<commit_message>
Fixed remaining bugs in Env Setup wizard of System Designer (Build 1364)
</commit_message>
<xml_diff>
--- a/doc/Guides/Dev-Startup-Guide.docx
+++ b/doc/Guides/Dev-Startup-Guide.docx
@@ -1148,671 +1148,6 @@
     </w:p>
     <w:p>
       <w:pPr>
-        <w:bidi/>
-        <w:rPr>
-          <w:rFonts w:cs="B Nazanin"/>
-          <w:sz w:val="24"/>
-          <w:szCs w:val="24"/>
-          <w:rtl/>
-        </w:rPr>
-      </w:pPr>
-      <w:r>
-        <w:rPr>
-          <w:rFonts w:cs="B Nazanin" w:hint="eastAsia"/>
-          <w:sz w:val="24"/>
-          <w:szCs w:val="24"/>
-          <w:rtl/>
-        </w:rPr>
-        <w:t>نکته</w:t>
-      </w:r>
-      <w:r>
-        <w:rPr>
-          <w:rFonts w:cs="B Nazanin"/>
-          <w:sz w:val="24"/>
-          <w:szCs w:val="24"/>
-          <w:rtl/>
-        </w:rPr>
-        <w:t xml:space="preserve"> 3: برنامه تدب</w:t>
-      </w:r>
-      <w:r>
-        <w:rPr>
-          <w:rFonts w:cs="B Nazanin" w:hint="cs"/>
-          <w:sz w:val="24"/>
-          <w:szCs w:val="24"/>
-          <w:rtl/>
-        </w:rPr>
-        <w:t>ی</w:t>
-      </w:r>
-      <w:r>
-        <w:rPr>
-          <w:rFonts w:cs="B Nazanin" w:hint="eastAsia"/>
-          <w:sz w:val="24"/>
-          <w:szCs w:val="24"/>
-          <w:rtl/>
-        </w:rPr>
-        <w:t>ر</w:t>
-      </w:r>
-      <w:r>
-        <w:rPr>
-          <w:rFonts w:cs="B Nazanin"/>
-          <w:sz w:val="24"/>
-          <w:szCs w:val="24"/>
-          <w:rtl/>
-        </w:rPr>
-        <w:t xml:space="preserve"> برا</w:t>
-      </w:r>
-      <w:r>
-        <w:rPr>
-          <w:rFonts w:cs="B Nazanin" w:hint="cs"/>
-          <w:sz w:val="24"/>
-          <w:szCs w:val="24"/>
-          <w:rtl/>
-        </w:rPr>
-        <w:t>ی</w:t>
-      </w:r>
-      <w:r>
-        <w:rPr>
-          <w:rFonts w:cs="B Nazanin"/>
-          <w:sz w:val="24"/>
-          <w:szCs w:val="24"/>
-          <w:rtl/>
-        </w:rPr>
-        <w:t xml:space="preserve"> اجرا ن</w:t>
-      </w:r>
-      <w:r>
-        <w:rPr>
-          <w:rFonts w:cs="B Nazanin" w:hint="cs"/>
-          <w:sz w:val="24"/>
-          <w:szCs w:val="24"/>
-          <w:rtl/>
-        </w:rPr>
-        <w:t>ی</w:t>
-      </w:r>
-      <w:r>
-        <w:rPr>
-          <w:rFonts w:cs="B Nazanin" w:hint="eastAsia"/>
-          <w:sz w:val="24"/>
-          <w:szCs w:val="24"/>
-          <w:rtl/>
-        </w:rPr>
-        <w:t>از</w:t>
-      </w:r>
-      <w:r>
-        <w:rPr>
-          <w:rFonts w:cs="B Nazanin"/>
-          <w:sz w:val="24"/>
-          <w:szCs w:val="24"/>
-          <w:rtl/>
-        </w:rPr>
-        <w:t xml:space="preserve"> به فعال</w:t>
-      </w:r>
-      <w:r>
-        <w:rPr>
-          <w:rFonts w:cs="B Nazanin" w:hint="cs"/>
-          <w:sz w:val="24"/>
-          <w:szCs w:val="24"/>
-          <w:rtl/>
-        </w:rPr>
-        <w:t>‌</w:t>
-      </w:r>
-      <w:r>
-        <w:rPr>
-          <w:rFonts w:cs="B Nazanin"/>
-          <w:sz w:val="24"/>
-          <w:szCs w:val="24"/>
-          <w:rtl/>
-        </w:rPr>
-        <w:t>ساز</w:t>
-      </w:r>
-      <w:r>
-        <w:rPr>
-          <w:rFonts w:cs="B Nazanin" w:hint="cs"/>
-          <w:sz w:val="24"/>
-          <w:szCs w:val="24"/>
-          <w:rtl/>
-        </w:rPr>
-        <w:t>ی</w:t>
-      </w:r>
-      <w:r>
-        <w:rPr>
-          <w:rFonts w:cs="B Nazanin"/>
-          <w:sz w:val="24"/>
-          <w:szCs w:val="24"/>
-          <w:rtl/>
-        </w:rPr>
-        <w:t xml:space="preserve"> دارد و مکان</w:t>
-      </w:r>
-      <w:r>
-        <w:rPr>
-          <w:rFonts w:cs="B Nazanin" w:hint="cs"/>
-          <w:sz w:val="24"/>
-          <w:szCs w:val="24"/>
-          <w:rtl/>
-        </w:rPr>
-        <w:t>ی</w:t>
-      </w:r>
-      <w:r>
-        <w:rPr>
-          <w:rFonts w:cs="B Nazanin" w:hint="eastAsia"/>
-          <w:sz w:val="24"/>
-          <w:szCs w:val="24"/>
-          <w:rtl/>
-        </w:rPr>
-        <w:t>زم</w:t>
-      </w:r>
-      <w:r>
-        <w:rPr>
-          <w:rFonts w:cs="B Nazanin"/>
-          <w:sz w:val="24"/>
-          <w:szCs w:val="24"/>
-          <w:rtl/>
-        </w:rPr>
-        <w:t xml:space="preserve"> موجود، برا</w:t>
-      </w:r>
-      <w:r>
-        <w:rPr>
-          <w:rFonts w:cs="B Nazanin" w:hint="cs"/>
-          <w:sz w:val="24"/>
-          <w:szCs w:val="24"/>
-          <w:rtl/>
-        </w:rPr>
-        <w:t>ی</w:t>
-      </w:r>
-      <w:r>
-        <w:rPr>
-          <w:rFonts w:cs="B Nazanin"/>
-          <w:sz w:val="24"/>
-          <w:szCs w:val="24"/>
-          <w:rtl/>
-        </w:rPr>
-        <w:t xml:space="preserve"> ا</w:t>
-      </w:r>
-      <w:r>
-        <w:rPr>
-          <w:rFonts w:cs="B Nazanin" w:hint="cs"/>
-          <w:sz w:val="24"/>
-          <w:szCs w:val="24"/>
-          <w:rtl/>
-        </w:rPr>
-        <w:t>ی</w:t>
-      </w:r>
-      <w:r>
-        <w:rPr>
-          <w:rFonts w:cs="B Nazanin" w:hint="eastAsia"/>
-          <w:sz w:val="24"/>
-          <w:szCs w:val="24"/>
-          <w:rtl/>
-        </w:rPr>
-        <w:t>ن</w:t>
-      </w:r>
-      <w:r>
-        <w:rPr>
-          <w:rFonts w:cs="B Nazanin"/>
-          <w:sz w:val="24"/>
-          <w:szCs w:val="24"/>
-          <w:rtl/>
-        </w:rPr>
-        <w:t xml:space="preserve"> کار از پروتکل نرم</w:t>
-      </w:r>
-      <w:r>
-        <w:rPr>
-          <w:rFonts w:cs="B Nazanin" w:hint="cs"/>
-          <w:sz w:val="24"/>
-          <w:szCs w:val="24"/>
-          <w:rtl/>
-        </w:rPr>
-        <w:t>‌</w:t>
-      </w:r>
-      <w:r>
-        <w:rPr>
-          <w:rFonts w:cs="B Nazanin"/>
-          <w:sz w:val="24"/>
-          <w:szCs w:val="24"/>
-          <w:rtl/>
-        </w:rPr>
-        <w:t>افزار</w:t>
-      </w:r>
-      <w:r>
-        <w:rPr>
-          <w:rFonts w:cs="B Nazanin" w:hint="cs"/>
-          <w:sz w:val="24"/>
-          <w:szCs w:val="24"/>
-          <w:rtl/>
-        </w:rPr>
-        <w:t>ی</w:t>
-      </w:r>
-      <w:r>
-        <w:rPr>
-          <w:rFonts w:cs="B Nazanin"/>
-          <w:sz w:val="24"/>
-          <w:szCs w:val="24"/>
-        </w:rPr>
-        <w:t xml:space="preserve"> Open SSH </w:t>
-      </w:r>
-      <w:r>
-        <w:rPr>
-          <w:rFonts w:cs="B Nazanin"/>
-          <w:sz w:val="24"/>
-          <w:szCs w:val="24"/>
-          <w:rtl/>
-        </w:rPr>
-        <w:t>استفاده م</w:t>
-      </w:r>
-      <w:r>
-        <w:rPr>
-          <w:rFonts w:cs="B Nazanin" w:hint="cs"/>
-          <w:sz w:val="24"/>
-          <w:szCs w:val="24"/>
-          <w:rtl/>
-        </w:rPr>
-        <w:t>ی</w:t>
-      </w:r>
-      <w:r>
-        <w:rPr>
-          <w:rFonts w:cs="B Nazanin" w:hint="cs"/>
-          <w:sz w:val="24"/>
-          <w:szCs w:val="24"/>
-          <w:rtl/>
-        </w:rPr>
-        <w:t>‌</w:t>
-      </w:r>
-      <w:r>
-        <w:rPr>
-          <w:rFonts w:cs="B Nazanin"/>
-          <w:sz w:val="24"/>
-          <w:szCs w:val="24"/>
-          <w:rtl/>
-        </w:rPr>
-        <w:t>کند. لطفاً پ</w:t>
-      </w:r>
-      <w:r>
-        <w:rPr>
-          <w:rFonts w:cs="B Nazanin" w:hint="cs"/>
-          <w:sz w:val="24"/>
-          <w:szCs w:val="24"/>
-          <w:rtl/>
-        </w:rPr>
-        <w:t>ی</w:t>
-      </w:r>
-      <w:r>
-        <w:rPr>
-          <w:rFonts w:cs="B Nazanin" w:hint="eastAsia"/>
-          <w:sz w:val="24"/>
-          <w:szCs w:val="24"/>
-          <w:rtl/>
-        </w:rPr>
-        <w:t>ش</w:t>
-      </w:r>
-      <w:r>
-        <w:rPr>
-          <w:rFonts w:cs="B Nazanin"/>
-          <w:sz w:val="24"/>
-          <w:szCs w:val="24"/>
-          <w:rtl/>
-        </w:rPr>
-        <w:t xml:space="preserve"> از شروع مراحل ز</w:t>
-      </w:r>
-      <w:r>
-        <w:rPr>
-          <w:rFonts w:cs="B Nazanin" w:hint="cs"/>
-          <w:sz w:val="24"/>
-          <w:szCs w:val="24"/>
-          <w:rtl/>
-        </w:rPr>
-        <w:t>ی</w:t>
-      </w:r>
-      <w:r>
-        <w:rPr>
-          <w:rFonts w:cs="B Nazanin" w:hint="eastAsia"/>
-          <w:sz w:val="24"/>
-          <w:szCs w:val="24"/>
-          <w:rtl/>
-        </w:rPr>
-        <w:t>ر،</w:t>
-      </w:r>
-      <w:r>
-        <w:rPr>
-          <w:rFonts w:cs="B Nazanin"/>
-          <w:sz w:val="24"/>
-          <w:szCs w:val="24"/>
-          <w:rtl/>
-        </w:rPr>
-        <w:t xml:space="preserve"> سرور</w:t>
-      </w:r>
-      <w:r>
-        <w:rPr>
-          <w:rFonts w:cs="B Nazanin"/>
-          <w:sz w:val="24"/>
-          <w:szCs w:val="24"/>
-        </w:rPr>
-        <w:t xml:space="preserve"> Open SSH </w:t>
-      </w:r>
-      <w:r>
-        <w:rPr>
-          <w:rFonts w:cs="B Nazanin"/>
-          <w:sz w:val="24"/>
-          <w:szCs w:val="24"/>
-          <w:rtl/>
-        </w:rPr>
-        <w:t>را رو</w:t>
-      </w:r>
-      <w:r>
-        <w:rPr>
-          <w:rFonts w:cs="B Nazanin" w:hint="cs"/>
-          <w:sz w:val="24"/>
-          <w:szCs w:val="24"/>
-          <w:rtl/>
-        </w:rPr>
-        <w:t>ی</w:t>
-      </w:r>
-      <w:r>
-        <w:rPr>
-          <w:rFonts w:cs="B Nazanin"/>
-          <w:sz w:val="24"/>
-          <w:szCs w:val="24"/>
-          <w:rtl/>
-        </w:rPr>
-        <w:t xml:space="preserve"> و</w:t>
-      </w:r>
-      <w:r>
-        <w:rPr>
-          <w:rFonts w:cs="B Nazanin" w:hint="cs"/>
-          <w:sz w:val="24"/>
-          <w:szCs w:val="24"/>
-          <w:rtl/>
-        </w:rPr>
-        <w:t>ی</w:t>
-      </w:r>
-      <w:r>
-        <w:rPr>
-          <w:rFonts w:cs="B Nazanin" w:hint="eastAsia"/>
-          <w:sz w:val="24"/>
-          <w:szCs w:val="24"/>
-          <w:rtl/>
-        </w:rPr>
-        <w:t>ندوز</w:t>
-      </w:r>
-      <w:r>
-        <w:rPr>
-          <w:rFonts w:cs="B Nazanin"/>
-          <w:sz w:val="24"/>
-          <w:szCs w:val="24"/>
-          <w:rtl/>
-        </w:rPr>
-        <w:t xml:space="preserve"> 10 خود نصب و راه</w:t>
-      </w:r>
-      <w:r>
-        <w:rPr>
-          <w:rFonts w:cs="B Nazanin" w:hint="cs"/>
-          <w:sz w:val="24"/>
-          <w:szCs w:val="24"/>
-          <w:rtl/>
-        </w:rPr>
-        <w:t>‌</w:t>
-      </w:r>
-      <w:r>
-        <w:rPr>
-          <w:rFonts w:cs="B Nazanin"/>
-          <w:sz w:val="24"/>
-          <w:szCs w:val="24"/>
-          <w:rtl/>
-        </w:rPr>
-        <w:t>انداز</w:t>
-      </w:r>
-      <w:r>
-        <w:rPr>
-          <w:rFonts w:cs="B Nazanin" w:hint="cs"/>
-          <w:sz w:val="24"/>
-          <w:szCs w:val="24"/>
-          <w:rtl/>
-        </w:rPr>
-        <w:t>ی</w:t>
-      </w:r>
-      <w:r>
-        <w:rPr>
-          <w:rFonts w:cs="B Nazanin"/>
-          <w:sz w:val="24"/>
-          <w:szCs w:val="24"/>
-          <w:rtl/>
-        </w:rPr>
-        <w:t xml:space="preserve"> کن</w:t>
-      </w:r>
-      <w:r>
-        <w:rPr>
-          <w:rFonts w:cs="B Nazanin" w:hint="cs"/>
-          <w:sz w:val="24"/>
-          <w:szCs w:val="24"/>
-          <w:rtl/>
-        </w:rPr>
-        <w:t>ی</w:t>
-      </w:r>
-      <w:r>
-        <w:rPr>
-          <w:rFonts w:cs="B Nazanin" w:hint="eastAsia"/>
-          <w:sz w:val="24"/>
-          <w:szCs w:val="24"/>
-          <w:rtl/>
-        </w:rPr>
-        <w:t>د</w:t>
-      </w:r>
-      <w:r>
-        <w:rPr>
-          <w:rFonts w:cs="B Nazanin"/>
-          <w:sz w:val="24"/>
-          <w:szCs w:val="24"/>
-          <w:rtl/>
-        </w:rPr>
-        <w:t>. ا</w:t>
-      </w:r>
-      <w:r>
-        <w:rPr>
-          <w:rFonts w:cs="B Nazanin" w:hint="cs"/>
-          <w:sz w:val="24"/>
-          <w:szCs w:val="24"/>
-          <w:rtl/>
-        </w:rPr>
-        <w:t>ی</w:t>
-      </w:r>
-      <w:r>
-        <w:rPr>
-          <w:rFonts w:cs="B Nazanin" w:hint="eastAsia"/>
-          <w:sz w:val="24"/>
-          <w:szCs w:val="24"/>
-          <w:rtl/>
-        </w:rPr>
-        <w:t>ن</w:t>
-      </w:r>
-      <w:r>
-        <w:rPr>
-          <w:rFonts w:cs="B Nazanin"/>
-          <w:sz w:val="24"/>
-          <w:szCs w:val="24"/>
-          <w:rtl/>
-        </w:rPr>
-        <w:t xml:space="preserve"> سرور بخش</w:t>
-      </w:r>
-      <w:r>
-        <w:rPr>
-          <w:rFonts w:cs="B Nazanin" w:hint="cs"/>
-          <w:sz w:val="24"/>
-          <w:szCs w:val="24"/>
-          <w:rtl/>
-        </w:rPr>
-        <w:t>ی</w:t>
-      </w:r>
-      <w:r>
-        <w:rPr>
-          <w:rFonts w:cs="B Nazanin"/>
-          <w:sz w:val="24"/>
-          <w:szCs w:val="24"/>
-          <w:rtl/>
-        </w:rPr>
-        <w:t xml:space="preserve"> از امکانات پ</w:t>
-      </w:r>
-      <w:r>
-        <w:rPr>
-          <w:rFonts w:cs="B Nazanin" w:hint="cs"/>
-          <w:sz w:val="24"/>
-          <w:szCs w:val="24"/>
-          <w:rtl/>
-        </w:rPr>
-        <w:t>ی</w:t>
-      </w:r>
-      <w:r>
-        <w:rPr>
-          <w:rFonts w:cs="B Nazanin" w:hint="eastAsia"/>
-          <w:sz w:val="24"/>
-          <w:szCs w:val="24"/>
-          <w:rtl/>
-        </w:rPr>
-        <w:t>شرفته</w:t>
-      </w:r>
-      <w:r>
-        <w:rPr>
-          <w:rFonts w:cs="B Nazanin"/>
-          <w:sz w:val="24"/>
-          <w:szCs w:val="24"/>
-          <w:rtl/>
-        </w:rPr>
-        <w:t xml:space="preserve"> و</w:t>
-      </w:r>
-      <w:r>
-        <w:rPr>
-          <w:rFonts w:cs="B Nazanin" w:hint="cs"/>
-          <w:sz w:val="24"/>
-          <w:szCs w:val="24"/>
-          <w:rtl/>
-        </w:rPr>
-        <w:t>ی</w:t>
-      </w:r>
-      <w:r>
-        <w:rPr>
-          <w:rFonts w:cs="B Nazanin" w:hint="eastAsia"/>
-          <w:sz w:val="24"/>
-          <w:szCs w:val="24"/>
-          <w:rtl/>
-        </w:rPr>
-        <w:t>ندوز</w:t>
-      </w:r>
-      <w:r>
-        <w:rPr>
-          <w:rFonts w:cs="B Nazanin"/>
-          <w:sz w:val="24"/>
-          <w:szCs w:val="24"/>
-          <w:rtl/>
-        </w:rPr>
-        <w:t xml:space="preserve"> 10 است و برا</w:t>
-      </w:r>
-      <w:r>
-        <w:rPr>
-          <w:rFonts w:cs="B Nazanin" w:hint="cs"/>
-          <w:sz w:val="24"/>
-          <w:szCs w:val="24"/>
-          <w:rtl/>
-        </w:rPr>
-        <w:t>ی</w:t>
-      </w:r>
-      <w:r>
-        <w:rPr>
-          <w:rFonts w:cs="B Nazanin"/>
-          <w:sz w:val="24"/>
-          <w:szCs w:val="24"/>
-          <w:rtl/>
-        </w:rPr>
-        <w:t xml:space="preserve"> نصب آن ن</w:t>
-      </w:r>
-      <w:r>
-        <w:rPr>
-          <w:rFonts w:cs="B Nazanin" w:hint="cs"/>
-          <w:sz w:val="24"/>
-          <w:szCs w:val="24"/>
-          <w:rtl/>
-        </w:rPr>
-        <w:t>ی</w:t>
-      </w:r>
-      <w:r>
-        <w:rPr>
-          <w:rFonts w:cs="B Nazanin" w:hint="eastAsia"/>
-          <w:sz w:val="24"/>
-          <w:szCs w:val="24"/>
-          <w:rtl/>
-        </w:rPr>
-        <w:t>از</w:t>
-      </w:r>
-      <w:r>
-        <w:rPr>
-          <w:rFonts w:cs="B Nazanin"/>
-          <w:sz w:val="24"/>
-          <w:szCs w:val="24"/>
-          <w:rtl/>
-        </w:rPr>
-        <w:t xml:space="preserve"> به برنامه نصب جداگانه</w:t>
-      </w:r>
-      <w:r>
-        <w:rPr>
-          <w:rFonts w:cs="B Nazanin" w:hint="cs"/>
-          <w:sz w:val="24"/>
-          <w:szCs w:val="24"/>
-          <w:rtl/>
-        </w:rPr>
-        <w:t>‌</w:t>
-      </w:r>
-      <w:r>
-        <w:rPr>
-          <w:rFonts w:cs="B Nazanin"/>
-          <w:sz w:val="24"/>
-          <w:szCs w:val="24"/>
-          <w:rtl/>
-        </w:rPr>
-        <w:t>ا</w:t>
-      </w:r>
-      <w:r>
-        <w:rPr>
-          <w:rFonts w:cs="B Nazanin" w:hint="cs"/>
-          <w:sz w:val="24"/>
-          <w:szCs w:val="24"/>
-          <w:rtl/>
-        </w:rPr>
-        <w:t>ی</w:t>
-      </w:r>
-      <w:r>
-        <w:rPr>
-          <w:rFonts w:cs="B Nazanin"/>
-          <w:sz w:val="24"/>
-          <w:szCs w:val="24"/>
-          <w:rtl/>
-        </w:rPr>
-        <w:t xml:space="preserve"> ندار</w:t>
-      </w:r>
-      <w:r>
-        <w:rPr>
-          <w:rFonts w:cs="B Nazanin" w:hint="cs"/>
-          <w:sz w:val="24"/>
-          <w:szCs w:val="24"/>
-          <w:rtl/>
-        </w:rPr>
-        <w:t>ی</w:t>
-      </w:r>
-      <w:r>
-        <w:rPr>
-          <w:rFonts w:cs="B Nazanin" w:hint="eastAsia"/>
-          <w:sz w:val="24"/>
-          <w:szCs w:val="24"/>
-          <w:rtl/>
-        </w:rPr>
-        <w:t>د</w:t>
-      </w:r>
-      <w:r>
-        <w:rPr>
-          <w:rFonts w:cs="B Nazanin"/>
-          <w:sz w:val="24"/>
-          <w:szCs w:val="24"/>
-        </w:rPr>
-        <w:t>.</w:t>
-      </w:r>
-    </w:p>
-    <w:p>
-      <w:pPr>
         <w:pStyle w:val="Heading2"/>
         <w:bidi/>
         <w:rPr>
@@ -2144,7 +1479,23 @@
           <w:sz w:val="24"/>
           <w:szCs w:val="24"/>
         </w:rPr>
-        <w:t xml:space="preserve"> clone https://tadbircloud.ir/tadbirng/tadbirng.git --branch master --single-branch</w:t>
+        <w:t xml:space="preserve"> clone https://</w:t>
+      </w:r>
+      <w:r>
+        <w:rPr>
+          <w:rFonts w:cs="B Nazanin"/>
+          <w:sz w:val="24"/>
+          <w:szCs w:val="24"/>
+        </w:rPr>
+        <w:t>git.tadbirdemo.com</w:t>
+      </w:r>
+      <w:r>
+        <w:rPr>
+          <w:rFonts w:cs="B Nazanin"/>
+          <w:sz w:val="24"/>
+          <w:szCs w:val="24"/>
+        </w:rPr>
+        <w:t>/tadbirng/tadbirng.git --branch master --single-branch</w:t>
       </w:r>
     </w:p>
     <w:p>
@@ -2533,7 +1884,43 @@
           <w:szCs w:val="24"/>
           <w:rtl/>
         </w:rPr>
-        <w:t xml:space="preserve"> 10 تا 15 دق</w:t>
+        <w:t xml:space="preserve"> </w:t>
+      </w:r>
+      <w:r>
+        <w:rPr>
+          <w:rFonts w:cs="B Nazanin" w:hint="cs"/>
+          <w:sz w:val="24"/>
+          <w:szCs w:val="24"/>
+          <w:rtl/>
+        </w:rPr>
+        <w:t>15</w:t>
+      </w:r>
+      <w:r>
+        <w:rPr>
+          <w:rFonts w:cs="B Nazanin"/>
+          <w:sz w:val="24"/>
+          <w:szCs w:val="24"/>
+          <w:rtl/>
+        </w:rPr>
+        <w:t xml:space="preserve"> تا </w:t>
+      </w:r>
+      <w:r>
+        <w:rPr>
+          <w:rFonts w:cs="B Nazanin" w:hint="cs"/>
+          <w:sz w:val="24"/>
+          <w:szCs w:val="24"/>
+          <w:rtl/>
+        </w:rPr>
+        <w:t>20</w:t>
+      </w:r>
+      <w:r>
+        <w:rPr>
+          <w:rFonts w:cs="B Nazanin"/>
+          <w:sz w:val="24"/>
+          <w:szCs w:val="24"/>
+          <w:rtl/>
+        </w:rPr>
+        <w:t xml:space="preserve"> دق</w:t>
       </w:r>
       <w:r>
         <w:rPr>
@@ -3207,8 +2594,6 @@
         </w:rPr>
         <w:t>SPPC.Licensing.Web</w:t>
       </w:r>
-      <w:bookmarkStart w:id="0" w:name="_GoBack"/>
-      <w:bookmarkEnd w:id="0"/>
       <w:proofErr w:type="spellEnd"/>
     </w:p>
     <w:p>
@@ -3239,231 +2624,198 @@
           <w:rFonts w:cs="B Nazanin"/>
           <w:sz w:val="24"/>
           <w:szCs w:val="24"/>
+          <w:lang w:bidi="fa-IR"/>
         </w:rPr>
       </w:pPr>
       <w:r>
         <w:rPr>
-          <w:rFonts w:cs="B Nazanin"/>
-          <w:sz w:val="24"/>
-          <w:szCs w:val="24"/>
-          <w:rtl/>
-        </w:rPr>
-        <w:t>5- سلوشن را کامپا</w:t>
-      </w:r>
-      <w:r>
-        <w:rPr>
-          <w:rFonts w:cs="B Nazanin" w:hint="cs"/>
-          <w:sz w:val="24"/>
-          <w:szCs w:val="24"/>
-          <w:rtl/>
-        </w:rPr>
-        <w:t>ی</w:t>
-      </w:r>
-      <w:r>
-        <w:rPr>
-          <w:rFonts w:cs="B Nazanin" w:hint="eastAsia"/>
-          <w:sz w:val="24"/>
-          <w:szCs w:val="24"/>
-          <w:rtl/>
-        </w:rPr>
-        <w:t>ل</w:t>
-      </w:r>
-      <w:r>
-        <w:rPr>
-          <w:rFonts w:cs="B Nazanin"/>
-          <w:sz w:val="24"/>
-          <w:szCs w:val="24"/>
-          <w:rtl/>
-        </w:rPr>
-        <w:t xml:space="preserve"> کن</w:t>
-      </w:r>
-      <w:r>
-        <w:rPr>
-          <w:rFonts w:cs="B Nazanin" w:hint="cs"/>
-          <w:sz w:val="24"/>
-          <w:szCs w:val="24"/>
-          <w:rtl/>
-        </w:rPr>
-        <w:t>ی</w:t>
-      </w:r>
-      <w:r>
-        <w:rPr>
-          <w:rFonts w:cs="B Nazanin" w:hint="eastAsia"/>
-          <w:sz w:val="24"/>
-          <w:szCs w:val="24"/>
-          <w:rtl/>
-        </w:rPr>
-        <w:t>د</w:t>
-      </w:r>
-      <w:r>
-        <w:rPr>
-          <w:rFonts w:cs="B Nazanin"/>
-          <w:sz w:val="24"/>
-          <w:szCs w:val="24"/>
-          <w:rtl/>
-        </w:rPr>
-        <w:t xml:space="preserve"> (دستور </w:t>
-      </w:r>
-      <w:r>
-        <w:rPr>
-          <w:rFonts w:cs="B Nazanin"/>
-          <w:sz w:val="24"/>
-          <w:szCs w:val="24"/>
-        </w:rPr>
-        <w:t>Build Solution</w:t>
-      </w:r>
-      <w:r>
-        <w:rPr>
-          <w:rFonts w:cs="B Nazanin"/>
-          <w:sz w:val="24"/>
-          <w:szCs w:val="24"/>
-          <w:rtl/>
-        </w:rPr>
-        <w:t>). در ابتدا</w:t>
-      </w:r>
-      <w:r>
-        <w:rPr>
-          <w:rFonts w:cs="B Nazanin" w:hint="cs"/>
-          <w:sz w:val="24"/>
-          <w:szCs w:val="24"/>
-          <w:rtl/>
-        </w:rPr>
-        <w:t>ی</w:t>
-      </w:r>
-      <w:r>
-        <w:rPr>
-          <w:rFonts w:cs="B Nazanin"/>
-          <w:sz w:val="24"/>
-          <w:szCs w:val="24"/>
-          <w:rtl/>
-        </w:rPr>
-        <w:t xml:space="preserve"> کار، دانلود شدن پک</w:t>
-      </w:r>
-      <w:r>
-        <w:rPr>
-          <w:rFonts w:cs="B Nazanin" w:hint="cs"/>
-          <w:sz w:val="24"/>
-          <w:szCs w:val="24"/>
-          <w:rtl/>
-        </w:rPr>
-        <w:t>ی</w:t>
-      </w:r>
-      <w:r>
-        <w:rPr>
-          <w:rFonts w:cs="B Nazanin" w:hint="eastAsia"/>
-          <w:sz w:val="24"/>
-          <w:szCs w:val="24"/>
-          <w:rtl/>
-        </w:rPr>
-        <w:t>ج</w:t>
-      </w:r>
-      <w:r>
-        <w:rPr>
-          <w:rFonts w:cs="B Nazanin" w:hint="cs"/>
-          <w:sz w:val="24"/>
-          <w:szCs w:val="24"/>
-          <w:rtl/>
-        </w:rPr>
-        <w:t>‌</w:t>
-      </w:r>
-      <w:r>
-        <w:rPr>
-          <w:rFonts w:cs="B Nazanin"/>
-          <w:sz w:val="24"/>
-          <w:szCs w:val="24"/>
-          <w:rtl/>
-        </w:rPr>
-        <w:t>ها</w:t>
-      </w:r>
-      <w:r>
-        <w:rPr>
-          <w:rFonts w:cs="B Nazanin" w:hint="cs"/>
-          <w:sz w:val="24"/>
-          <w:szCs w:val="24"/>
-          <w:rtl/>
-        </w:rPr>
-        <w:t>ی</w:t>
-      </w:r>
-      <w:r>
-        <w:rPr>
-          <w:rFonts w:cs="B Nazanin"/>
-          <w:sz w:val="24"/>
-          <w:szCs w:val="24"/>
-          <w:rtl/>
-        </w:rPr>
-        <w:t xml:space="preserve"> مورد ن</w:t>
-      </w:r>
-      <w:r>
-        <w:rPr>
-          <w:rFonts w:cs="B Nazanin" w:hint="cs"/>
-          <w:sz w:val="24"/>
-          <w:szCs w:val="24"/>
-          <w:rtl/>
-        </w:rPr>
-        <w:t>ی</w:t>
-      </w:r>
-      <w:r>
-        <w:rPr>
-          <w:rFonts w:cs="B Nazanin" w:hint="eastAsia"/>
-          <w:sz w:val="24"/>
-          <w:szCs w:val="24"/>
-          <w:rtl/>
-        </w:rPr>
-        <w:t>از</w:t>
-      </w:r>
-      <w:r>
-        <w:rPr>
-          <w:rFonts w:cs="B Nazanin"/>
-          <w:sz w:val="24"/>
-          <w:szCs w:val="24"/>
-          <w:rtl/>
-        </w:rPr>
-        <w:t xml:space="preserve"> انگولار مدت</w:t>
-      </w:r>
-      <w:r>
-        <w:rPr>
-          <w:rFonts w:cs="B Nazanin" w:hint="cs"/>
-          <w:sz w:val="24"/>
-          <w:szCs w:val="24"/>
-          <w:rtl/>
-        </w:rPr>
-        <w:t>ی</w:t>
-      </w:r>
-      <w:r>
-        <w:rPr>
-          <w:rFonts w:cs="B Nazanin"/>
-          <w:sz w:val="24"/>
-          <w:szCs w:val="24"/>
-          <w:rtl/>
-        </w:rPr>
-        <w:t xml:space="preserve"> طول م</w:t>
-      </w:r>
-      <w:r>
-        <w:rPr>
-          <w:rFonts w:cs="B Nazanin" w:hint="cs"/>
-          <w:sz w:val="24"/>
-          <w:szCs w:val="24"/>
-          <w:rtl/>
-        </w:rPr>
-        <w:t>ی</w:t>
-      </w:r>
-      <w:r>
-        <w:rPr>
-          <w:rFonts w:cs="B Nazanin" w:hint="cs"/>
-          <w:sz w:val="24"/>
-          <w:szCs w:val="24"/>
-          <w:rtl/>
-        </w:rPr>
-        <w:t>‌</w:t>
-      </w:r>
-      <w:r>
-        <w:rPr>
-          <w:rFonts w:cs="B Nazanin"/>
-          <w:sz w:val="24"/>
-          <w:szCs w:val="24"/>
-          <w:rtl/>
-        </w:rPr>
-        <w:t>کشد.</w:t>
+          <w:rFonts w:cs="B Nazanin" w:hint="cs"/>
+          <w:sz w:val="24"/>
+          <w:szCs w:val="24"/>
+          <w:rtl/>
+          <w:lang w:bidi="fa-IR"/>
+        </w:rPr>
+        <w:t>5- در پوشه‌ی "</w:t>
+      </w:r>
+      <w:proofErr w:type="spellStart"/>
+      <w:r>
+        <w:rPr>
+          <w:rFonts w:cs="B Nazanin"/>
+          <w:sz w:val="24"/>
+          <w:szCs w:val="24"/>
+          <w:lang w:bidi="fa-IR"/>
+        </w:rPr>
+        <w:t>wwwroot</w:t>
+      </w:r>
+      <w:proofErr w:type="spellEnd"/>
+      <w:r>
+        <w:rPr>
+          <w:rFonts w:cs="B Nazanin" w:hint="cs"/>
+          <w:sz w:val="24"/>
+          <w:szCs w:val="24"/>
+          <w:rtl/>
+          <w:lang w:bidi="fa-IR"/>
+        </w:rPr>
+        <w:t xml:space="preserve">" از پروژه‌ی </w:t>
+      </w:r>
+      <w:proofErr w:type="spellStart"/>
+      <w:r>
+        <w:rPr>
+          <w:rFonts w:cs="B Nazanin"/>
+          <w:sz w:val="24"/>
+          <w:szCs w:val="24"/>
+          <w:lang w:bidi="fa-IR"/>
+        </w:rPr>
+        <w:t>SPPC.Tadbir.Web.Api</w:t>
+      </w:r>
+      <w:proofErr w:type="spellEnd"/>
+      <w:r>
+        <w:rPr>
+          <w:rFonts w:cs="B Nazanin" w:hint="cs"/>
+          <w:sz w:val="24"/>
+          <w:szCs w:val="24"/>
+          <w:rtl/>
+          <w:lang w:bidi="fa-IR"/>
+        </w:rPr>
+        <w:t xml:space="preserve"> (در پوشه‌ی مجازی </w:t>
+      </w:r>
+      <w:proofErr w:type="spellStart"/>
+      <w:r>
+        <w:rPr>
+          <w:rFonts w:cs="B Nazanin"/>
+          <w:sz w:val="24"/>
+          <w:szCs w:val="24"/>
+          <w:lang w:bidi="fa-IR"/>
+        </w:rPr>
+        <w:t>Tadbir</w:t>
+      </w:r>
+      <w:proofErr w:type="spellEnd"/>
+      <w:r>
+        <w:rPr>
+          <w:rFonts w:cs="B Nazanin"/>
+          <w:sz w:val="24"/>
+          <w:szCs w:val="24"/>
+          <w:lang w:bidi="fa-IR"/>
+        </w:rPr>
+        <w:t>\</w:t>
+      </w:r>
+      <w:proofErr w:type="spellStart"/>
+      <w:r>
+        <w:rPr>
+          <w:rFonts w:cs="B Nazanin"/>
+          <w:sz w:val="24"/>
+          <w:szCs w:val="24"/>
+          <w:lang w:bidi="fa-IR"/>
+        </w:rPr>
+        <w:t>BackEnd</w:t>
+      </w:r>
+      <w:proofErr w:type="spellEnd"/>
+      <w:r>
+        <w:rPr>
+          <w:rFonts w:cs="B Nazanin" w:hint="cs"/>
+          <w:sz w:val="24"/>
+          <w:szCs w:val="24"/>
+          <w:rtl/>
+          <w:lang w:bidi="fa-IR"/>
+        </w:rPr>
+        <w:t xml:space="preserve">) یک کپی از فایل </w:t>
+      </w:r>
+      <w:r>
+        <w:rPr>
+          <w:rFonts w:cs="B Nazanin"/>
+          <w:sz w:val="24"/>
+          <w:szCs w:val="24"/>
+          <w:lang w:bidi="fa-IR"/>
+        </w:rPr>
+        <w:t>edition</w:t>
+      </w:r>
+      <w:r>
+        <w:rPr>
+          <w:rFonts w:cs="B Nazanin" w:hint="cs"/>
+          <w:sz w:val="24"/>
+          <w:szCs w:val="24"/>
+          <w:rtl/>
+          <w:lang w:bidi="fa-IR"/>
+        </w:rPr>
+        <w:t xml:space="preserve"> ایجاد کرده و آن را به </w:t>
+      </w:r>
+      <w:proofErr w:type="spellStart"/>
+      <w:r>
+        <w:rPr>
+          <w:rFonts w:cs="B Nazanin"/>
+          <w:sz w:val="24"/>
+          <w:szCs w:val="24"/>
+          <w:lang w:bidi="fa-IR"/>
+        </w:rPr>
+        <w:t>edition.Development.json</w:t>
+      </w:r>
+      <w:proofErr w:type="spellEnd"/>
+      <w:r>
+        <w:rPr>
+          <w:rFonts w:cs="B Nazanin" w:hint="cs"/>
+          <w:sz w:val="24"/>
+          <w:szCs w:val="24"/>
+          <w:rtl/>
+          <w:lang w:bidi="fa-IR"/>
+        </w:rPr>
+        <w:t xml:space="preserve"> تغییر نام دهید. روی فایل جدید کلیک راست کرده و گزینه‌ی </w:t>
+      </w:r>
+      <w:r>
+        <w:rPr>
+          <w:rFonts w:cs="B Nazanin"/>
+          <w:sz w:val="24"/>
+          <w:szCs w:val="24"/>
+          <w:lang w:bidi="fa-IR"/>
+        </w:rPr>
+        <w:t>Properties</w:t>
+      </w:r>
+      <w:r>
+        <w:rPr>
+          <w:rFonts w:cs="B Nazanin" w:hint="cs"/>
+          <w:sz w:val="24"/>
+          <w:szCs w:val="24"/>
+          <w:rtl/>
+          <w:lang w:bidi="fa-IR"/>
+        </w:rPr>
+        <w:t xml:space="preserve"> را انتخاب کنید. در بخش </w:t>
+      </w:r>
+      <w:r>
+        <w:rPr>
+          <w:rFonts w:cs="B Nazanin"/>
+          <w:sz w:val="24"/>
+          <w:szCs w:val="24"/>
+          <w:lang w:bidi="fa-IR"/>
+        </w:rPr>
+        <w:t>Build Action</w:t>
+      </w:r>
+      <w:r>
+        <w:rPr>
+          <w:rFonts w:cs="B Nazanin" w:hint="cs"/>
+          <w:sz w:val="24"/>
+          <w:szCs w:val="24"/>
+          <w:rtl/>
+          <w:lang w:bidi="fa-IR"/>
+        </w:rPr>
+        <w:t xml:space="preserve"> گزینه‌ی </w:t>
+      </w:r>
+      <w:r>
+        <w:rPr>
+          <w:rFonts w:cs="B Nazanin"/>
+          <w:sz w:val="24"/>
+          <w:szCs w:val="24"/>
+          <w:lang w:bidi="fa-IR"/>
+        </w:rPr>
+        <w:t>Embedded Resource</w:t>
+      </w:r>
+      <w:r>
+        <w:rPr>
+          <w:rFonts w:cs="B Nazanin" w:hint="cs"/>
+          <w:sz w:val="24"/>
+          <w:szCs w:val="24"/>
+          <w:rtl/>
+          <w:lang w:bidi="fa-IR"/>
+        </w:rPr>
+        <w:t xml:space="preserve"> را انتخاب کنید.</w:t>
       </w:r>
     </w:p>
     <w:p>
@@ -3477,31 +2829,48 @@
       </w:pPr>
       <w:r>
         <w:rPr>
-          <w:rFonts w:cs="B Nazanin"/>
-          <w:sz w:val="24"/>
-          <w:szCs w:val="24"/>
-          <w:rtl/>
-        </w:rPr>
-        <w:lastRenderedPageBreak/>
-        <w:t>6- برا</w:t>
-      </w:r>
-      <w:r>
-        <w:rPr>
-          <w:rFonts w:cs="B Nazanin" w:hint="cs"/>
-          <w:sz w:val="24"/>
-          <w:szCs w:val="24"/>
-          <w:rtl/>
-        </w:rPr>
-        <w:t>ی</w:t>
-      </w:r>
-      <w:r>
-        <w:rPr>
-          <w:rFonts w:cs="B Nazanin"/>
-          <w:sz w:val="24"/>
-          <w:szCs w:val="24"/>
-          <w:rtl/>
-        </w:rPr>
-        <w:t xml:space="preserve"> شروع جلسه جد</w:t>
+          <w:rFonts w:cs="B Nazanin" w:hint="cs"/>
+          <w:sz w:val="24"/>
+          <w:szCs w:val="24"/>
+          <w:rtl/>
+        </w:rPr>
+        <w:t>6</w:t>
+      </w:r>
+      <w:r>
+        <w:rPr>
+          <w:rFonts w:cs="B Nazanin"/>
+          <w:sz w:val="24"/>
+          <w:szCs w:val="24"/>
+          <w:rtl/>
+        </w:rPr>
+        <w:t>- سلوشن را کامپا</w:t>
+      </w:r>
+      <w:r>
+        <w:rPr>
+          <w:rFonts w:cs="B Nazanin" w:hint="cs"/>
+          <w:sz w:val="24"/>
+          <w:szCs w:val="24"/>
+          <w:rtl/>
+        </w:rPr>
+        <w:t>ی</w:t>
+      </w:r>
+      <w:r>
+        <w:rPr>
+          <w:rFonts w:cs="B Nazanin" w:hint="eastAsia"/>
+          <w:sz w:val="24"/>
+          <w:szCs w:val="24"/>
+          <w:rtl/>
+        </w:rPr>
+        <w:t>ل</w:t>
+      </w:r>
+      <w:r>
+        <w:rPr>
+          <w:rFonts w:cs="B Nazanin"/>
+          <w:sz w:val="24"/>
+          <w:szCs w:val="24"/>
+          <w:rtl/>
+        </w:rPr>
+        <w:t xml:space="preserve"> کن</w:t>
       </w:r>
       <w:r>
         <w:rPr>
@@ -3528,7 +2897,60 @@
           <w:szCs w:val="24"/>
           <w:rtl/>
         </w:rPr>
-        <w:t xml:space="preserve"> اشکال</w:t>
+        <w:t xml:space="preserve"> (دستور </w:t>
+      </w:r>
+      <w:r>
+        <w:rPr>
+          <w:rFonts w:cs="B Nazanin"/>
+          <w:sz w:val="24"/>
+          <w:szCs w:val="24"/>
+        </w:rPr>
+        <w:t>Build Solution</w:t>
+      </w:r>
+      <w:r>
+        <w:rPr>
+          <w:rFonts w:cs="B Nazanin"/>
+          <w:sz w:val="24"/>
+          <w:szCs w:val="24"/>
+          <w:rtl/>
+        </w:rPr>
+        <w:t>). در ابتدا</w:t>
+      </w:r>
+      <w:r>
+        <w:rPr>
+          <w:rFonts w:cs="B Nazanin" w:hint="cs"/>
+          <w:sz w:val="24"/>
+          <w:szCs w:val="24"/>
+          <w:rtl/>
+        </w:rPr>
+        <w:t>ی</w:t>
+      </w:r>
+      <w:r>
+        <w:rPr>
+          <w:rFonts w:cs="B Nazanin"/>
+          <w:sz w:val="24"/>
+          <w:szCs w:val="24"/>
+          <w:rtl/>
+        </w:rPr>
+        <w:t xml:space="preserve"> کار، دانلود شدن پک</w:t>
+      </w:r>
+      <w:r>
+        <w:rPr>
+          <w:rFonts w:cs="B Nazanin" w:hint="cs"/>
+          <w:sz w:val="24"/>
+          <w:szCs w:val="24"/>
+          <w:rtl/>
+        </w:rPr>
+        <w:t>ی</w:t>
+      </w:r>
+      <w:r>
+        <w:rPr>
+          <w:rFonts w:cs="B Nazanin" w:hint="eastAsia"/>
+          <w:sz w:val="24"/>
+          <w:szCs w:val="24"/>
+          <w:rtl/>
+        </w:rPr>
+        <w:t>ج</w:t>
       </w:r>
       <w:r>
         <w:rPr>
@@ -3546,148 +2968,6 @@
           <w:szCs w:val="24"/>
           <w:rtl/>
         </w:rPr>
-        <w:t>زدا</w:t>
-      </w:r>
-      <w:r>
-        <w:rPr>
-          <w:rFonts w:cs="B Nazanin" w:hint="cs"/>
-          <w:sz w:val="24"/>
-          <w:szCs w:val="24"/>
-          <w:rtl/>
-        </w:rPr>
-        <w:t>یی</w:t>
-      </w:r>
-      <w:r>
-        <w:rPr>
-          <w:rFonts w:cs="B Nazanin"/>
-          <w:sz w:val="24"/>
-          <w:szCs w:val="24"/>
-          <w:rtl/>
-        </w:rPr>
-        <w:t xml:space="preserve"> (</w:t>
-      </w:r>
-      <w:r>
-        <w:rPr>
-          <w:rFonts w:cs="B Nazanin"/>
-          <w:sz w:val="24"/>
-          <w:szCs w:val="24"/>
-        </w:rPr>
-        <w:t>Debug</w:t>
-      </w:r>
-      <w:r>
-        <w:rPr>
-          <w:rFonts w:cs="B Nazanin"/>
-          <w:sz w:val="24"/>
-          <w:szCs w:val="24"/>
-          <w:rtl/>
-        </w:rPr>
-        <w:t>) کل</w:t>
-      </w:r>
-      <w:r>
-        <w:rPr>
-          <w:rFonts w:cs="B Nazanin" w:hint="cs"/>
-          <w:sz w:val="24"/>
-          <w:szCs w:val="24"/>
-          <w:rtl/>
-        </w:rPr>
-        <w:t>ی</w:t>
-      </w:r>
-      <w:r>
-        <w:rPr>
-          <w:rFonts w:cs="B Nazanin" w:hint="eastAsia"/>
-          <w:sz w:val="24"/>
-          <w:szCs w:val="24"/>
-          <w:rtl/>
-        </w:rPr>
-        <w:t>د</w:t>
-      </w:r>
-      <w:r>
-        <w:rPr>
-          <w:rFonts w:cs="B Nazanin"/>
-          <w:sz w:val="24"/>
-          <w:szCs w:val="24"/>
-          <w:rtl/>
-        </w:rPr>
-        <w:t xml:space="preserve"> </w:t>
-      </w:r>
-      <w:r>
-        <w:rPr>
-          <w:rFonts w:cs="B Nazanin"/>
-          <w:sz w:val="24"/>
-          <w:szCs w:val="24"/>
-        </w:rPr>
-        <w:t>F5</w:t>
-      </w:r>
-      <w:r>
-        <w:rPr>
-          <w:rFonts w:cs="B Nazanin"/>
-          <w:sz w:val="24"/>
-          <w:szCs w:val="24"/>
-          <w:rtl/>
-        </w:rPr>
-        <w:t xml:space="preserve"> را فشار ده</w:t>
-      </w:r>
-      <w:r>
-        <w:rPr>
-          <w:rFonts w:cs="B Nazanin" w:hint="cs"/>
-          <w:sz w:val="24"/>
-          <w:szCs w:val="24"/>
-          <w:rtl/>
-        </w:rPr>
-        <w:t>ی</w:t>
-      </w:r>
-      <w:r>
-        <w:rPr>
-          <w:rFonts w:cs="B Nazanin" w:hint="eastAsia"/>
-          <w:sz w:val="24"/>
-          <w:szCs w:val="24"/>
-          <w:rtl/>
-        </w:rPr>
-        <w:t>د</w:t>
-      </w:r>
-      <w:r>
-        <w:rPr>
-          <w:rFonts w:cs="B Nazanin"/>
-          <w:sz w:val="24"/>
-          <w:szCs w:val="24"/>
-          <w:rtl/>
-        </w:rPr>
-        <w:t>. با ا</w:t>
-      </w:r>
-      <w:r>
-        <w:rPr>
-          <w:rFonts w:cs="B Nazanin" w:hint="cs"/>
-          <w:sz w:val="24"/>
-          <w:szCs w:val="24"/>
-          <w:rtl/>
-        </w:rPr>
-        <w:t>ی</w:t>
-      </w:r>
-      <w:r>
-        <w:rPr>
-          <w:rFonts w:cs="B Nazanin" w:hint="eastAsia"/>
-          <w:sz w:val="24"/>
-          <w:szCs w:val="24"/>
-          <w:rtl/>
-        </w:rPr>
-        <w:t>ن</w:t>
-      </w:r>
-      <w:r>
-        <w:rPr>
-          <w:rFonts w:cs="B Nazanin"/>
-          <w:sz w:val="24"/>
-          <w:szCs w:val="24"/>
-          <w:rtl/>
-        </w:rPr>
-        <w:t xml:space="preserve"> کار سرور</w:t>
-      </w:r>
-      <w:r>
-        <w:rPr>
-          <w:rFonts w:cs="B Nazanin"/>
-          <w:sz w:val="24"/>
-          <w:szCs w:val="24"/>
-          <w:rtl/>
-        </w:rPr>
         <w:t>ها</w:t>
       </w:r>
       <w:r>
@@ -3733,25 +3013,25 @@
           <w:szCs w:val="24"/>
           <w:rtl/>
         </w:rPr>
-        <w:t xml:space="preserve"> برا</w:t>
-      </w:r>
-      <w:r>
-        <w:rPr>
-          <w:rFonts w:cs="B Nazanin" w:hint="cs"/>
-          <w:sz w:val="24"/>
-          <w:szCs w:val="24"/>
-          <w:rtl/>
-        </w:rPr>
-        <w:t>ی</w:t>
-      </w:r>
-      <w:r>
-        <w:rPr>
-          <w:rFonts w:cs="B Nazanin"/>
-          <w:sz w:val="24"/>
-          <w:szCs w:val="24"/>
-          <w:rtl/>
-        </w:rPr>
-        <w:t xml:space="preserve"> مراحل بعد شروع به کار م</w:t>
+        <w:t xml:space="preserve"> انگولار مدت</w:t>
+      </w:r>
+      <w:r>
+        <w:rPr>
+          <w:rFonts w:cs="B Nazanin" w:hint="cs"/>
+          <w:sz w:val="24"/>
+          <w:szCs w:val="24"/>
+          <w:rtl/>
+        </w:rPr>
+        <w:t>ی</w:t>
+      </w:r>
+      <w:r>
+        <w:rPr>
+          <w:rFonts w:cs="B Nazanin"/>
+          <w:sz w:val="24"/>
+          <w:szCs w:val="24"/>
+          <w:rtl/>
+        </w:rPr>
+        <w:t xml:space="preserve"> طول م</w:t>
       </w:r>
       <w:r>
         <w:rPr>
@@ -3778,7 +3058,7 @@
           <w:szCs w:val="24"/>
           <w:rtl/>
         </w:rPr>
-        <w:t>کنند.</w:t>
+        <w:t>کشد.</w:t>
       </w:r>
     </w:p>
     <w:p>
@@ -3792,103 +3072,40 @@
       </w:pPr>
       <w:r>
         <w:rPr>
-          <w:rFonts w:cs="B Nazanin"/>
-          <w:sz w:val="24"/>
-          <w:szCs w:val="24"/>
-          <w:rtl/>
-        </w:rPr>
-        <w:t>7- از پوشه مجاز</w:t>
-      </w:r>
-      <w:r>
-        <w:rPr>
-          <w:rFonts w:cs="B Nazanin" w:hint="cs"/>
-          <w:sz w:val="24"/>
-          <w:szCs w:val="24"/>
-          <w:rtl/>
-        </w:rPr>
-        <w:t>ی</w:t>
-      </w:r>
-      <w:r>
-        <w:rPr>
-          <w:rFonts w:cs="B Nazanin"/>
-          <w:sz w:val="24"/>
-          <w:szCs w:val="24"/>
-          <w:rtl/>
-        </w:rPr>
-        <w:t xml:space="preserve"> "</w:t>
-      </w:r>
-      <w:r>
-        <w:rPr>
-          <w:rFonts w:cs="B Nazanin"/>
-          <w:sz w:val="24"/>
-          <w:szCs w:val="24"/>
-        </w:rPr>
-        <w:t>Tools\</w:t>
-      </w:r>
-      <w:proofErr w:type="spellStart"/>
-      <w:r>
-        <w:rPr>
-          <w:rFonts w:cs="B Nazanin"/>
-          <w:sz w:val="24"/>
-          <w:szCs w:val="24"/>
-        </w:rPr>
-        <w:t>FrontEnd</w:t>
-      </w:r>
-      <w:proofErr w:type="spellEnd"/>
-      <w:r>
-        <w:rPr>
-          <w:rFonts w:cs="B Nazanin"/>
-          <w:sz w:val="24"/>
-          <w:szCs w:val="24"/>
-          <w:rtl/>
-        </w:rPr>
-        <w:t xml:space="preserve">" پروژه </w:t>
-      </w:r>
-      <w:proofErr w:type="spellStart"/>
-      <w:r>
-        <w:rPr>
-          <w:rFonts w:cs="B Nazanin"/>
-          <w:sz w:val="24"/>
-          <w:szCs w:val="24"/>
-        </w:rPr>
-        <w:t>SPPC.Tools.SystemDesigner</w:t>
-      </w:r>
-      <w:proofErr w:type="spellEnd"/>
-      <w:r>
-        <w:rPr>
-          <w:rFonts w:cs="B Nazanin"/>
-          <w:sz w:val="24"/>
-          <w:szCs w:val="24"/>
-          <w:rtl/>
-        </w:rPr>
-        <w:t xml:space="preserve"> را در حالت د</w:t>
-      </w:r>
-      <w:r>
-        <w:rPr>
-          <w:rFonts w:cs="B Nazanin" w:hint="cs"/>
-          <w:sz w:val="24"/>
-          <w:szCs w:val="24"/>
-          <w:rtl/>
-        </w:rPr>
-        <w:t>ی</w:t>
-      </w:r>
-      <w:r>
-        <w:rPr>
-          <w:rFonts w:cs="B Nazanin" w:hint="eastAsia"/>
-          <w:sz w:val="24"/>
-          <w:szCs w:val="24"/>
-          <w:rtl/>
-        </w:rPr>
-        <w:t>باگ</w:t>
-      </w:r>
-      <w:r>
-        <w:rPr>
-          <w:rFonts w:cs="B Nazanin"/>
-          <w:sz w:val="24"/>
-          <w:szCs w:val="24"/>
-          <w:rtl/>
-        </w:rPr>
-        <w:t xml:space="preserve"> اجرا کن</w:t>
+          <w:rFonts w:cs="B Nazanin" w:hint="cs"/>
+          <w:sz w:val="24"/>
+          <w:szCs w:val="24"/>
+          <w:rtl/>
+        </w:rPr>
+        <w:lastRenderedPageBreak/>
+        <w:t>7</w:t>
+      </w:r>
+      <w:r>
+        <w:rPr>
+          <w:rFonts w:cs="B Nazanin"/>
+          <w:sz w:val="24"/>
+          <w:szCs w:val="24"/>
+          <w:rtl/>
+        </w:rPr>
+        <w:t>- برا</w:t>
+      </w:r>
+      <w:r>
+        <w:rPr>
+          <w:rFonts w:cs="B Nazanin" w:hint="cs"/>
+          <w:sz w:val="24"/>
+          <w:szCs w:val="24"/>
+          <w:rtl/>
+        </w:rPr>
+        <w:t>ی</w:t>
+      </w:r>
+      <w:r>
+        <w:rPr>
+          <w:rFonts w:cs="B Nazanin"/>
+          <w:sz w:val="24"/>
+          <w:szCs w:val="24"/>
+          <w:rtl/>
+        </w:rPr>
+        <w:t xml:space="preserve"> شروع جلسه جد</w:t>
       </w:r>
       <w:r>
         <w:rPr>
@@ -3915,7 +3132,257 @@
           <w:szCs w:val="24"/>
           <w:rtl/>
         </w:rPr>
-        <w:t>.</w:t>
+        <w:t xml:space="preserve"> اشکال</w:t>
+      </w:r>
+      <w:r>
+        <w:rPr>
+          <w:rFonts w:cs="B Nazanin" w:hint="cs"/>
+          <w:sz w:val="24"/>
+          <w:szCs w:val="24"/>
+          <w:rtl/>
+        </w:rPr>
+        <w:t>‌</w:t>
+      </w:r>
+      <w:r>
+        <w:rPr>
+          <w:rFonts w:cs="B Nazanin"/>
+          <w:sz w:val="24"/>
+          <w:szCs w:val="24"/>
+          <w:rtl/>
+        </w:rPr>
+        <w:t>زدا</w:t>
+      </w:r>
+      <w:r>
+        <w:rPr>
+          <w:rFonts w:cs="B Nazanin" w:hint="cs"/>
+          <w:sz w:val="24"/>
+          <w:szCs w:val="24"/>
+          <w:rtl/>
+        </w:rPr>
+        <w:t>یی</w:t>
+      </w:r>
+      <w:r>
+        <w:rPr>
+          <w:rFonts w:cs="B Nazanin"/>
+          <w:sz w:val="24"/>
+          <w:szCs w:val="24"/>
+          <w:rtl/>
+        </w:rPr>
+        <w:t xml:space="preserve"> (</w:t>
+      </w:r>
+      <w:r>
+        <w:rPr>
+          <w:rFonts w:cs="B Nazanin"/>
+          <w:sz w:val="24"/>
+          <w:szCs w:val="24"/>
+        </w:rPr>
+        <w:t>Debug</w:t>
+      </w:r>
+      <w:r>
+        <w:rPr>
+          <w:rFonts w:cs="B Nazanin"/>
+          <w:sz w:val="24"/>
+          <w:szCs w:val="24"/>
+          <w:rtl/>
+        </w:rPr>
+        <w:t>) کل</w:t>
+      </w:r>
+      <w:r>
+        <w:rPr>
+          <w:rFonts w:cs="B Nazanin" w:hint="cs"/>
+          <w:sz w:val="24"/>
+          <w:szCs w:val="24"/>
+          <w:rtl/>
+        </w:rPr>
+        <w:t>ی</w:t>
+      </w:r>
+      <w:r>
+        <w:rPr>
+          <w:rFonts w:cs="B Nazanin" w:hint="eastAsia"/>
+          <w:sz w:val="24"/>
+          <w:szCs w:val="24"/>
+          <w:rtl/>
+        </w:rPr>
+        <w:t>د</w:t>
+      </w:r>
+      <w:r>
+        <w:rPr>
+          <w:rFonts w:cs="B Nazanin"/>
+          <w:sz w:val="24"/>
+          <w:szCs w:val="24"/>
+          <w:rtl/>
+        </w:rPr>
+        <w:t xml:space="preserve"> </w:t>
+      </w:r>
+      <w:r>
+        <w:rPr>
+          <w:rFonts w:cs="B Nazanin"/>
+          <w:sz w:val="24"/>
+          <w:szCs w:val="24"/>
+        </w:rPr>
+        <w:t>F5</w:t>
+      </w:r>
+      <w:r>
+        <w:rPr>
+          <w:rFonts w:cs="B Nazanin"/>
+          <w:sz w:val="24"/>
+          <w:szCs w:val="24"/>
+          <w:rtl/>
+        </w:rPr>
+        <w:t xml:space="preserve"> را فشار ده</w:t>
+      </w:r>
+      <w:r>
+        <w:rPr>
+          <w:rFonts w:cs="B Nazanin" w:hint="cs"/>
+          <w:sz w:val="24"/>
+          <w:szCs w:val="24"/>
+          <w:rtl/>
+        </w:rPr>
+        <w:t>ی</w:t>
+      </w:r>
+      <w:r>
+        <w:rPr>
+          <w:rFonts w:cs="B Nazanin" w:hint="eastAsia"/>
+          <w:sz w:val="24"/>
+          <w:szCs w:val="24"/>
+          <w:rtl/>
+        </w:rPr>
+        <w:t>د</w:t>
+      </w:r>
+      <w:r>
+        <w:rPr>
+          <w:rFonts w:cs="B Nazanin"/>
+          <w:sz w:val="24"/>
+          <w:szCs w:val="24"/>
+          <w:rtl/>
+        </w:rPr>
+        <w:t>. با ا</w:t>
+      </w:r>
+      <w:r>
+        <w:rPr>
+          <w:rFonts w:cs="B Nazanin" w:hint="cs"/>
+          <w:sz w:val="24"/>
+          <w:szCs w:val="24"/>
+          <w:rtl/>
+        </w:rPr>
+        <w:t>ی</w:t>
+      </w:r>
+      <w:r>
+        <w:rPr>
+          <w:rFonts w:cs="B Nazanin" w:hint="eastAsia"/>
+          <w:sz w:val="24"/>
+          <w:szCs w:val="24"/>
+          <w:rtl/>
+        </w:rPr>
+        <w:t>ن</w:t>
+      </w:r>
+      <w:r>
+        <w:rPr>
+          <w:rFonts w:cs="B Nazanin"/>
+          <w:sz w:val="24"/>
+          <w:szCs w:val="24"/>
+          <w:rtl/>
+        </w:rPr>
+        <w:t xml:space="preserve"> کار سرور</w:t>
+      </w:r>
+      <w:r>
+        <w:rPr>
+          <w:rFonts w:cs="B Nazanin"/>
+          <w:sz w:val="24"/>
+          <w:szCs w:val="24"/>
+          <w:rtl/>
+        </w:rPr>
+        <w:t>ها</w:t>
+      </w:r>
+      <w:r>
+        <w:rPr>
+          <w:rFonts w:cs="B Nazanin" w:hint="cs"/>
+          <w:sz w:val="24"/>
+          <w:szCs w:val="24"/>
+          <w:rtl/>
+        </w:rPr>
+        <w:t>ی</w:t>
+      </w:r>
+      <w:r>
+        <w:rPr>
+          <w:rFonts w:cs="B Nazanin"/>
+          <w:sz w:val="24"/>
+          <w:szCs w:val="24"/>
+          <w:rtl/>
+        </w:rPr>
+        <w:t xml:space="preserve"> مورد ن</w:t>
+      </w:r>
+      <w:r>
+        <w:rPr>
+          <w:rFonts w:cs="B Nazanin" w:hint="cs"/>
+          <w:sz w:val="24"/>
+          <w:szCs w:val="24"/>
+          <w:rtl/>
+        </w:rPr>
+        <w:t>ی</w:t>
+      </w:r>
+      <w:r>
+        <w:rPr>
+          <w:rFonts w:cs="B Nazanin" w:hint="eastAsia"/>
+          <w:sz w:val="24"/>
+          <w:szCs w:val="24"/>
+          <w:rtl/>
+        </w:rPr>
+        <w:t>از</w:t>
+      </w:r>
+      <w:r>
+        <w:rPr>
+          <w:rFonts w:cs="B Nazanin"/>
+          <w:sz w:val="24"/>
+          <w:szCs w:val="24"/>
+          <w:rtl/>
+        </w:rPr>
+        <w:t xml:space="preserve"> برا</w:t>
+      </w:r>
+      <w:r>
+        <w:rPr>
+          <w:rFonts w:cs="B Nazanin" w:hint="cs"/>
+          <w:sz w:val="24"/>
+          <w:szCs w:val="24"/>
+          <w:rtl/>
+        </w:rPr>
+        <w:t>ی</w:t>
+      </w:r>
+      <w:r>
+        <w:rPr>
+          <w:rFonts w:cs="B Nazanin"/>
+          <w:sz w:val="24"/>
+          <w:szCs w:val="24"/>
+          <w:rtl/>
+        </w:rPr>
+        <w:t xml:space="preserve"> مراحل بعد شروع به کار م</w:t>
+      </w:r>
+      <w:r>
+        <w:rPr>
+          <w:rFonts w:cs="B Nazanin" w:hint="cs"/>
+          <w:sz w:val="24"/>
+          <w:szCs w:val="24"/>
+          <w:rtl/>
+        </w:rPr>
+        <w:t>ی</w:t>
+      </w:r>
+      <w:r>
+        <w:rPr>
+          <w:rFonts w:cs="B Nazanin" w:hint="cs"/>
+          <w:sz w:val="24"/>
+          <w:szCs w:val="24"/>
+          <w:rtl/>
+        </w:rPr>
+        <w:t>‌</w:t>
+      </w:r>
+      <w:r>
+        <w:rPr>
+          <w:rFonts w:cs="B Nazanin"/>
+          <w:sz w:val="24"/>
+          <w:szCs w:val="24"/>
+          <w:rtl/>
+        </w:rPr>
+        <w:t>کنند.</w:t>
       </w:r>
     </w:p>
     <w:p>
@@ -3929,12 +3396,21 @@
       </w:pPr>
       <w:r>
         <w:rPr>
-          <w:rFonts w:cs="B Nazanin"/>
-          <w:sz w:val="24"/>
-          <w:szCs w:val="24"/>
-          <w:rtl/>
-        </w:rPr>
-        <w:t>8- منو</w:t>
+          <w:rFonts w:cs="B Nazanin" w:hint="cs"/>
+          <w:sz w:val="24"/>
+          <w:szCs w:val="24"/>
+          <w:rtl/>
+        </w:rPr>
+        <w:t>8</w:t>
+      </w:r>
+      <w:r>
+        <w:rPr>
+          <w:rFonts w:cs="B Nazanin"/>
+          <w:sz w:val="24"/>
+          <w:szCs w:val="24"/>
+          <w:rtl/>
+        </w:rPr>
+        <w:t>- از پوشه مجاز</w:t>
       </w:r>
       <w:r>
         <w:rPr>
@@ -3960,105 +3436,72 @@
           <w:sz w:val="24"/>
           <w:szCs w:val="24"/>
         </w:rPr>
-        <w:t>Wizards</w:t>
-      </w:r>
-      <w:r>
-        <w:rPr>
-          <w:rFonts w:cs="B Nazanin"/>
-          <w:sz w:val="24"/>
-          <w:szCs w:val="24"/>
-          <w:rtl/>
-        </w:rPr>
-        <w:t>" را باز کرده و رو</w:t>
-      </w:r>
-      <w:r>
-        <w:rPr>
-          <w:rFonts w:cs="B Nazanin" w:hint="cs"/>
-          <w:sz w:val="24"/>
-          <w:szCs w:val="24"/>
-          <w:rtl/>
-        </w:rPr>
-        <w:t>ی</w:t>
-      </w:r>
-      <w:r>
-        <w:rPr>
-          <w:rFonts w:cs="B Nazanin"/>
-          <w:sz w:val="24"/>
-          <w:szCs w:val="24"/>
-          <w:rtl/>
-        </w:rPr>
-        <w:t xml:space="preserve"> گز</w:t>
-      </w:r>
-      <w:r>
-        <w:rPr>
-          <w:rFonts w:cs="B Nazanin" w:hint="cs"/>
-          <w:sz w:val="24"/>
-          <w:szCs w:val="24"/>
-          <w:rtl/>
-        </w:rPr>
-        <w:t>ی</w:t>
-      </w:r>
-      <w:r>
-        <w:rPr>
-          <w:rFonts w:cs="B Nazanin" w:hint="eastAsia"/>
-          <w:sz w:val="24"/>
-          <w:szCs w:val="24"/>
-          <w:rtl/>
-        </w:rPr>
-        <w:t>نه</w:t>
-      </w:r>
-      <w:r>
-        <w:rPr>
-          <w:rFonts w:cs="B Nazanin"/>
-          <w:sz w:val="24"/>
-          <w:szCs w:val="24"/>
-          <w:rtl/>
-        </w:rPr>
-        <w:t xml:space="preserve"> "</w:t>
-      </w:r>
-      <w:r>
-        <w:rPr>
-          <w:rFonts w:cs="B Nazanin"/>
-          <w:sz w:val="24"/>
-          <w:szCs w:val="24"/>
-        </w:rPr>
-        <w:t>Setup Environment Wizard</w:t>
-      </w:r>
-      <w:r>
-        <w:rPr>
-          <w:rFonts w:cs="B Nazanin"/>
-          <w:sz w:val="24"/>
-          <w:szCs w:val="24"/>
-          <w:rtl/>
-        </w:rPr>
-        <w:t>" کل</w:t>
-      </w:r>
-      <w:r>
-        <w:rPr>
-          <w:rFonts w:cs="B Nazanin" w:hint="cs"/>
-          <w:sz w:val="24"/>
-          <w:szCs w:val="24"/>
-          <w:rtl/>
-        </w:rPr>
-        <w:t>ی</w:t>
-      </w:r>
-      <w:r>
-        <w:rPr>
-          <w:rFonts w:cs="B Nazanin" w:hint="eastAsia"/>
-          <w:sz w:val="24"/>
-          <w:szCs w:val="24"/>
-          <w:rtl/>
-        </w:rPr>
-        <w:t>ک</w:t>
-      </w:r>
-      <w:r>
-        <w:rPr>
-          <w:rFonts w:cs="B Nazanin"/>
-          <w:sz w:val="24"/>
-          <w:szCs w:val="24"/>
-          <w:rtl/>
-        </w:rPr>
-        <w:t xml:space="preserve"> کن</w:t>
+        <w:t>Tools\</w:t>
+      </w:r>
+      <w:proofErr w:type="spellStart"/>
+      <w:r>
+        <w:rPr>
+          <w:rFonts w:cs="B Nazanin"/>
+          <w:sz w:val="24"/>
+          <w:szCs w:val="24"/>
+        </w:rPr>
+        <w:t>FrontEnd</w:t>
+      </w:r>
+      <w:proofErr w:type="spellEnd"/>
+      <w:r>
+        <w:rPr>
+          <w:rFonts w:cs="B Nazanin"/>
+          <w:sz w:val="24"/>
+          <w:szCs w:val="24"/>
+          <w:rtl/>
+        </w:rPr>
+        <w:t xml:space="preserve">" پروژه </w:t>
+      </w:r>
+      <w:proofErr w:type="spellStart"/>
+      <w:r>
+        <w:rPr>
+          <w:rFonts w:cs="B Nazanin"/>
+          <w:sz w:val="24"/>
+          <w:szCs w:val="24"/>
+        </w:rPr>
+        <w:t>SPPC.Tools.SystemDesigner</w:t>
+      </w:r>
+      <w:proofErr w:type="spellEnd"/>
+      <w:r>
+        <w:rPr>
+          <w:rFonts w:cs="B Nazanin"/>
+          <w:sz w:val="24"/>
+          <w:szCs w:val="24"/>
+          <w:rtl/>
+        </w:rPr>
+        <w:t xml:space="preserve"> را در حالت د</w:t>
+      </w:r>
+      <w:r>
+        <w:rPr>
+          <w:rFonts w:cs="B Nazanin" w:hint="cs"/>
+          <w:sz w:val="24"/>
+          <w:szCs w:val="24"/>
+          <w:rtl/>
+        </w:rPr>
+        <w:t>ی</w:t>
+      </w:r>
+      <w:r>
+        <w:rPr>
+          <w:rFonts w:cs="B Nazanin" w:hint="eastAsia"/>
+          <w:sz w:val="24"/>
+          <w:szCs w:val="24"/>
+          <w:rtl/>
+        </w:rPr>
+        <w:t>باگ</w:t>
+      </w:r>
+      <w:r>
+        <w:rPr>
+          <w:rFonts w:cs="B Nazanin"/>
+          <w:sz w:val="24"/>
+          <w:szCs w:val="24"/>
+          <w:rtl/>
+        </w:rPr>
+        <w:t xml:space="preserve"> اجرا کن</w:t>
       </w:r>
       <w:r>
         <w:rPr>
@@ -4099,344 +3542,145 @@
       </w:pPr>
       <w:r>
         <w:rPr>
-          <w:rFonts w:cs="B Nazanin"/>
-          <w:sz w:val="24"/>
-          <w:szCs w:val="24"/>
-          <w:rtl/>
-        </w:rPr>
-        <w:t>9- فرم چند</w:t>
-      </w:r>
-      <w:r>
-        <w:rPr>
-          <w:rFonts w:cs="B Nazanin"/>
-          <w:sz w:val="24"/>
-          <w:szCs w:val="24"/>
-          <w:rtl/>
-        </w:rPr>
-        <w:t>مرحله</w:t>
-      </w:r>
-      <w:r>
-        <w:rPr>
-          <w:rFonts w:cs="B Nazanin" w:hint="cs"/>
-          <w:sz w:val="24"/>
-          <w:szCs w:val="24"/>
-          <w:rtl/>
-        </w:rPr>
-        <w:t>‌</w:t>
-      </w:r>
-      <w:r>
-        <w:rPr>
-          <w:rFonts w:cs="B Nazanin"/>
-          <w:sz w:val="24"/>
-          <w:szCs w:val="24"/>
-          <w:rtl/>
-        </w:rPr>
-        <w:t>ا</w:t>
-      </w:r>
-      <w:r>
-        <w:rPr>
-          <w:rFonts w:cs="B Nazanin" w:hint="cs"/>
-          <w:sz w:val="24"/>
-          <w:szCs w:val="24"/>
-          <w:rtl/>
-        </w:rPr>
-        <w:t>ی</w:t>
-      </w:r>
-      <w:r>
-        <w:rPr>
-          <w:rFonts w:cs="B Nazanin"/>
-          <w:sz w:val="24"/>
-          <w:szCs w:val="24"/>
-          <w:rtl/>
-        </w:rPr>
-        <w:t xml:space="preserve"> </w:t>
-      </w:r>
-      <w:r>
-        <w:rPr>
-          <w:rFonts w:cs="B Nazanin" w:hint="cs"/>
-          <w:sz w:val="24"/>
-          <w:szCs w:val="24"/>
-          <w:rtl/>
-        </w:rPr>
-        <w:t>(</w:t>
-      </w:r>
-      <w:r>
-        <w:rPr>
-          <w:rFonts w:cs="B Nazanin"/>
-          <w:sz w:val="24"/>
-          <w:szCs w:val="24"/>
-        </w:rPr>
-        <w:t>Wizard</w:t>
-      </w:r>
-      <w:r>
-        <w:rPr>
-          <w:rFonts w:cs="B Nazanin" w:hint="cs"/>
-          <w:sz w:val="24"/>
-          <w:szCs w:val="24"/>
-          <w:rtl/>
-        </w:rPr>
-        <w:t xml:space="preserve">) </w:t>
-      </w:r>
-      <w:r>
-        <w:rPr>
-          <w:rFonts w:cs="B Nazanin"/>
-          <w:sz w:val="24"/>
-          <w:szCs w:val="24"/>
-          <w:rtl/>
-        </w:rPr>
-        <w:t>را تا مرحله آخر پ</w:t>
-      </w:r>
-      <w:r>
-        <w:rPr>
-          <w:rFonts w:cs="B Nazanin" w:hint="cs"/>
-          <w:sz w:val="24"/>
-          <w:szCs w:val="24"/>
-          <w:rtl/>
-        </w:rPr>
-        <w:t>ی</w:t>
-      </w:r>
-      <w:r>
-        <w:rPr>
-          <w:rFonts w:cs="B Nazanin" w:hint="eastAsia"/>
-          <w:sz w:val="24"/>
-          <w:szCs w:val="24"/>
-          <w:rtl/>
-        </w:rPr>
-        <w:t>ش</w:t>
-      </w:r>
-      <w:r>
-        <w:rPr>
-          <w:rFonts w:cs="B Nazanin"/>
-          <w:sz w:val="24"/>
-          <w:szCs w:val="24"/>
-          <w:rtl/>
-        </w:rPr>
-        <w:t xml:space="preserve"> ببر</w:t>
-      </w:r>
-      <w:r>
-        <w:rPr>
-          <w:rFonts w:cs="B Nazanin" w:hint="cs"/>
-          <w:sz w:val="24"/>
-          <w:szCs w:val="24"/>
-          <w:rtl/>
-        </w:rPr>
-        <w:t>ی</w:t>
-      </w:r>
-      <w:r>
-        <w:rPr>
-          <w:rFonts w:cs="B Nazanin" w:hint="eastAsia"/>
-          <w:sz w:val="24"/>
-          <w:szCs w:val="24"/>
-          <w:rtl/>
-        </w:rPr>
-        <w:t>د</w:t>
-      </w:r>
-      <w:r>
-        <w:rPr>
-          <w:rFonts w:cs="B Nazanin"/>
-          <w:sz w:val="24"/>
-          <w:szCs w:val="24"/>
-          <w:rtl/>
-        </w:rPr>
-        <w:t xml:space="preserve"> و صبر کن</w:t>
-      </w:r>
-      <w:r>
-        <w:rPr>
-          <w:rFonts w:cs="B Nazanin" w:hint="cs"/>
-          <w:sz w:val="24"/>
-          <w:szCs w:val="24"/>
-          <w:rtl/>
-        </w:rPr>
-        <w:t>ی</w:t>
-      </w:r>
-      <w:r>
-        <w:rPr>
-          <w:rFonts w:cs="B Nazanin" w:hint="eastAsia"/>
-          <w:sz w:val="24"/>
-          <w:szCs w:val="24"/>
-          <w:rtl/>
-        </w:rPr>
-        <w:t>د</w:t>
-      </w:r>
-      <w:r>
-        <w:rPr>
-          <w:rFonts w:cs="B Nazanin"/>
-          <w:sz w:val="24"/>
-          <w:szCs w:val="24"/>
-          <w:rtl/>
-        </w:rPr>
-        <w:t xml:space="preserve"> تا کل</w:t>
-      </w:r>
-      <w:r>
-        <w:rPr>
-          <w:rFonts w:cs="B Nazanin" w:hint="cs"/>
-          <w:sz w:val="24"/>
-          <w:szCs w:val="24"/>
-          <w:rtl/>
-        </w:rPr>
-        <w:t>ی</w:t>
-      </w:r>
-      <w:r>
-        <w:rPr>
-          <w:rFonts w:cs="B Nazanin" w:hint="eastAsia"/>
-          <w:sz w:val="24"/>
-          <w:szCs w:val="24"/>
-          <w:rtl/>
-        </w:rPr>
-        <w:t>ه</w:t>
-      </w:r>
-      <w:r>
-        <w:rPr>
-          <w:rFonts w:cs="B Nazanin"/>
-          <w:sz w:val="24"/>
-          <w:szCs w:val="24"/>
-          <w:rtl/>
-        </w:rPr>
-        <w:t xml:space="preserve"> مراحل آماده</w:t>
-      </w:r>
-      <w:r>
-        <w:rPr>
-          <w:rFonts w:cs="B Nazanin" w:hint="cs"/>
-          <w:sz w:val="24"/>
-          <w:szCs w:val="24"/>
-          <w:rtl/>
-        </w:rPr>
-        <w:t>‌</w:t>
-      </w:r>
-      <w:r>
-        <w:rPr>
-          <w:rFonts w:cs="B Nazanin"/>
-          <w:sz w:val="24"/>
-          <w:szCs w:val="24"/>
-          <w:rtl/>
-        </w:rPr>
-        <w:t>ساز</w:t>
-      </w:r>
-      <w:r>
-        <w:rPr>
-          <w:rFonts w:cs="B Nazanin" w:hint="cs"/>
-          <w:sz w:val="24"/>
-          <w:szCs w:val="24"/>
-          <w:rtl/>
-        </w:rPr>
-        <w:t>ی</w:t>
-      </w:r>
-      <w:r>
-        <w:rPr>
-          <w:rFonts w:cs="B Nazanin"/>
-          <w:sz w:val="24"/>
-          <w:szCs w:val="24"/>
-          <w:rtl/>
-        </w:rPr>
-        <w:t xml:space="preserve"> برنامه انجام شود. اگر در طول کار خطا</w:t>
-      </w:r>
-      <w:r>
-        <w:rPr>
-          <w:rFonts w:cs="B Nazanin" w:hint="cs"/>
-          <w:sz w:val="24"/>
-          <w:szCs w:val="24"/>
-          <w:rtl/>
-        </w:rPr>
-        <w:t>یی</w:t>
-      </w:r>
-      <w:r>
-        <w:rPr>
-          <w:rFonts w:cs="B Nazanin"/>
-          <w:sz w:val="24"/>
-          <w:szCs w:val="24"/>
-          <w:rtl/>
-        </w:rPr>
-        <w:t xml:space="preserve"> پ</w:t>
-      </w:r>
-      <w:r>
-        <w:rPr>
-          <w:rFonts w:cs="B Nazanin" w:hint="cs"/>
-          <w:sz w:val="24"/>
-          <w:szCs w:val="24"/>
-          <w:rtl/>
-        </w:rPr>
-        <w:t>ی</w:t>
-      </w:r>
-      <w:r>
-        <w:rPr>
-          <w:rFonts w:cs="B Nazanin" w:hint="eastAsia"/>
-          <w:sz w:val="24"/>
-          <w:szCs w:val="24"/>
-          <w:rtl/>
-        </w:rPr>
-        <w:t>ش</w:t>
-      </w:r>
-      <w:r>
-        <w:rPr>
-          <w:rFonts w:cs="B Nazanin"/>
-          <w:sz w:val="24"/>
-          <w:szCs w:val="24"/>
-          <w:rtl/>
-        </w:rPr>
-        <w:t xml:space="preserve"> آمد، با ت</w:t>
-      </w:r>
-      <w:r>
-        <w:rPr>
-          <w:rFonts w:cs="B Nazanin" w:hint="cs"/>
-          <w:sz w:val="24"/>
-          <w:szCs w:val="24"/>
-          <w:rtl/>
-        </w:rPr>
-        <w:t>ی</w:t>
-      </w:r>
-      <w:r>
-        <w:rPr>
-          <w:rFonts w:cs="B Nazanin" w:hint="eastAsia"/>
-          <w:sz w:val="24"/>
-          <w:szCs w:val="24"/>
-          <w:rtl/>
-        </w:rPr>
-        <w:t>م</w:t>
-      </w:r>
-      <w:r>
-        <w:rPr>
-          <w:rFonts w:cs="B Nazanin"/>
-          <w:sz w:val="24"/>
-          <w:szCs w:val="24"/>
-          <w:rtl/>
-        </w:rPr>
-        <w:t xml:space="preserve"> فن</w:t>
-      </w:r>
-      <w:r>
-        <w:rPr>
-          <w:rFonts w:cs="B Nazanin" w:hint="cs"/>
-          <w:sz w:val="24"/>
-          <w:szCs w:val="24"/>
-          <w:rtl/>
-        </w:rPr>
-        <w:t>ی</w:t>
-      </w:r>
-      <w:r>
-        <w:rPr>
-          <w:rFonts w:cs="B Nazanin"/>
-          <w:sz w:val="24"/>
-          <w:szCs w:val="24"/>
-          <w:rtl/>
-        </w:rPr>
-        <w:t xml:space="preserve"> پروژه تماس بگ</w:t>
-      </w:r>
-      <w:r>
-        <w:rPr>
-          <w:rFonts w:cs="B Nazanin" w:hint="cs"/>
-          <w:sz w:val="24"/>
-          <w:szCs w:val="24"/>
-          <w:rtl/>
-        </w:rPr>
-        <w:t>ی</w:t>
-      </w:r>
-      <w:r>
-        <w:rPr>
-          <w:rFonts w:cs="B Nazanin" w:hint="eastAsia"/>
-          <w:sz w:val="24"/>
-          <w:szCs w:val="24"/>
-          <w:rtl/>
-        </w:rPr>
-        <w:t>ر</w:t>
+          <w:rFonts w:cs="B Nazanin" w:hint="cs"/>
+          <w:sz w:val="24"/>
+          <w:szCs w:val="24"/>
+          <w:rtl/>
+        </w:rPr>
+        <w:t>9</w:t>
+      </w:r>
+      <w:r>
+        <w:rPr>
+          <w:rFonts w:cs="B Nazanin"/>
+          <w:sz w:val="24"/>
+          <w:szCs w:val="24"/>
+          <w:rtl/>
+        </w:rPr>
+        <w:t>- منو</w:t>
+      </w:r>
+      <w:r>
+        <w:rPr>
+          <w:rFonts w:cs="B Nazanin" w:hint="cs"/>
+          <w:sz w:val="24"/>
+          <w:szCs w:val="24"/>
+          <w:rtl/>
+        </w:rPr>
+        <w:t>ی</w:t>
+      </w:r>
+      <w:r>
+        <w:rPr>
+          <w:rFonts w:cs="B Nazanin"/>
+          <w:sz w:val="24"/>
+          <w:szCs w:val="24"/>
+          <w:rtl/>
+        </w:rPr>
+        <w:t xml:space="preserve"> "</w:t>
+      </w:r>
+      <w:r>
+        <w:rPr>
+          <w:rFonts w:cs="B Nazanin"/>
+          <w:sz w:val="24"/>
+          <w:szCs w:val="24"/>
+        </w:rPr>
+        <w:t>Wizards</w:t>
+      </w:r>
+      <w:r>
+        <w:rPr>
+          <w:rFonts w:cs="B Nazanin"/>
+          <w:sz w:val="24"/>
+          <w:szCs w:val="24"/>
+          <w:rtl/>
+        </w:rPr>
+        <w:t>" را باز کرده و رو</w:t>
+      </w:r>
+      <w:r>
+        <w:rPr>
+          <w:rFonts w:cs="B Nazanin" w:hint="cs"/>
+          <w:sz w:val="24"/>
+          <w:szCs w:val="24"/>
+          <w:rtl/>
+        </w:rPr>
+        <w:t>ی</w:t>
+      </w:r>
+      <w:r>
+        <w:rPr>
+          <w:rFonts w:cs="B Nazanin"/>
+          <w:sz w:val="24"/>
+          <w:szCs w:val="24"/>
+          <w:rtl/>
+        </w:rPr>
+        <w:t xml:space="preserve"> گز</w:t>
+      </w:r>
+      <w:r>
+        <w:rPr>
+          <w:rFonts w:cs="B Nazanin" w:hint="cs"/>
+          <w:sz w:val="24"/>
+          <w:szCs w:val="24"/>
+          <w:rtl/>
+        </w:rPr>
+        <w:t>ی</w:t>
+      </w:r>
+      <w:r>
+        <w:rPr>
+          <w:rFonts w:cs="B Nazanin" w:hint="eastAsia"/>
+          <w:sz w:val="24"/>
+          <w:szCs w:val="24"/>
+          <w:rtl/>
+        </w:rPr>
+        <w:t>نه</w:t>
+      </w:r>
+      <w:r>
+        <w:rPr>
+          <w:rFonts w:cs="B Nazanin"/>
+          <w:sz w:val="24"/>
+          <w:szCs w:val="24"/>
+          <w:rtl/>
+        </w:rPr>
+        <w:t xml:space="preserve"> "</w:t>
+      </w:r>
+      <w:r>
+        <w:rPr>
+          <w:rFonts w:cs="B Nazanin"/>
+          <w:sz w:val="24"/>
+          <w:szCs w:val="24"/>
+        </w:rPr>
+        <w:t>Setup Environment Wizard</w:t>
+      </w:r>
+      <w:r>
+        <w:rPr>
+          <w:rFonts w:cs="B Nazanin"/>
+          <w:sz w:val="24"/>
+          <w:szCs w:val="24"/>
+          <w:rtl/>
+        </w:rPr>
+        <w:t>" کل</w:t>
+      </w:r>
+      <w:r>
+        <w:rPr>
+          <w:rFonts w:cs="B Nazanin" w:hint="cs"/>
+          <w:sz w:val="24"/>
+          <w:szCs w:val="24"/>
+          <w:rtl/>
+        </w:rPr>
+        <w:t>ی</w:t>
+      </w:r>
+      <w:r>
+        <w:rPr>
+          <w:rFonts w:cs="B Nazanin" w:hint="eastAsia"/>
+          <w:sz w:val="24"/>
+          <w:szCs w:val="24"/>
+          <w:rtl/>
+        </w:rPr>
+        <w:t>ک</w:t>
+      </w:r>
+      <w:r>
+        <w:rPr>
+          <w:rFonts w:cs="B Nazanin"/>
+          <w:sz w:val="24"/>
+          <w:szCs w:val="24"/>
+          <w:rtl/>
+        </w:rPr>
+        <w:t xml:space="preserve"> کن</w:t>
       </w:r>
       <w:r>
         <w:rPr>
@@ -4477,56 +3721,128 @@
       </w:pPr>
       <w:r>
         <w:rPr>
-          <w:rFonts w:cs="B Nazanin"/>
-          <w:sz w:val="24"/>
-          <w:szCs w:val="24"/>
-          <w:rtl/>
-        </w:rPr>
-        <w:t>10- ابزار طراح س</w:t>
-      </w:r>
-      <w:r>
-        <w:rPr>
-          <w:rFonts w:cs="B Nazanin" w:hint="cs"/>
-          <w:sz w:val="24"/>
-          <w:szCs w:val="24"/>
-          <w:rtl/>
-        </w:rPr>
-        <w:t>ی</w:t>
-      </w:r>
-      <w:r>
-        <w:rPr>
-          <w:rFonts w:cs="B Nazanin" w:hint="eastAsia"/>
-          <w:sz w:val="24"/>
-          <w:szCs w:val="24"/>
-          <w:rtl/>
-        </w:rPr>
-        <w:t>ستم</w:t>
-      </w:r>
-      <w:r>
-        <w:rPr>
-          <w:rFonts w:cs="B Nazanin"/>
-          <w:sz w:val="24"/>
-          <w:szCs w:val="24"/>
-          <w:rtl/>
-        </w:rPr>
-        <w:t xml:space="preserve"> (</w:t>
-      </w:r>
-      <w:r>
-        <w:rPr>
-          <w:rFonts w:cs="B Nazanin"/>
-          <w:sz w:val="24"/>
-          <w:szCs w:val="24"/>
-        </w:rPr>
-        <w:t>System Designer</w:t>
-      </w:r>
-      <w:r>
-        <w:rPr>
-          <w:rFonts w:cs="B Nazanin"/>
-          <w:sz w:val="24"/>
-          <w:szCs w:val="24"/>
-          <w:rtl/>
-        </w:rPr>
-        <w:t>) را ببند</w:t>
+          <w:rFonts w:cs="B Nazanin" w:hint="cs"/>
+          <w:sz w:val="24"/>
+          <w:szCs w:val="24"/>
+          <w:rtl/>
+        </w:rPr>
+        <w:t>10</w:t>
+      </w:r>
+      <w:r>
+        <w:rPr>
+          <w:rFonts w:cs="B Nazanin"/>
+          <w:sz w:val="24"/>
+          <w:szCs w:val="24"/>
+          <w:rtl/>
+        </w:rPr>
+        <w:t>- فرم چند</w:t>
+      </w:r>
+      <w:r>
+        <w:rPr>
+          <w:rFonts w:cs="B Nazanin"/>
+          <w:sz w:val="24"/>
+          <w:szCs w:val="24"/>
+          <w:rtl/>
+        </w:rPr>
+        <w:t>مرحله</w:t>
+      </w:r>
+      <w:r>
+        <w:rPr>
+          <w:rFonts w:cs="B Nazanin" w:hint="cs"/>
+          <w:sz w:val="24"/>
+          <w:szCs w:val="24"/>
+          <w:rtl/>
+        </w:rPr>
+        <w:t>‌</w:t>
+      </w:r>
+      <w:r>
+        <w:rPr>
+          <w:rFonts w:cs="B Nazanin"/>
+          <w:sz w:val="24"/>
+          <w:szCs w:val="24"/>
+          <w:rtl/>
+        </w:rPr>
+        <w:t>ا</w:t>
+      </w:r>
+      <w:r>
+        <w:rPr>
+          <w:rFonts w:cs="B Nazanin" w:hint="cs"/>
+          <w:sz w:val="24"/>
+          <w:szCs w:val="24"/>
+          <w:rtl/>
+        </w:rPr>
+        <w:t>ی</w:t>
+      </w:r>
+      <w:r>
+        <w:rPr>
+          <w:rFonts w:cs="B Nazanin"/>
+          <w:sz w:val="24"/>
+          <w:szCs w:val="24"/>
+          <w:rtl/>
+        </w:rPr>
+        <w:t xml:space="preserve"> </w:t>
+      </w:r>
+      <w:r>
+        <w:rPr>
+          <w:rFonts w:cs="B Nazanin" w:hint="cs"/>
+          <w:sz w:val="24"/>
+          <w:szCs w:val="24"/>
+          <w:rtl/>
+        </w:rPr>
+        <w:t>(</w:t>
+      </w:r>
+      <w:r>
+        <w:rPr>
+          <w:rFonts w:cs="B Nazanin"/>
+          <w:sz w:val="24"/>
+          <w:szCs w:val="24"/>
+        </w:rPr>
+        <w:t>Wizard</w:t>
+      </w:r>
+      <w:r>
+        <w:rPr>
+          <w:rFonts w:cs="B Nazanin" w:hint="cs"/>
+          <w:sz w:val="24"/>
+          <w:szCs w:val="24"/>
+          <w:rtl/>
+        </w:rPr>
+        <w:t xml:space="preserve">) </w:t>
+      </w:r>
+      <w:r>
+        <w:rPr>
+          <w:rFonts w:cs="B Nazanin"/>
+          <w:sz w:val="24"/>
+          <w:szCs w:val="24"/>
+          <w:rtl/>
+        </w:rPr>
+        <w:t>را تا مرحله آخر پ</w:t>
+      </w:r>
+      <w:r>
+        <w:rPr>
+          <w:rFonts w:cs="B Nazanin" w:hint="cs"/>
+          <w:sz w:val="24"/>
+          <w:szCs w:val="24"/>
+          <w:rtl/>
+        </w:rPr>
+        <w:t>ی</w:t>
+      </w:r>
+      <w:r>
+        <w:rPr>
+          <w:rFonts w:cs="B Nazanin" w:hint="eastAsia"/>
+          <w:sz w:val="24"/>
+          <w:szCs w:val="24"/>
+          <w:rtl/>
+        </w:rPr>
+        <w:t>ش</w:t>
+      </w:r>
+      <w:r>
+        <w:rPr>
+          <w:rFonts w:cs="B Nazanin"/>
+          <w:sz w:val="24"/>
+          <w:szCs w:val="24"/>
+          <w:rtl/>
+        </w:rPr>
+        <w:t xml:space="preserve"> ببر</w:t>
       </w:r>
       <w:r>
         <w:rPr>
@@ -4553,25 +3869,61 @@
           <w:szCs w:val="24"/>
           <w:rtl/>
         </w:rPr>
-        <w:t xml:space="preserve"> ول</w:t>
-      </w:r>
-      <w:r>
-        <w:rPr>
-          <w:rFonts w:cs="B Nazanin" w:hint="cs"/>
-          <w:sz w:val="24"/>
-          <w:szCs w:val="24"/>
-          <w:rtl/>
-        </w:rPr>
-        <w:t>ی</w:t>
-      </w:r>
-      <w:r>
-        <w:rPr>
-          <w:rFonts w:cs="B Nazanin"/>
-          <w:sz w:val="24"/>
-          <w:szCs w:val="24"/>
-          <w:rtl/>
-        </w:rPr>
-        <w:t xml:space="preserve"> سلوشن را در حالت اشکال</w:t>
+        <w:t xml:space="preserve"> و صبر کن</w:t>
+      </w:r>
+      <w:r>
+        <w:rPr>
+          <w:rFonts w:cs="B Nazanin" w:hint="cs"/>
+          <w:sz w:val="24"/>
+          <w:szCs w:val="24"/>
+          <w:rtl/>
+        </w:rPr>
+        <w:t>ی</w:t>
+      </w:r>
+      <w:r>
+        <w:rPr>
+          <w:rFonts w:cs="B Nazanin" w:hint="eastAsia"/>
+          <w:sz w:val="24"/>
+          <w:szCs w:val="24"/>
+          <w:rtl/>
+        </w:rPr>
+        <w:t>د</w:t>
+      </w:r>
+      <w:r>
+        <w:rPr>
+          <w:rFonts w:cs="B Nazanin"/>
+          <w:sz w:val="24"/>
+          <w:szCs w:val="24"/>
+          <w:rtl/>
+        </w:rPr>
+        <w:t xml:space="preserve"> تا کل</w:t>
+      </w:r>
+      <w:r>
+        <w:rPr>
+          <w:rFonts w:cs="B Nazanin" w:hint="cs"/>
+          <w:sz w:val="24"/>
+          <w:szCs w:val="24"/>
+          <w:rtl/>
+        </w:rPr>
+        <w:t>ی</w:t>
+      </w:r>
+      <w:r>
+        <w:rPr>
+          <w:rFonts w:cs="B Nazanin" w:hint="eastAsia"/>
+          <w:sz w:val="24"/>
+          <w:szCs w:val="24"/>
+          <w:rtl/>
+        </w:rPr>
+        <w:t>ه</w:t>
+      </w:r>
+      <w:r>
+        <w:rPr>
+          <w:rFonts w:cs="B Nazanin"/>
+          <w:sz w:val="24"/>
+          <w:szCs w:val="24"/>
+          <w:rtl/>
+        </w:rPr>
+        <w:t xml:space="preserve"> مراحل آماده</w:t>
       </w:r>
       <w:r>
         <w:rPr>
@@ -4589,7 +3941,25 @@
           <w:szCs w:val="24"/>
           <w:rtl/>
         </w:rPr>
-        <w:t>زدا</w:t>
+        <w:t>ساز</w:t>
+      </w:r>
+      <w:r>
+        <w:rPr>
+          <w:rFonts w:cs="B Nazanin" w:hint="cs"/>
+          <w:sz w:val="24"/>
+          <w:szCs w:val="24"/>
+          <w:rtl/>
+        </w:rPr>
+        <w:t>ی</w:t>
+      </w:r>
+      <w:r>
+        <w:rPr>
+          <w:rFonts w:cs="B Nazanin"/>
+          <w:sz w:val="24"/>
+          <w:szCs w:val="24"/>
+          <w:rtl/>
+        </w:rPr>
+        <w:t xml:space="preserve"> برنامه انجام شود. اگر در طول کار خطا</w:t>
       </w:r>
       <w:r>
         <w:rPr>
@@ -4607,61 +3977,97 @@
           <w:szCs w:val="24"/>
           <w:rtl/>
         </w:rPr>
-        <w:t xml:space="preserve"> </w:t>
-      </w:r>
-      <w:r>
-        <w:rPr>
-          <w:rFonts w:cs="B Nazanin" w:hint="cs"/>
-          <w:sz w:val="24"/>
-          <w:szCs w:val="24"/>
-          <w:rtl/>
-        </w:rPr>
-        <w:t>ی</w:t>
-      </w:r>
-      <w:r>
-        <w:rPr>
-          <w:rFonts w:cs="B Nazanin" w:hint="eastAsia"/>
-          <w:sz w:val="24"/>
-          <w:szCs w:val="24"/>
-          <w:rtl/>
-        </w:rPr>
-        <w:t>ا</w:t>
-      </w:r>
-      <w:r>
-        <w:rPr>
-          <w:rFonts w:cs="B Nazanin"/>
-          <w:sz w:val="24"/>
-          <w:szCs w:val="24"/>
-          <w:rtl/>
-        </w:rPr>
-        <w:t xml:space="preserve"> د</w:t>
-      </w:r>
-      <w:r>
-        <w:rPr>
-          <w:rFonts w:cs="B Nazanin" w:hint="cs"/>
-          <w:sz w:val="24"/>
-          <w:szCs w:val="24"/>
-          <w:rtl/>
-        </w:rPr>
-        <w:t>ی</w:t>
-      </w:r>
-      <w:r>
-        <w:rPr>
-          <w:rFonts w:cs="B Nazanin" w:hint="eastAsia"/>
-          <w:sz w:val="24"/>
-          <w:szCs w:val="24"/>
-          <w:rtl/>
-        </w:rPr>
-        <w:t>باگ</w:t>
-      </w:r>
-      <w:r>
-        <w:rPr>
-          <w:rFonts w:cs="B Nazanin"/>
-          <w:sz w:val="24"/>
-          <w:szCs w:val="24"/>
-          <w:rtl/>
-        </w:rPr>
-        <w:t xml:space="preserve"> نگه دار</w:t>
+        <w:t xml:space="preserve"> پ</w:t>
+      </w:r>
+      <w:r>
+        <w:rPr>
+          <w:rFonts w:cs="B Nazanin" w:hint="cs"/>
+          <w:sz w:val="24"/>
+          <w:szCs w:val="24"/>
+          <w:rtl/>
+        </w:rPr>
+        <w:t>ی</w:t>
+      </w:r>
+      <w:r>
+        <w:rPr>
+          <w:rFonts w:cs="B Nazanin" w:hint="eastAsia"/>
+          <w:sz w:val="24"/>
+          <w:szCs w:val="24"/>
+          <w:rtl/>
+        </w:rPr>
+        <w:t>ش</w:t>
+      </w:r>
+      <w:r>
+        <w:rPr>
+          <w:rFonts w:cs="B Nazanin"/>
+          <w:sz w:val="24"/>
+          <w:szCs w:val="24"/>
+          <w:rtl/>
+        </w:rPr>
+        <w:t xml:space="preserve"> آمد، با ت</w:t>
+      </w:r>
+      <w:r>
+        <w:rPr>
+          <w:rFonts w:cs="B Nazanin" w:hint="cs"/>
+          <w:sz w:val="24"/>
+          <w:szCs w:val="24"/>
+          <w:rtl/>
+        </w:rPr>
+        <w:t>ی</w:t>
+      </w:r>
+      <w:r>
+        <w:rPr>
+          <w:rFonts w:cs="B Nazanin" w:hint="eastAsia"/>
+          <w:sz w:val="24"/>
+          <w:szCs w:val="24"/>
+          <w:rtl/>
+        </w:rPr>
+        <w:t>م</w:t>
+      </w:r>
+      <w:r>
+        <w:rPr>
+          <w:rFonts w:cs="B Nazanin"/>
+          <w:sz w:val="24"/>
+          <w:szCs w:val="24"/>
+          <w:rtl/>
+        </w:rPr>
+        <w:t xml:space="preserve"> فن</w:t>
+      </w:r>
+      <w:r>
+        <w:rPr>
+          <w:rFonts w:cs="B Nazanin" w:hint="cs"/>
+          <w:sz w:val="24"/>
+          <w:szCs w:val="24"/>
+          <w:rtl/>
+        </w:rPr>
+        <w:t>ی</w:t>
+      </w:r>
+      <w:r>
+        <w:rPr>
+          <w:rFonts w:cs="B Nazanin"/>
+          <w:sz w:val="24"/>
+          <w:szCs w:val="24"/>
+          <w:rtl/>
+        </w:rPr>
+        <w:t xml:space="preserve"> پروژه تماس بگ</w:t>
+      </w:r>
+      <w:r>
+        <w:rPr>
+          <w:rFonts w:cs="B Nazanin" w:hint="cs"/>
+          <w:sz w:val="24"/>
+          <w:szCs w:val="24"/>
+          <w:rtl/>
+        </w:rPr>
+        <w:t>ی</w:t>
+      </w:r>
+      <w:r>
+        <w:rPr>
+          <w:rFonts w:cs="B Nazanin" w:hint="eastAsia"/>
+          <w:sz w:val="24"/>
+          <w:szCs w:val="24"/>
+          <w:rtl/>
+        </w:rPr>
+        <w:t>ر</w:t>
       </w:r>
       <w:r>
         <w:rPr>
@@ -4702,12 +4108,255 @@
       </w:pPr>
       <w:r>
         <w:rPr>
-          <w:rFonts w:cs="B Nazanin"/>
-          <w:sz w:val="24"/>
-          <w:szCs w:val="24"/>
-          <w:rtl/>
-        </w:rPr>
-        <w:t>11- ابزار خط فرمان و</w:t>
+          <w:rFonts w:cs="B Nazanin" w:hint="cs"/>
+          <w:sz w:val="24"/>
+          <w:szCs w:val="24"/>
+          <w:rtl/>
+        </w:rPr>
+        <w:t>11</w:t>
+      </w:r>
+      <w:r>
+        <w:rPr>
+          <w:rFonts w:cs="B Nazanin"/>
+          <w:sz w:val="24"/>
+          <w:szCs w:val="24"/>
+          <w:rtl/>
+        </w:rPr>
+        <w:t>- ابزار طراح س</w:t>
+      </w:r>
+      <w:r>
+        <w:rPr>
+          <w:rFonts w:cs="B Nazanin" w:hint="cs"/>
+          <w:sz w:val="24"/>
+          <w:szCs w:val="24"/>
+          <w:rtl/>
+        </w:rPr>
+        <w:t>ی</w:t>
+      </w:r>
+      <w:r>
+        <w:rPr>
+          <w:rFonts w:cs="B Nazanin" w:hint="eastAsia"/>
+          <w:sz w:val="24"/>
+          <w:szCs w:val="24"/>
+          <w:rtl/>
+        </w:rPr>
+        <w:t>ستم</w:t>
+      </w:r>
+      <w:r>
+        <w:rPr>
+          <w:rFonts w:cs="B Nazanin"/>
+          <w:sz w:val="24"/>
+          <w:szCs w:val="24"/>
+          <w:rtl/>
+        </w:rPr>
+        <w:t xml:space="preserve"> (</w:t>
+      </w:r>
+      <w:r>
+        <w:rPr>
+          <w:rFonts w:cs="B Nazanin"/>
+          <w:sz w:val="24"/>
+          <w:szCs w:val="24"/>
+        </w:rPr>
+        <w:t>System Designer</w:t>
+      </w:r>
+      <w:r>
+        <w:rPr>
+          <w:rFonts w:cs="B Nazanin"/>
+          <w:sz w:val="24"/>
+          <w:szCs w:val="24"/>
+          <w:rtl/>
+        </w:rPr>
+        <w:t>) را ببند</w:t>
+      </w:r>
+      <w:r>
+        <w:rPr>
+          <w:rFonts w:cs="B Nazanin" w:hint="cs"/>
+          <w:sz w:val="24"/>
+          <w:szCs w:val="24"/>
+          <w:rtl/>
+        </w:rPr>
+        <w:t>ی</w:t>
+      </w:r>
+      <w:r>
+        <w:rPr>
+          <w:rFonts w:cs="B Nazanin" w:hint="eastAsia"/>
+          <w:sz w:val="24"/>
+          <w:szCs w:val="24"/>
+          <w:rtl/>
+        </w:rPr>
+        <w:t>د</w:t>
+      </w:r>
+      <w:r>
+        <w:rPr>
+          <w:rFonts w:cs="B Nazanin"/>
+          <w:sz w:val="24"/>
+          <w:szCs w:val="24"/>
+          <w:rtl/>
+        </w:rPr>
+        <w:t xml:space="preserve"> ول</w:t>
+      </w:r>
+      <w:r>
+        <w:rPr>
+          <w:rFonts w:cs="B Nazanin" w:hint="cs"/>
+          <w:sz w:val="24"/>
+          <w:szCs w:val="24"/>
+          <w:rtl/>
+        </w:rPr>
+        <w:t>ی</w:t>
+      </w:r>
+      <w:r>
+        <w:rPr>
+          <w:rFonts w:cs="B Nazanin"/>
+          <w:sz w:val="24"/>
+          <w:szCs w:val="24"/>
+          <w:rtl/>
+        </w:rPr>
+        <w:t xml:space="preserve"> سلوشن را در حالت اشکال</w:t>
+      </w:r>
+      <w:r>
+        <w:rPr>
+          <w:rFonts w:cs="B Nazanin" w:hint="cs"/>
+          <w:sz w:val="24"/>
+          <w:szCs w:val="24"/>
+          <w:rtl/>
+        </w:rPr>
+        <w:t>‌</w:t>
+      </w:r>
+      <w:r>
+        <w:rPr>
+          <w:rFonts w:cs="B Nazanin"/>
+          <w:sz w:val="24"/>
+          <w:szCs w:val="24"/>
+          <w:rtl/>
+        </w:rPr>
+        <w:t>زدا</w:t>
+      </w:r>
+      <w:r>
+        <w:rPr>
+          <w:rFonts w:cs="B Nazanin" w:hint="cs"/>
+          <w:sz w:val="24"/>
+          <w:szCs w:val="24"/>
+          <w:rtl/>
+        </w:rPr>
+        <w:t>یی</w:t>
+      </w:r>
+      <w:r>
+        <w:rPr>
+          <w:rFonts w:cs="B Nazanin"/>
+          <w:sz w:val="24"/>
+          <w:szCs w:val="24"/>
+          <w:rtl/>
+        </w:rPr>
+        <w:t xml:space="preserve"> </w:t>
+      </w:r>
+      <w:r>
+        <w:rPr>
+          <w:rFonts w:cs="B Nazanin" w:hint="cs"/>
+          <w:sz w:val="24"/>
+          <w:szCs w:val="24"/>
+          <w:rtl/>
+        </w:rPr>
+        <w:t>ی</w:t>
+      </w:r>
+      <w:r>
+        <w:rPr>
+          <w:rFonts w:cs="B Nazanin" w:hint="eastAsia"/>
+          <w:sz w:val="24"/>
+          <w:szCs w:val="24"/>
+          <w:rtl/>
+        </w:rPr>
+        <w:t>ا</w:t>
+      </w:r>
+      <w:r>
+        <w:rPr>
+          <w:rFonts w:cs="B Nazanin"/>
+          <w:sz w:val="24"/>
+          <w:szCs w:val="24"/>
+          <w:rtl/>
+        </w:rPr>
+        <w:t xml:space="preserve"> د</w:t>
+      </w:r>
+      <w:r>
+        <w:rPr>
+          <w:rFonts w:cs="B Nazanin" w:hint="cs"/>
+          <w:sz w:val="24"/>
+          <w:szCs w:val="24"/>
+          <w:rtl/>
+        </w:rPr>
+        <w:t>ی</w:t>
+      </w:r>
+      <w:r>
+        <w:rPr>
+          <w:rFonts w:cs="B Nazanin" w:hint="eastAsia"/>
+          <w:sz w:val="24"/>
+          <w:szCs w:val="24"/>
+          <w:rtl/>
+        </w:rPr>
+        <w:t>باگ</w:t>
+      </w:r>
+      <w:r>
+        <w:rPr>
+          <w:rFonts w:cs="B Nazanin"/>
+          <w:sz w:val="24"/>
+          <w:szCs w:val="24"/>
+          <w:rtl/>
+        </w:rPr>
+        <w:t xml:space="preserve"> نگه دار</w:t>
+      </w:r>
+      <w:r>
+        <w:rPr>
+          <w:rFonts w:cs="B Nazanin" w:hint="cs"/>
+          <w:sz w:val="24"/>
+          <w:szCs w:val="24"/>
+          <w:rtl/>
+        </w:rPr>
+        <w:t>ی</w:t>
+      </w:r>
+      <w:r>
+        <w:rPr>
+          <w:rFonts w:cs="B Nazanin" w:hint="eastAsia"/>
+          <w:sz w:val="24"/>
+          <w:szCs w:val="24"/>
+          <w:rtl/>
+        </w:rPr>
+        <w:t>د</w:t>
+      </w:r>
+      <w:r>
+        <w:rPr>
+          <w:rFonts w:cs="B Nazanin"/>
+          <w:sz w:val="24"/>
+          <w:szCs w:val="24"/>
+          <w:rtl/>
+        </w:rPr>
+        <w:t>.</w:t>
+      </w:r>
+    </w:p>
+    <w:p>
+      <w:pPr>
+        <w:bidi/>
+        <w:rPr>
+          <w:rFonts w:cs="B Nazanin"/>
+          <w:sz w:val="24"/>
+          <w:szCs w:val="24"/>
+        </w:rPr>
+      </w:pPr>
+      <w:r>
+        <w:rPr>
+          <w:rFonts w:cs="B Nazanin" w:hint="cs"/>
+          <w:sz w:val="24"/>
+          <w:szCs w:val="24"/>
+          <w:rtl/>
+        </w:rPr>
+        <w:t>12</w:t>
+      </w:r>
+      <w:r>
+        <w:rPr>
+          <w:rFonts w:cs="B Nazanin"/>
+          <w:sz w:val="24"/>
+          <w:szCs w:val="24"/>
+          <w:rtl/>
+        </w:rPr>
+        <w:t>- ابزار خط فرمان و</w:t>
       </w:r>
       <w:r>
         <w:rPr>
@@ -5119,12 +4768,21 @@
       </w:pPr>
       <w:r>
         <w:rPr>
-          <w:rFonts w:cs="B Nazanin"/>
-          <w:sz w:val="24"/>
-          <w:szCs w:val="24"/>
-          <w:rtl/>
-        </w:rPr>
-        <w:t>12- در صفحه ورود به برنامه با مشخصات ز</w:t>
+          <w:rFonts w:cs="B Nazanin" w:hint="cs"/>
+          <w:sz w:val="24"/>
+          <w:szCs w:val="24"/>
+          <w:rtl/>
+        </w:rPr>
+        <w:t>13</w:t>
+      </w:r>
+      <w:r>
+        <w:rPr>
+          <w:rFonts w:cs="B Nazanin"/>
+          <w:sz w:val="24"/>
+          <w:szCs w:val="24"/>
+          <w:rtl/>
+        </w:rPr>
+        <w:t>- در صفحه ورود به برنامه با مشخصات ز</w:t>
       </w:r>
       <w:r>
         <w:rPr>
@@ -5283,12 +4941,21 @@
       </w:pPr>
       <w:r>
         <w:rPr>
-          <w:rFonts w:cs="B Nazanin"/>
-          <w:sz w:val="24"/>
-          <w:szCs w:val="24"/>
-          <w:rtl/>
-        </w:rPr>
-        <w:t>13- در صفحه ورود به شرکت، ابتدا تنها شرکت موجود (شرکت تدب</w:t>
+          <w:rFonts w:cs="B Nazanin" w:hint="cs"/>
+          <w:sz w:val="24"/>
+          <w:szCs w:val="24"/>
+          <w:rtl/>
+        </w:rPr>
+        <w:t>14</w:t>
+      </w:r>
+      <w:r>
+        <w:rPr>
+          <w:rFonts w:cs="B Nazanin"/>
+          <w:sz w:val="24"/>
+          <w:szCs w:val="24"/>
+          <w:rtl/>
+        </w:rPr>
+        <w:t>- در صفحه ورود به شرکت، ابتدا تنها شرکت موجود (شرکت تدب</w:t>
       </w:r>
       <w:r>
         <w:rPr>
@@ -5563,12 +5230,21 @@
       </w:pPr>
       <w:r>
         <w:rPr>
-          <w:rFonts w:cs="B Nazanin"/>
-          <w:sz w:val="24"/>
-          <w:szCs w:val="24"/>
-          <w:rtl/>
-        </w:rPr>
-        <w:t>14- در بخش پا</w:t>
+          <w:rFonts w:cs="B Nazanin" w:hint="cs"/>
+          <w:sz w:val="24"/>
+          <w:szCs w:val="24"/>
+          <w:rtl/>
+        </w:rPr>
+        <w:t>15</w:t>
+      </w:r>
+      <w:r>
+        <w:rPr>
+          <w:rFonts w:cs="B Nazanin"/>
+          <w:sz w:val="24"/>
+          <w:szCs w:val="24"/>
+          <w:rtl/>
+        </w:rPr>
+        <w:t>- در بخش پا</w:t>
       </w:r>
       <w:r>
         <w:rPr>
@@ -5870,12 +5546,21 @@
       </w:pPr>
       <w:r>
         <w:rPr>
-          <w:rFonts w:cs="B Nazanin"/>
-          <w:sz w:val="24"/>
-          <w:szCs w:val="24"/>
-          <w:rtl/>
-        </w:rPr>
-        <w:t>15- حال م</w:t>
+          <w:rFonts w:cs="B Nazanin" w:hint="cs"/>
+          <w:sz w:val="24"/>
+          <w:szCs w:val="24"/>
+          <w:rtl/>
+        </w:rPr>
+        <w:t>16</w:t>
+      </w:r>
+      <w:r>
+        <w:rPr>
+          <w:rFonts w:cs="B Nazanin"/>
+          <w:sz w:val="24"/>
+          <w:szCs w:val="24"/>
+          <w:rtl/>
+        </w:rPr>
+        <w:t>- حال م</w:t>
       </w:r>
       <w:r>
         <w:rPr>
@@ -6024,12 +5709,23 @@
       </w:pPr>
       <w:r>
         <w:rPr>
-          <w:rFonts w:cs="B Nazanin"/>
-          <w:sz w:val="24"/>
-          <w:szCs w:val="24"/>
-          <w:rtl/>
-        </w:rPr>
-        <w:t>16- در مح</w:t>
+          <w:rFonts w:cs="B Nazanin" w:hint="cs"/>
+          <w:sz w:val="24"/>
+          <w:szCs w:val="24"/>
+          <w:rtl/>
+        </w:rPr>
+        <w:t>17</w:t>
+      </w:r>
+      <w:bookmarkStart w:id="0" w:name="_GoBack"/>
+      <w:bookmarkEnd w:id="0"/>
+      <w:r>
+        <w:rPr>
+          <w:rFonts w:cs="B Nazanin"/>
+          <w:sz w:val="24"/>
+          <w:szCs w:val="24"/>
+          <w:rtl/>
+        </w:rPr>
+        <w:t>- در مح</w:t>
       </w:r>
       <w:r>
         <w:rPr>
@@ -7146,7 +6842,7 @@
 </file>
 
 <file path=customXml/itemProps1.xml><?xml version="1.0" encoding="utf-8"?>
-<ds:datastoreItem xmlns:ds="http://schemas.openxmlformats.org/officeDocument/2006/customXml" ds:itemID="{E3A17665-8D92-49F9-8CAF-A45074AE3BE4}">
+<ds:datastoreItem xmlns:ds="http://schemas.openxmlformats.org/officeDocument/2006/customXml" ds:itemID="{275CFB4B-324E-4909-BDF4-707BE28329EA}">
   <ds:schemaRefs>
     <ds:schemaRef ds:uri="http://schemas.openxmlformats.org/officeDocument/2006/bibliography"/>
   </ds:schemaRefs>

</xml_diff>

<commit_message>
Enabled multiple runs in Environment Setup Wizard (Build 1469)
</commit_message>
<xml_diff>
--- a/doc/Guides/Dev-Startup-Guide.docx
+++ b/doc/Guides/Dev-Startup-Guide.docx
@@ -6,6 +6,7 @@
       <w:pPr>
         <w:pStyle w:val="Heading1"/>
         <w:bidi/>
+        <w:jc w:val="both"/>
         <w:rPr>
           <w:rFonts w:cs="B Nazanin"/>
           <w:rtl/>
@@ -121,6 +122,7 @@
       <w:pPr>
         <w:pStyle w:val="Heading2"/>
         <w:bidi/>
+        <w:jc w:val="both"/>
         <w:rPr>
           <w:rFonts w:cs="B Nazanin"/>
           <w:rtl/>
@@ -179,6 +181,7 @@
     <w:p>
       <w:pPr>
         <w:bidi/>
+        <w:jc w:val="both"/>
         <w:rPr>
           <w:rFonts w:cs="B Nazanin"/>
           <w:sz w:val="24"/>
@@ -279,6 +282,7 @@
     <w:p>
       <w:pPr>
         <w:bidi/>
+        <w:jc w:val="both"/>
         <w:rPr>
           <w:rFonts w:cs="B Nazanin"/>
           <w:sz w:val="24"/>
@@ -721,6 +725,7 @@
     <w:p>
       <w:pPr>
         <w:bidi/>
+        <w:jc w:val="both"/>
         <w:rPr>
           <w:rFonts w:cs="B Nazanin"/>
           <w:sz w:val="24"/>
@@ -1126,8 +1131,7 @@
     </w:p>
     <w:p>
       <w:pPr>
-        <w:bidi/>
-        <w:jc w:val="right"/>
+        <w:jc w:val="both"/>
         <w:rPr>
           <w:rFonts w:cs="B Nazanin"/>
           <w:sz w:val="24"/>
@@ -1150,6 +1154,7 @@
       <w:pPr>
         <w:pStyle w:val="Heading2"/>
         <w:bidi/>
+        <w:jc w:val="both"/>
         <w:rPr>
           <w:rFonts w:cs="B Nazanin"/>
           <w:rtl/>
@@ -1201,10 +1206,12 @@
     <w:p>
       <w:pPr>
         <w:bidi/>
-        <w:rPr>
-          <w:rFonts w:cs="B Nazanin"/>
-          <w:sz w:val="24"/>
-          <w:szCs w:val="24"/>
+        <w:jc w:val="both"/>
+        <w:rPr>
+          <w:rFonts w:cs="B Nazanin"/>
+          <w:sz w:val="24"/>
+          <w:szCs w:val="24"/>
+          <w:rtl/>
         </w:rPr>
       </w:pPr>
       <w:r>
@@ -1322,139 +1329,167 @@
           <w:szCs w:val="24"/>
           <w:rtl/>
         </w:rPr>
-        <w:t>. برا</w:t>
-      </w:r>
-      <w:r>
-        <w:rPr>
-          <w:rFonts w:cs="B Nazanin" w:hint="cs"/>
-          <w:sz w:val="24"/>
-          <w:szCs w:val="24"/>
-          <w:rtl/>
-        </w:rPr>
-        <w:t>ی</w:t>
-      </w:r>
-      <w:r>
-        <w:rPr>
-          <w:rFonts w:cs="B Nazanin"/>
-          <w:sz w:val="24"/>
-          <w:szCs w:val="24"/>
-          <w:rtl/>
-        </w:rPr>
-        <w:t xml:space="preserve"> ا</w:t>
-      </w:r>
-      <w:r>
-        <w:rPr>
-          <w:rFonts w:cs="B Nazanin" w:hint="cs"/>
-          <w:sz w:val="24"/>
-          <w:szCs w:val="24"/>
-          <w:rtl/>
-        </w:rPr>
-        <w:t>ی</w:t>
-      </w:r>
-      <w:r>
-        <w:rPr>
-          <w:rFonts w:cs="B Nazanin" w:hint="eastAsia"/>
-          <w:sz w:val="24"/>
-          <w:szCs w:val="24"/>
-          <w:rtl/>
-        </w:rPr>
-        <w:t>ن</w:t>
-      </w:r>
-      <w:r>
-        <w:rPr>
-          <w:rFonts w:cs="B Nazanin"/>
-          <w:sz w:val="24"/>
-          <w:szCs w:val="24"/>
-          <w:rtl/>
-        </w:rPr>
-        <w:t xml:space="preserve"> کار در پوشه مورد نظرتان برنامه </w:t>
-      </w:r>
-      <w:proofErr w:type="spellStart"/>
-      <w:r>
-        <w:rPr>
-          <w:rFonts w:cs="B Nazanin"/>
-          <w:sz w:val="24"/>
-          <w:szCs w:val="24"/>
-        </w:rPr>
-        <w:t>Git</w:t>
-      </w:r>
-      <w:proofErr w:type="spellEnd"/>
-      <w:r>
-        <w:rPr>
-          <w:rFonts w:cs="B Nazanin"/>
-          <w:sz w:val="24"/>
-          <w:szCs w:val="24"/>
-        </w:rPr>
-        <w:t xml:space="preserve"> Bash</w:t>
-      </w:r>
-      <w:r>
-        <w:rPr>
-          <w:rFonts w:cs="B Nazanin"/>
-          <w:sz w:val="24"/>
-          <w:szCs w:val="24"/>
-          <w:rtl/>
-        </w:rPr>
-        <w:t xml:space="preserve"> را اجرا کرده و در پوسته برنامه دستور ز</w:t>
-      </w:r>
-      <w:r>
-        <w:rPr>
-          <w:rFonts w:cs="B Nazanin" w:hint="cs"/>
-          <w:sz w:val="24"/>
-          <w:szCs w:val="24"/>
-          <w:rtl/>
-        </w:rPr>
-        <w:t>ی</w:t>
-      </w:r>
-      <w:r>
-        <w:rPr>
-          <w:rFonts w:cs="B Nazanin" w:hint="eastAsia"/>
-          <w:sz w:val="24"/>
-          <w:szCs w:val="24"/>
-          <w:rtl/>
-        </w:rPr>
-        <w:t>ر</w:t>
-      </w:r>
-      <w:r>
-        <w:rPr>
-          <w:rFonts w:cs="B Nazanin"/>
-          <w:sz w:val="24"/>
-          <w:szCs w:val="24"/>
-          <w:rtl/>
-        </w:rPr>
-        <w:t xml:space="preserve"> را اجرا کن</w:t>
-      </w:r>
-      <w:r>
-        <w:rPr>
-          <w:rFonts w:cs="B Nazanin" w:hint="cs"/>
-          <w:sz w:val="24"/>
-          <w:szCs w:val="24"/>
-          <w:rtl/>
-        </w:rPr>
-        <w:t>ی</w:t>
-      </w:r>
-      <w:r>
-        <w:rPr>
-          <w:rFonts w:cs="B Nazanin" w:hint="eastAsia"/>
-          <w:sz w:val="24"/>
-          <w:szCs w:val="24"/>
-          <w:rtl/>
-        </w:rPr>
-        <w:t>د</w:t>
-      </w:r>
-      <w:r>
-        <w:rPr>
-          <w:rFonts w:cs="B Nazanin"/>
-          <w:sz w:val="24"/>
-          <w:szCs w:val="24"/>
-          <w:rtl/>
-        </w:rPr>
-        <w:t xml:space="preserve"> :</w:t>
+        <w:t>.</w:t>
+      </w:r>
+      <w:r>
+        <w:rPr>
+          <w:rFonts w:cs="B Nazanin" w:hint="cs"/>
+          <w:sz w:val="24"/>
+          <w:szCs w:val="24"/>
+          <w:rtl/>
+        </w:rPr>
+        <w:t xml:space="preserve"> چون در ابتدای کار ممکن است برای شما شاخه جداگانه</w:t>
+      </w:r>
+      <w:r>
+        <w:rPr>
+          <w:rFonts w:cs="B Nazanin" w:hint="cs"/>
+          <w:sz w:val="24"/>
+          <w:szCs w:val="24"/>
+          <w:rtl/>
+        </w:rPr>
+        <w:t>‌</w:t>
+      </w:r>
+      <w:r>
+        <w:rPr>
+          <w:rFonts w:cs="B Nazanin" w:hint="cs"/>
+          <w:sz w:val="24"/>
+          <w:szCs w:val="24"/>
+          <w:rtl/>
+        </w:rPr>
+        <w:t>ای از سورس</w:t>
+      </w:r>
+      <w:r>
+        <w:rPr>
+          <w:rFonts w:cs="B Nazanin" w:hint="cs"/>
+          <w:sz w:val="24"/>
+          <w:szCs w:val="24"/>
+          <w:rtl/>
+        </w:rPr>
+        <w:t>‌</w:t>
+      </w:r>
+      <w:r>
+        <w:rPr>
+          <w:rFonts w:cs="B Nazanin" w:hint="cs"/>
+          <w:sz w:val="24"/>
+          <w:szCs w:val="24"/>
+          <w:rtl/>
+        </w:rPr>
+        <w:t xml:space="preserve">ها در نظر گرفته شده باشد، </w:t>
+      </w:r>
+      <w:r>
+        <w:rPr>
+          <w:rFonts w:cs="B Nazanin" w:hint="cs"/>
+          <w:sz w:val="24"/>
+          <w:szCs w:val="24"/>
+          <w:rtl/>
+        </w:rPr>
+        <w:t>پیش از دریافت ساختار سورس‌ها، لازم است نام شاخه اختصاصی خود را از مسئول فنی پروژه بپرسید.</w:t>
       </w:r>
     </w:p>
     <w:p>
       <w:pPr>
         <w:bidi/>
-        <w:jc w:val="right"/>
+        <w:jc w:val="both"/>
+        <w:rPr>
+          <w:rFonts w:cs="B Nazanin"/>
+          <w:sz w:val="24"/>
+          <w:szCs w:val="24"/>
+        </w:rPr>
+      </w:pPr>
+      <w:r>
+        <w:rPr>
+          <w:rFonts w:cs="B Nazanin"/>
+          <w:sz w:val="24"/>
+          <w:szCs w:val="24"/>
+          <w:rtl/>
+        </w:rPr>
+        <w:t xml:space="preserve">در پوشه مورد نظرتان برنامه </w:t>
+      </w:r>
+      <w:proofErr w:type="spellStart"/>
+      <w:r>
+        <w:rPr>
+          <w:rFonts w:cs="B Nazanin"/>
+          <w:sz w:val="24"/>
+          <w:szCs w:val="24"/>
+        </w:rPr>
+        <w:t>Git</w:t>
+      </w:r>
+      <w:proofErr w:type="spellEnd"/>
+      <w:r>
+        <w:rPr>
+          <w:rFonts w:cs="B Nazanin"/>
+          <w:sz w:val="24"/>
+          <w:szCs w:val="24"/>
+        </w:rPr>
+        <w:t xml:space="preserve"> Bash</w:t>
+      </w:r>
+      <w:r>
+        <w:rPr>
+          <w:rFonts w:cs="B Nazanin"/>
+          <w:sz w:val="24"/>
+          <w:szCs w:val="24"/>
+          <w:rtl/>
+        </w:rPr>
+        <w:t xml:space="preserve"> را اجرا کرده و در پوسته برنامه دستور ز</w:t>
+      </w:r>
+      <w:r>
+        <w:rPr>
+          <w:rFonts w:cs="B Nazanin" w:hint="cs"/>
+          <w:sz w:val="24"/>
+          <w:szCs w:val="24"/>
+          <w:rtl/>
+        </w:rPr>
+        <w:t>ی</w:t>
+      </w:r>
+      <w:r>
+        <w:rPr>
+          <w:rFonts w:cs="B Nazanin" w:hint="eastAsia"/>
+          <w:sz w:val="24"/>
+          <w:szCs w:val="24"/>
+          <w:rtl/>
+        </w:rPr>
+        <w:t>ر</w:t>
+      </w:r>
+      <w:r>
+        <w:rPr>
+          <w:rFonts w:cs="B Nazanin"/>
+          <w:sz w:val="24"/>
+          <w:szCs w:val="24"/>
+          <w:rtl/>
+        </w:rPr>
+        <w:t xml:space="preserve"> را اجرا کن</w:t>
+      </w:r>
+      <w:r>
+        <w:rPr>
+          <w:rFonts w:cs="B Nazanin" w:hint="cs"/>
+          <w:sz w:val="24"/>
+          <w:szCs w:val="24"/>
+          <w:rtl/>
+        </w:rPr>
+        <w:t>ی</w:t>
+      </w:r>
+      <w:r>
+        <w:rPr>
+          <w:rFonts w:cs="B Nazanin" w:hint="eastAsia"/>
+          <w:sz w:val="24"/>
+          <w:szCs w:val="24"/>
+          <w:rtl/>
+        </w:rPr>
+        <w:t>د</w:t>
+      </w:r>
+      <w:r>
+        <w:rPr>
+          <w:rFonts w:cs="B Nazanin"/>
+          <w:sz w:val="24"/>
+          <w:szCs w:val="24"/>
+          <w:rtl/>
+        </w:rPr>
+        <w:t xml:space="preserve"> :</w:t>
+      </w:r>
+    </w:p>
+    <w:p>
+      <w:pPr>
+        <w:jc w:val="both"/>
         <w:rPr>
           <w:rFonts w:cs="B Nazanin"/>
           <w:sz w:val="24"/>
@@ -1495,18 +1530,94 @@
           <w:sz w:val="24"/>
           <w:szCs w:val="24"/>
         </w:rPr>
-        <w:t>/tadbirng/tadbirng.git --branch master --single-branch</w:t>
+        <w:t xml:space="preserve">/tadbirng/tadbirng.git --branch </w:t>
+      </w:r>
+      <w:r>
+        <w:rPr>
+          <w:rFonts w:cs="B Nazanin"/>
+          <w:sz w:val="24"/>
+          <w:szCs w:val="24"/>
+        </w:rPr>
+        <w:t>&lt;name&gt;</w:t>
+      </w:r>
+      <w:r>
+        <w:rPr>
+          <w:rFonts w:cs="B Nazanin"/>
+          <w:sz w:val="24"/>
+          <w:szCs w:val="24"/>
+        </w:rPr>
+        <w:t xml:space="preserve"> --single-branch</w:t>
       </w:r>
     </w:p>
     <w:p>
       <w:pPr>
         <w:bidi/>
+        <w:jc w:val="both"/>
         <w:rPr>
           <w:rFonts w:cs="B Nazanin"/>
           <w:sz w:val="24"/>
           <w:szCs w:val="24"/>
         </w:rPr>
       </w:pPr>
+      <w:r>
+        <w:rPr>
+          <w:rFonts w:cs="B Nazanin" w:hint="cs"/>
+          <w:sz w:val="24"/>
+          <w:szCs w:val="24"/>
+          <w:rtl/>
+          <w:lang w:bidi="fa-IR"/>
+        </w:rPr>
+        <w:t xml:space="preserve">در دستور بالا، به جای </w:t>
+      </w:r>
+      <w:r>
+        <w:rPr>
+          <w:rFonts w:cs="B Nazanin"/>
+          <w:sz w:val="24"/>
+          <w:szCs w:val="24"/>
+          <w:lang w:bidi="fa-IR"/>
+        </w:rPr>
+        <w:t>“&lt;name</w:t>
+      </w:r>
+      <w:bookmarkStart w:id="0" w:name="_GoBack"/>
+      <w:bookmarkEnd w:id="0"/>
+      <w:r>
+        <w:rPr>
+          <w:rFonts w:cs="B Nazanin"/>
+          <w:sz w:val="24"/>
+          <w:szCs w:val="24"/>
+          <w:lang w:bidi="fa-IR"/>
+        </w:rPr>
+        <w:t>&gt;”</w:t>
+      </w:r>
+      <w:r>
+        <w:rPr>
+          <w:rFonts w:cs="B Nazanin" w:hint="cs"/>
+          <w:sz w:val="24"/>
+          <w:szCs w:val="24"/>
+          <w:rtl/>
+          <w:lang w:bidi="fa-IR"/>
+        </w:rPr>
+        <w:t xml:space="preserve"> نام شاخه اختصاصی یا کلمه </w:t>
+      </w:r>
+      <w:r>
+        <w:rPr>
+          <w:rFonts w:cs="B Nazanin"/>
+          <w:sz w:val="24"/>
+          <w:szCs w:val="24"/>
+          <w:lang w:bidi="fa-IR"/>
+        </w:rPr>
+        <w:t>master</w:t>
+      </w:r>
+      <w:r>
+        <w:rPr>
+          <w:rFonts w:cs="B Nazanin" w:hint="cs"/>
+          <w:sz w:val="24"/>
+          <w:szCs w:val="24"/>
+          <w:rtl/>
+          <w:lang w:bidi="fa-IR"/>
+        </w:rPr>
+        <w:t xml:space="preserve"> را قرار دهید. </w:t>
+      </w:r>
       <w:r>
         <w:rPr>
           <w:rFonts w:cs="B Nazanin" w:hint="eastAsia"/>
@@ -1980,6 +2091,7 @@
     <w:p>
       <w:pPr>
         <w:bidi/>
+        <w:jc w:val="both"/>
         <w:rPr>
           <w:rFonts w:cs="B Nazanin"/>
           <w:sz w:val="24"/>
@@ -2170,6 +2282,7 @@
     <w:p>
       <w:pPr>
         <w:bidi/>
+        <w:jc w:val="both"/>
         <w:rPr>
           <w:rFonts w:cs="B Nazanin"/>
           <w:sz w:val="24"/>
@@ -2395,6 +2508,7 @@
     <w:p>
       <w:pPr>
         <w:bidi/>
+        <w:jc w:val="both"/>
         <w:rPr>
           <w:rFonts w:cs="B Nazanin"/>
           <w:sz w:val="24"/>
@@ -2556,8 +2670,7 @@
     </w:p>
     <w:p>
       <w:pPr>
-        <w:bidi/>
-        <w:jc w:val="right"/>
+        <w:jc w:val="both"/>
         <w:rPr>
           <w:rFonts w:cs="B Nazanin"/>
           <w:sz w:val="24"/>
@@ -2572,59 +2685,545 @@
           <w:szCs w:val="24"/>
         </w:rPr>
         <w:t>SPPC.Licensing.Local.Web</w:t>
+      </w:r>
+      <w:proofErr w:type="spellEnd"/>
+    </w:p>
+    <w:p>
+      <w:pPr>
+        <w:jc w:val="both"/>
+        <w:rPr>
+          <w:rFonts w:cs="B Nazanin"/>
+          <w:sz w:val="24"/>
+          <w:szCs w:val="24"/>
+        </w:rPr>
+      </w:pPr>
+      <w:proofErr w:type="spellStart"/>
+      <w:r>
+        <w:rPr>
+          <w:rFonts w:cs="B Nazanin"/>
+          <w:sz w:val="24"/>
+          <w:szCs w:val="24"/>
+        </w:rPr>
+        <w:t>SPPC.Licensing.Web</w:t>
+      </w:r>
+      <w:proofErr w:type="spellEnd"/>
+    </w:p>
+    <w:p>
+      <w:pPr>
+        <w:jc w:val="both"/>
+        <w:rPr>
+          <w:rFonts w:cs="B Nazanin"/>
+          <w:sz w:val="24"/>
+          <w:szCs w:val="24"/>
+        </w:rPr>
+      </w:pPr>
+      <w:proofErr w:type="spellStart"/>
+      <w:r>
+        <w:rPr>
+          <w:rFonts w:cs="B Nazanin"/>
+          <w:sz w:val="24"/>
+          <w:szCs w:val="24"/>
+        </w:rPr>
+        <w:t>SPPC.Tadbir.Web.Api</w:t>
       </w:r>
       <w:proofErr w:type="spellEnd"/>
     </w:p>
     <w:p>
       <w:pPr>
         <w:bidi/>
-        <w:jc w:val="right"/>
-        <w:rPr>
-          <w:rFonts w:cs="B Nazanin"/>
-          <w:sz w:val="24"/>
-          <w:szCs w:val="24"/>
+        <w:jc w:val="both"/>
+        <w:rPr>
+          <w:rFonts w:cs="B Nazanin"/>
+          <w:sz w:val="24"/>
+          <w:szCs w:val="24"/>
+          <w:lang w:bidi="fa-IR"/>
         </w:rPr>
       </w:pPr>
+      <w:r>
+        <w:rPr>
+          <w:rFonts w:cs="B Nazanin" w:hint="cs"/>
+          <w:sz w:val="24"/>
+          <w:szCs w:val="24"/>
+          <w:rtl/>
+          <w:lang w:bidi="fa-IR"/>
+        </w:rPr>
+        <w:t>5- در پوشه‌ی "</w:t>
+      </w:r>
       <w:proofErr w:type="spellStart"/>
       <w:r>
         <w:rPr>
           <w:rFonts w:cs="B Nazanin"/>
           <w:sz w:val="24"/>
           <w:szCs w:val="24"/>
-        </w:rPr>
-        <w:t>SPPC.Licensing.Web</w:t>
+          <w:lang w:bidi="fa-IR"/>
+        </w:rPr>
+        <w:t>wwwroot</w:t>
       </w:r>
       <w:proofErr w:type="spellEnd"/>
+      <w:r>
+        <w:rPr>
+          <w:rFonts w:cs="B Nazanin" w:hint="cs"/>
+          <w:sz w:val="24"/>
+          <w:szCs w:val="24"/>
+          <w:rtl/>
+          <w:lang w:bidi="fa-IR"/>
+        </w:rPr>
+        <w:t xml:space="preserve">" از پروژه‌ی </w:t>
+      </w:r>
+      <w:proofErr w:type="spellStart"/>
+      <w:r>
+        <w:rPr>
+          <w:rFonts w:cs="B Nazanin"/>
+          <w:sz w:val="24"/>
+          <w:szCs w:val="24"/>
+          <w:lang w:bidi="fa-IR"/>
+        </w:rPr>
+        <w:t>SPPC.Tadbir.Web.Api</w:t>
+      </w:r>
+      <w:proofErr w:type="spellEnd"/>
+      <w:r>
+        <w:rPr>
+          <w:rFonts w:cs="B Nazanin" w:hint="cs"/>
+          <w:sz w:val="24"/>
+          <w:szCs w:val="24"/>
+          <w:rtl/>
+          <w:lang w:bidi="fa-IR"/>
+        </w:rPr>
+        <w:t xml:space="preserve"> (در پوشه‌ی مجازی </w:t>
+      </w:r>
+      <w:proofErr w:type="spellStart"/>
+      <w:r>
+        <w:rPr>
+          <w:rFonts w:cs="B Nazanin"/>
+          <w:sz w:val="24"/>
+          <w:szCs w:val="24"/>
+          <w:lang w:bidi="fa-IR"/>
+        </w:rPr>
+        <w:t>Tadbir</w:t>
+      </w:r>
+      <w:proofErr w:type="spellEnd"/>
+      <w:r>
+        <w:rPr>
+          <w:rFonts w:cs="B Nazanin"/>
+          <w:sz w:val="24"/>
+          <w:szCs w:val="24"/>
+          <w:lang w:bidi="fa-IR"/>
+        </w:rPr>
+        <w:t>\</w:t>
+      </w:r>
+      <w:proofErr w:type="spellStart"/>
+      <w:r>
+        <w:rPr>
+          <w:rFonts w:cs="B Nazanin"/>
+          <w:sz w:val="24"/>
+          <w:szCs w:val="24"/>
+          <w:lang w:bidi="fa-IR"/>
+        </w:rPr>
+        <w:t>BackEnd</w:t>
+      </w:r>
+      <w:proofErr w:type="spellEnd"/>
+      <w:r>
+        <w:rPr>
+          <w:rFonts w:cs="B Nazanin" w:hint="cs"/>
+          <w:sz w:val="24"/>
+          <w:szCs w:val="24"/>
+          <w:rtl/>
+          <w:lang w:bidi="fa-IR"/>
+        </w:rPr>
+        <w:t>)</w:t>
+      </w:r>
+      <w:r>
+        <w:rPr>
+          <w:rFonts w:cs="B Nazanin" w:hint="cs"/>
+          <w:sz w:val="24"/>
+          <w:szCs w:val="24"/>
+          <w:rtl/>
+          <w:lang w:bidi="fa-IR"/>
+        </w:rPr>
+        <w:t xml:space="preserve"> ابتدا فایل ناموجود </w:t>
+      </w:r>
+      <w:proofErr w:type="spellStart"/>
+      <w:r>
+        <w:rPr>
+          <w:rFonts w:cs="B Nazanin"/>
+          <w:sz w:val="24"/>
+          <w:szCs w:val="24"/>
+          <w:lang w:bidi="fa-IR"/>
+        </w:rPr>
+        <w:t>edition.Development.json</w:t>
+      </w:r>
+      <w:proofErr w:type="spellEnd"/>
+      <w:r>
+        <w:rPr>
+          <w:rFonts w:cs="B Nazanin" w:hint="cs"/>
+          <w:sz w:val="24"/>
+          <w:szCs w:val="24"/>
+          <w:rtl/>
+          <w:lang w:bidi="fa-IR"/>
+        </w:rPr>
+        <w:t xml:space="preserve"> را از ساختار پروژه حذف کنید، سپس</w:t>
+      </w:r>
+      <w:r>
+        <w:rPr>
+          <w:rFonts w:cs="B Nazanin" w:hint="cs"/>
+          <w:sz w:val="24"/>
+          <w:szCs w:val="24"/>
+          <w:rtl/>
+          <w:lang w:bidi="fa-IR"/>
+        </w:rPr>
+        <w:t xml:space="preserve"> یک کپی از فایل </w:t>
+      </w:r>
+      <w:r>
+        <w:rPr>
+          <w:rFonts w:cs="B Nazanin"/>
+          <w:sz w:val="24"/>
+          <w:szCs w:val="24"/>
+          <w:lang w:bidi="fa-IR"/>
+        </w:rPr>
+        <w:t>edition</w:t>
+      </w:r>
+      <w:r>
+        <w:rPr>
+          <w:rFonts w:cs="B Nazanin" w:hint="cs"/>
+          <w:sz w:val="24"/>
+          <w:szCs w:val="24"/>
+          <w:rtl/>
+          <w:lang w:bidi="fa-IR"/>
+        </w:rPr>
+        <w:t xml:space="preserve"> ایجاد کرده و آن را به </w:t>
+      </w:r>
+      <w:proofErr w:type="spellStart"/>
+      <w:r>
+        <w:rPr>
+          <w:rFonts w:cs="B Nazanin"/>
+          <w:sz w:val="24"/>
+          <w:szCs w:val="24"/>
+          <w:lang w:bidi="fa-IR"/>
+        </w:rPr>
+        <w:lastRenderedPageBreak/>
+        <w:t>edition.Development.json</w:t>
+      </w:r>
+      <w:proofErr w:type="spellEnd"/>
+      <w:r>
+        <w:rPr>
+          <w:rFonts w:cs="B Nazanin" w:hint="cs"/>
+          <w:sz w:val="24"/>
+          <w:szCs w:val="24"/>
+          <w:rtl/>
+          <w:lang w:bidi="fa-IR"/>
+        </w:rPr>
+        <w:t xml:space="preserve"> تغییر نام دهید. روی فایل جدید کلیک راست کرده و گزینه‌ی </w:t>
+      </w:r>
+      <w:r>
+        <w:rPr>
+          <w:rFonts w:cs="B Nazanin"/>
+          <w:sz w:val="24"/>
+          <w:szCs w:val="24"/>
+          <w:lang w:bidi="fa-IR"/>
+        </w:rPr>
+        <w:t>Properties</w:t>
+      </w:r>
+      <w:r>
+        <w:rPr>
+          <w:rFonts w:cs="B Nazanin" w:hint="cs"/>
+          <w:sz w:val="24"/>
+          <w:szCs w:val="24"/>
+          <w:rtl/>
+          <w:lang w:bidi="fa-IR"/>
+        </w:rPr>
+        <w:t xml:space="preserve"> را انتخاب کنید. در بخش </w:t>
+      </w:r>
+      <w:r>
+        <w:rPr>
+          <w:rFonts w:cs="B Nazanin"/>
+          <w:sz w:val="24"/>
+          <w:szCs w:val="24"/>
+          <w:lang w:bidi="fa-IR"/>
+        </w:rPr>
+        <w:t>Build Action</w:t>
+      </w:r>
+      <w:r>
+        <w:rPr>
+          <w:rFonts w:cs="B Nazanin" w:hint="cs"/>
+          <w:sz w:val="24"/>
+          <w:szCs w:val="24"/>
+          <w:rtl/>
+          <w:lang w:bidi="fa-IR"/>
+        </w:rPr>
+        <w:t xml:space="preserve"> گزینه‌ی </w:t>
+      </w:r>
+      <w:r>
+        <w:rPr>
+          <w:rFonts w:cs="B Nazanin"/>
+          <w:sz w:val="24"/>
+          <w:szCs w:val="24"/>
+          <w:lang w:bidi="fa-IR"/>
+        </w:rPr>
+        <w:t>Embedded Resource</w:t>
+      </w:r>
+      <w:r>
+        <w:rPr>
+          <w:rFonts w:cs="B Nazanin" w:hint="cs"/>
+          <w:sz w:val="24"/>
+          <w:szCs w:val="24"/>
+          <w:rtl/>
+          <w:lang w:bidi="fa-IR"/>
+        </w:rPr>
+        <w:t xml:space="preserve"> را انتخاب کنید.</w:t>
+      </w:r>
     </w:p>
     <w:p>
       <w:pPr>
         <w:bidi/>
-        <w:jc w:val="right"/>
+        <w:jc w:val="both"/>
         <w:rPr>
           <w:rFonts w:cs="B Nazanin"/>
           <w:sz w:val="24"/>
           <w:szCs w:val="24"/>
         </w:rPr>
       </w:pPr>
-      <w:proofErr w:type="spellStart"/>
-      <w:r>
-        <w:rPr>
-          <w:rFonts w:cs="B Nazanin"/>
-          <w:sz w:val="24"/>
-          <w:szCs w:val="24"/>
-        </w:rPr>
-        <w:t>SPPC.Tadbir.Web.Api</w:t>
-      </w:r>
-      <w:proofErr w:type="spellEnd"/>
+      <w:r>
+        <w:rPr>
+          <w:rFonts w:cs="B Nazanin" w:hint="cs"/>
+          <w:sz w:val="24"/>
+          <w:szCs w:val="24"/>
+          <w:rtl/>
+        </w:rPr>
+        <w:t>6</w:t>
+      </w:r>
+      <w:r>
+        <w:rPr>
+          <w:rFonts w:cs="B Nazanin"/>
+          <w:sz w:val="24"/>
+          <w:szCs w:val="24"/>
+          <w:rtl/>
+        </w:rPr>
+        <w:t>- سلوشن را کامپا</w:t>
+      </w:r>
+      <w:r>
+        <w:rPr>
+          <w:rFonts w:cs="B Nazanin" w:hint="cs"/>
+          <w:sz w:val="24"/>
+          <w:szCs w:val="24"/>
+          <w:rtl/>
+        </w:rPr>
+        <w:t>ی</w:t>
+      </w:r>
+      <w:r>
+        <w:rPr>
+          <w:rFonts w:cs="B Nazanin" w:hint="eastAsia"/>
+          <w:sz w:val="24"/>
+          <w:szCs w:val="24"/>
+          <w:rtl/>
+        </w:rPr>
+        <w:t>ل</w:t>
+      </w:r>
+      <w:r>
+        <w:rPr>
+          <w:rFonts w:cs="B Nazanin"/>
+          <w:sz w:val="24"/>
+          <w:szCs w:val="24"/>
+          <w:rtl/>
+        </w:rPr>
+        <w:t xml:space="preserve"> کن</w:t>
+      </w:r>
+      <w:r>
+        <w:rPr>
+          <w:rFonts w:cs="B Nazanin" w:hint="cs"/>
+          <w:sz w:val="24"/>
+          <w:szCs w:val="24"/>
+          <w:rtl/>
+        </w:rPr>
+        <w:t>ی</w:t>
+      </w:r>
+      <w:r>
+        <w:rPr>
+          <w:rFonts w:cs="B Nazanin" w:hint="eastAsia"/>
+          <w:sz w:val="24"/>
+          <w:szCs w:val="24"/>
+          <w:rtl/>
+        </w:rPr>
+        <w:t>د</w:t>
+      </w:r>
+      <w:r>
+        <w:rPr>
+          <w:rFonts w:cs="B Nazanin"/>
+          <w:sz w:val="24"/>
+          <w:szCs w:val="24"/>
+          <w:rtl/>
+        </w:rPr>
+        <w:t xml:space="preserve"> (دستور </w:t>
+      </w:r>
+      <w:r>
+        <w:rPr>
+          <w:rFonts w:cs="B Nazanin"/>
+          <w:sz w:val="24"/>
+          <w:szCs w:val="24"/>
+        </w:rPr>
+        <w:t>Build Solution</w:t>
+      </w:r>
+      <w:r>
+        <w:rPr>
+          <w:rFonts w:cs="B Nazanin"/>
+          <w:sz w:val="24"/>
+          <w:szCs w:val="24"/>
+          <w:rtl/>
+        </w:rPr>
+        <w:t>). در ابتدا</w:t>
+      </w:r>
+      <w:r>
+        <w:rPr>
+          <w:rFonts w:cs="B Nazanin" w:hint="cs"/>
+          <w:sz w:val="24"/>
+          <w:szCs w:val="24"/>
+          <w:rtl/>
+        </w:rPr>
+        <w:t>ی</w:t>
+      </w:r>
+      <w:r>
+        <w:rPr>
+          <w:rFonts w:cs="B Nazanin"/>
+          <w:sz w:val="24"/>
+          <w:szCs w:val="24"/>
+          <w:rtl/>
+        </w:rPr>
+        <w:t xml:space="preserve"> کار، دانلود شدن پک</w:t>
+      </w:r>
+      <w:r>
+        <w:rPr>
+          <w:rFonts w:cs="B Nazanin" w:hint="cs"/>
+          <w:sz w:val="24"/>
+          <w:szCs w:val="24"/>
+          <w:rtl/>
+        </w:rPr>
+        <w:t>ی</w:t>
+      </w:r>
+      <w:r>
+        <w:rPr>
+          <w:rFonts w:cs="B Nazanin" w:hint="eastAsia"/>
+          <w:sz w:val="24"/>
+          <w:szCs w:val="24"/>
+          <w:rtl/>
+        </w:rPr>
+        <w:t>ج</w:t>
+      </w:r>
+      <w:r>
+        <w:rPr>
+          <w:rFonts w:cs="B Nazanin" w:hint="cs"/>
+          <w:sz w:val="24"/>
+          <w:szCs w:val="24"/>
+          <w:rtl/>
+        </w:rPr>
+        <w:t>‌</w:t>
+      </w:r>
+      <w:r>
+        <w:rPr>
+          <w:rFonts w:cs="B Nazanin"/>
+          <w:sz w:val="24"/>
+          <w:szCs w:val="24"/>
+          <w:rtl/>
+        </w:rPr>
+        <w:t>ها</w:t>
+      </w:r>
+      <w:r>
+        <w:rPr>
+          <w:rFonts w:cs="B Nazanin" w:hint="cs"/>
+          <w:sz w:val="24"/>
+          <w:szCs w:val="24"/>
+          <w:rtl/>
+        </w:rPr>
+        <w:t>ی</w:t>
+      </w:r>
+      <w:r>
+        <w:rPr>
+          <w:rFonts w:cs="B Nazanin"/>
+          <w:sz w:val="24"/>
+          <w:szCs w:val="24"/>
+          <w:rtl/>
+        </w:rPr>
+        <w:t xml:space="preserve"> مورد ن</w:t>
+      </w:r>
+      <w:r>
+        <w:rPr>
+          <w:rFonts w:cs="B Nazanin" w:hint="cs"/>
+          <w:sz w:val="24"/>
+          <w:szCs w:val="24"/>
+          <w:rtl/>
+        </w:rPr>
+        <w:t>ی</w:t>
+      </w:r>
+      <w:r>
+        <w:rPr>
+          <w:rFonts w:cs="B Nazanin" w:hint="eastAsia"/>
+          <w:sz w:val="24"/>
+          <w:szCs w:val="24"/>
+          <w:rtl/>
+        </w:rPr>
+        <w:t>از</w:t>
+      </w:r>
+      <w:r>
+        <w:rPr>
+          <w:rFonts w:cs="B Nazanin"/>
+          <w:sz w:val="24"/>
+          <w:szCs w:val="24"/>
+          <w:rtl/>
+        </w:rPr>
+        <w:t xml:space="preserve"> انگولار مدت</w:t>
+      </w:r>
+      <w:r>
+        <w:rPr>
+          <w:rFonts w:cs="B Nazanin" w:hint="cs"/>
+          <w:sz w:val="24"/>
+          <w:szCs w:val="24"/>
+          <w:rtl/>
+        </w:rPr>
+        <w:t>ی</w:t>
+      </w:r>
+      <w:r>
+        <w:rPr>
+          <w:rFonts w:cs="B Nazanin"/>
+          <w:sz w:val="24"/>
+          <w:szCs w:val="24"/>
+          <w:rtl/>
+        </w:rPr>
+        <w:t xml:space="preserve"> طول م</w:t>
+      </w:r>
+      <w:r>
+        <w:rPr>
+          <w:rFonts w:cs="B Nazanin" w:hint="cs"/>
+          <w:sz w:val="24"/>
+          <w:szCs w:val="24"/>
+          <w:rtl/>
+        </w:rPr>
+        <w:t>ی</w:t>
+      </w:r>
+      <w:r>
+        <w:rPr>
+          <w:rFonts w:cs="B Nazanin" w:hint="cs"/>
+          <w:sz w:val="24"/>
+          <w:szCs w:val="24"/>
+          <w:rtl/>
+        </w:rPr>
+        <w:t>‌</w:t>
+      </w:r>
+      <w:r>
+        <w:rPr>
+          <w:rFonts w:cs="B Nazanin"/>
+          <w:sz w:val="24"/>
+          <w:szCs w:val="24"/>
+          <w:rtl/>
+        </w:rPr>
+        <w:t>کشد.</w:t>
+      </w:r>
     </w:p>
     <w:p>
       <w:pPr>
         <w:bidi/>
-        <w:rPr>
-          <w:rFonts w:cs="B Nazanin"/>
-          <w:sz w:val="24"/>
-          <w:szCs w:val="24"/>
-          <w:lang w:bidi="fa-IR"/>
+        <w:jc w:val="both"/>
+        <w:rPr>
+          <w:rFonts w:cs="B Nazanin"/>
+          <w:sz w:val="24"/>
+          <w:szCs w:val="24"/>
         </w:rPr>
       </w:pPr>
       <w:r>
@@ -2633,194 +3232,318 @@
           <w:sz w:val="24"/>
           <w:szCs w:val="24"/>
           <w:rtl/>
-          <w:lang w:bidi="fa-IR"/>
-        </w:rPr>
-        <w:t>5- در پوشه‌ی "</w:t>
-      </w:r>
-      <w:proofErr w:type="spellStart"/>
-      <w:r>
-        <w:rPr>
-          <w:rFonts w:cs="B Nazanin"/>
-          <w:sz w:val="24"/>
-          <w:szCs w:val="24"/>
-          <w:lang w:bidi="fa-IR"/>
-        </w:rPr>
-        <w:t>wwwroot</w:t>
-      </w:r>
-      <w:proofErr w:type="spellEnd"/>
-      <w:r>
-        <w:rPr>
-          <w:rFonts w:cs="B Nazanin" w:hint="cs"/>
-          <w:sz w:val="24"/>
-          <w:szCs w:val="24"/>
-          <w:rtl/>
-          <w:lang w:bidi="fa-IR"/>
-        </w:rPr>
-        <w:t xml:space="preserve">" از پروژه‌ی </w:t>
-      </w:r>
-      <w:proofErr w:type="spellStart"/>
-      <w:r>
-        <w:rPr>
-          <w:rFonts w:cs="B Nazanin"/>
-          <w:sz w:val="24"/>
-          <w:szCs w:val="24"/>
-          <w:lang w:bidi="fa-IR"/>
-        </w:rPr>
-        <w:t>SPPC.Tadbir.Web.Api</w:t>
-      </w:r>
-      <w:proofErr w:type="spellEnd"/>
-      <w:r>
-        <w:rPr>
-          <w:rFonts w:cs="B Nazanin" w:hint="cs"/>
-          <w:sz w:val="24"/>
-          <w:szCs w:val="24"/>
-          <w:rtl/>
-          <w:lang w:bidi="fa-IR"/>
-        </w:rPr>
-        <w:t xml:space="preserve"> (در پوشه‌ی مجازی </w:t>
-      </w:r>
-      <w:proofErr w:type="spellStart"/>
-      <w:r>
-        <w:rPr>
-          <w:rFonts w:cs="B Nazanin"/>
-          <w:sz w:val="24"/>
-          <w:szCs w:val="24"/>
-          <w:lang w:bidi="fa-IR"/>
-        </w:rPr>
-        <w:t>Tadbir</w:t>
-      </w:r>
-      <w:proofErr w:type="spellEnd"/>
-      <w:r>
-        <w:rPr>
-          <w:rFonts w:cs="B Nazanin"/>
-          <w:sz w:val="24"/>
-          <w:szCs w:val="24"/>
-          <w:lang w:bidi="fa-IR"/>
-        </w:rPr>
-        <w:t>\</w:t>
-      </w:r>
-      <w:proofErr w:type="spellStart"/>
-      <w:r>
-        <w:rPr>
-          <w:rFonts w:cs="B Nazanin"/>
-          <w:sz w:val="24"/>
-          <w:szCs w:val="24"/>
-          <w:lang w:bidi="fa-IR"/>
-        </w:rPr>
-        <w:t>BackEnd</w:t>
-      </w:r>
-      <w:proofErr w:type="spellEnd"/>
-      <w:r>
-        <w:rPr>
-          <w:rFonts w:cs="B Nazanin" w:hint="cs"/>
-          <w:sz w:val="24"/>
-          <w:szCs w:val="24"/>
-          <w:rtl/>
-          <w:lang w:bidi="fa-IR"/>
-        </w:rPr>
-        <w:t xml:space="preserve">) یک کپی از فایل </w:t>
-      </w:r>
-      <w:r>
-        <w:rPr>
-          <w:rFonts w:cs="B Nazanin"/>
-          <w:sz w:val="24"/>
-          <w:szCs w:val="24"/>
-          <w:lang w:bidi="fa-IR"/>
-        </w:rPr>
-        <w:t>edition</w:t>
-      </w:r>
-      <w:r>
-        <w:rPr>
-          <w:rFonts w:cs="B Nazanin" w:hint="cs"/>
-          <w:sz w:val="24"/>
-          <w:szCs w:val="24"/>
-          <w:rtl/>
-          <w:lang w:bidi="fa-IR"/>
-        </w:rPr>
-        <w:t xml:space="preserve"> ایجاد کرده و آن را به </w:t>
-      </w:r>
-      <w:proofErr w:type="spellStart"/>
-      <w:r>
-        <w:rPr>
-          <w:rFonts w:cs="B Nazanin"/>
-          <w:sz w:val="24"/>
-          <w:szCs w:val="24"/>
-          <w:lang w:bidi="fa-IR"/>
-        </w:rPr>
-        <w:t>edition.Development.json</w:t>
-      </w:r>
-      <w:proofErr w:type="spellEnd"/>
-      <w:r>
-        <w:rPr>
-          <w:rFonts w:cs="B Nazanin" w:hint="cs"/>
-          <w:sz w:val="24"/>
-          <w:szCs w:val="24"/>
-          <w:rtl/>
-          <w:lang w:bidi="fa-IR"/>
-        </w:rPr>
-        <w:t xml:space="preserve"> تغییر نام دهید. روی فایل جدید کلیک راست کرده و گزینه‌ی </w:t>
-      </w:r>
-      <w:r>
-        <w:rPr>
-          <w:rFonts w:cs="B Nazanin"/>
-          <w:sz w:val="24"/>
-          <w:szCs w:val="24"/>
-          <w:lang w:bidi="fa-IR"/>
-        </w:rPr>
-        <w:t>Properties</w:t>
-      </w:r>
-      <w:r>
-        <w:rPr>
-          <w:rFonts w:cs="B Nazanin" w:hint="cs"/>
-          <w:sz w:val="24"/>
-          <w:szCs w:val="24"/>
-          <w:rtl/>
-          <w:lang w:bidi="fa-IR"/>
-        </w:rPr>
-        <w:t xml:space="preserve"> را انتخاب کنید. در بخش </w:t>
-      </w:r>
-      <w:r>
-        <w:rPr>
-          <w:rFonts w:cs="B Nazanin"/>
-          <w:sz w:val="24"/>
-          <w:szCs w:val="24"/>
-          <w:lang w:bidi="fa-IR"/>
-        </w:rPr>
-        <w:t>Build Action</w:t>
-      </w:r>
-      <w:r>
-        <w:rPr>
-          <w:rFonts w:cs="B Nazanin" w:hint="cs"/>
-          <w:sz w:val="24"/>
-          <w:szCs w:val="24"/>
-          <w:rtl/>
-          <w:lang w:bidi="fa-IR"/>
-        </w:rPr>
-        <w:t xml:space="preserve"> گزینه‌ی </w:t>
-      </w:r>
-      <w:r>
-        <w:rPr>
-          <w:rFonts w:cs="B Nazanin"/>
-          <w:sz w:val="24"/>
-          <w:szCs w:val="24"/>
-          <w:lang w:bidi="fa-IR"/>
-        </w:rPr>
-        <w:t>Embedded Resource</w:t>
-      </w:r>
-      <w:r>
-        <w:rPr>
-          <w:rFonts w:cs="B Nazanin" w:hint="cs"/>
-          <w:sz w:val="24"/>
-          <w:szCs w:val="24"/>
-          <w:rtl/>
-          <w:lang w:bidi="fa-IR"/>
-        </w:rPr>
-        <w:t xml:space="preserve"> را انتخاب کنید.</w:t>
+        </w:rPr>
+        <w:t>7</w:t>
+      </w:r>
+      <w:r>
+        <w:rPr>
+          <w:rFonts w:cs="B Nazanin"/>
+          <w:sz w:val="24"/>
+          <w:szCs w:val="24"/>
+          <w:rtl/>
+        </w:rPr>
+        <w:t>- برا</w:t>
+      </w:r>
+      <w:r>
+        <w:rPr>
+          <w:rFonts w:cs="B Nazanin" w:hint="cs"/>
+          <w:sz w:val="24"/>
+          <w:szCs w:val="24"/>
+          <w:rtl/>
+        </w:rPr>
+        <w:t>ی</w:t>
+      </w:r>
+      <w:r>
+        <w:rPr>
+          <w:rFonts w:cs="B Nazanin"/>
+          <w:sz w:val="24"/>
+          <w:szCs w:val="24"/>
+          <w:rtl/>
+        </w:rPr>
+        <w:t xml:space="preserve"> شروع جلسه جد</w:t>
+      </w:r>
+      <w:r>
+        <w:rPr>
+          <w:rFonts w:cs="B Nazanin" w:hint="cs"/>
+          <w:sz w:val="24"/>
+          <w:szCs w:val="24"/>
+          <w:rtl/>
+        </w:rPr>
+        <w:t>ی</w:t>
+      </w:r>
+      <w:r>
+        <w:rPr>
+          <w:rFonts w:cs="B Nazanin" w:hint="eastAsia"/>
+          <w:sz w:val="24"/>
+          <w:szCs w:val="24"/>
+          <w:rtl/>
+        </w:rPr>
+        <w:t>د</w:t>
+      </w:r>
+      <w:r>
+        <w:rPr>
+          <w:rFonts w:cs="B Nazanin"/>
+          <w:sz w:val="24"/>
+          <w:szCs w:val="24"/>
+          <w:rtl/>
+        </w:rPr>
+        <w:t xml:space="preserve"> اشکال</w:t>
+      </w:r>
+      <w:r>
+        <w:rPr>
+          <w:rFonts w:cs="B Nazanin" w:hint="cs"/>
+          <w:sz w:val="24"/>
+          <w:szCs w:val="24"/>
+          <w:rtl/>
+        </w:rPr>
+        <w:t>‌</w:t>
+      </w:r>
+      <w:r>
+        <w:rPr>
+          <w:rFonts w:cs="B Nazanin"/>
+          <w:sz w:val="24"/>
+          <w:szCs w:val="24"/>
+          <w:rtl/>
+        </w:rPr>
+        <w:t>زدا</w:t>
+      </w:r>
+      <w:r>
+        <w:rPr>
+          <w:rFonts w:cs="B Nazanin" w:hint="cs"/>
+          <w:sz w:val="24"/>
+          <w:szCs w:val="24"/>
+          <w:rtl/>
+        </w:rPr>
+        <w:t>یی</w:t>
+      </w:r>
+      <w:r>
+        <w:rPr>
+          <w:rFonts w:cs="B Nazanin"/>
+          <w:sz w:val="24"/>
+          <w:szCs w:val="24"/>
+          <w:rtl/>
+        </w:rPr>
+        <w:t xml:space="preserve"> (</w:t>
+      </w:r>
+      <w:r>
+        <w:rPr>
+          <w:rFonts w:cs="B Nazanin"/>
+          <w:sz w:val="24"/>
+          <w:szCs w:val="24"/>
+        </w:rPr>
+        <w:t>Debug</w:t>
+      </w:r>
+      <w:r>
+        <w:rPr>
+          <w:rFonts w:cs="B Nazanin"/>
+          <w:sz w:val="24"/>
+          <w:szCs w:val="24"/>
+          <w:rtl/>
+        </w:rPr>
+        <w:t>) کل</w:t>
+      </w:r>
+      <w:r>
+        <w:rPr>
+          <w:rFonts w:cs="B Nazanin" w:hint="cs"/>
+          <w:sz w:val="24"/>
+          <w:szCs w:val="24"/>
+          <w:rtl/>
+        </w:rPr>
+        <w:t>ی</w:t>
+      </w:r>
+      <w:r>
+        <w:rPr>
+          <w:rFonts w:cs="B Nazanin" w:hint="eastAsia"/>
+          <w:sz w:val="24"/>
+          <w:szCs w:val="24"/>
+          <w:rtl/>
+        </w:rPr>
+        <w:t>د</w:t>
+      </w:r>
+      <w:r>
+        <w:rPr>
+          <w:rFonts w:cs="B Nazanin"/>
+          <w:sz w:val="24"/>
+          <w:szCs w:val="24"/>
+          <w:rtl/>
+        </w:rPr>
+        <w:t xml:space="preserve"> </w:t>
+      </w:r>
+      <w:r>
+        <w:rPr>
+          <w:rFonts w:cs="B Nazanin"/>
+          <w:sz w:val="24"/>
+          <w:szCs w:val="24"/>
+        </w:rPr>
+        <w:t>F5</w:t>
+      </w:r>
+      <w:r>
+        <w:rPr>
+          <w:rFonts w:cs="B Nazanin"/>
+          <w:sz w:val="24"/>
+          <w:szCs w:val="24"/>
+          <w:rtl/>
+        </w:rPr>
+        <w:t xml:space="preserve"> را فشار ده</w:t>
+      </w:r>
+      <w:r>
+        <w:rPr>
+          <w:rFonts w:cs="B Nazanin" w:hint="cs"/>
+          <w:sz w:val="24"/>
+          <w:szCs w:val="24"/>
+          <w:rtl/>
+        </w:rPr>
+        <w:t>ی</w:t>
+      </w:r>
+      <w:r>
+        <w:rPr>
+          <w:rFonts w:cs="B Nazanin" w:hint="eastAsia"/>
+          <w:sz w:val="24"/>
+          <w:szCs w:val="24"/>
+          <w:rtl/>
+        </w:rPr>
+        <w:t>د</w:t>
+      </w:r>
+      <w:r>
+        <w:rPr>
+          <w:rFonts w:cs="B Nazanin"/>
+          <w:sz w:val="24"/>
+          <w:szCs w:val="24"/>
+          <w:rtl/>
+        </w:rPr>
+        <w:t>. با ا</w:t>
+      </w:r>
+      <w:r>
+        <w:rPr>
+          <w:rFonts w:cs="B Nazanin" w:hint="cs"/>
+          <w:sz w:val="24"/>
+          <w:szCs w:val="24"/>
+          <w:rtl/>
+        </w:rPr>
+        <w:t>ی</w:t>
+      </w:r>
+      <w:r>
+        <w:rPr>
+          <w:rFonts w:cs="B Nazanin" w:hint="eastAsia"/>
+          <w:sz w:val="24"/>
+          <w:szCs w:val="24"/>
+          <w:rtl/>
+        </w:rPr>
+        <w:t>ن</w:t>
+      </w:r>
+      <w:r>
+        <w:rPr>
+          <w:rFonts w:cs="B Nazanin"/>
+          <w:sz w:val="24"/>
+          <w:szCs w:val="24"/>
+          <w:rtl/>
+        </w:rPr>
+        <w:t xml:space="preserve"> کار سرور</w:t>
+      </w:r>
+      <w:r>
+        <w:rPr>
+          <w:rFonts w:cs="B Nazanin"/>
+          <w:sz w:val="24"/>
+          <w:szCs w:val="24"/>
+          <w:rtl/>
+        </w:rPr>
+        <w:t>ها</w:t>
+      </w:r>
+      <w:r>
+        <w:rPr>
+          <w:rFonts w:cs="B Nazanin" w:hint="cs"/>
+          <w:sz w:val="24"/>
+          <w:szCs w:val="24"/>
+          <w:rtl/>
+        </w:rPr>
+        <w:t>ی</w:t>
+      </w:r>
+      <w:r>
+        <w:rPr>
+          <w:rFonts w:cs="B Nazanin"/>
+          <w:sz w:val="24"/>
+          <w:szCs w:val="24"/>
+          <w:rtl/>
+        </w:rPr>
+        <w:t xml:space="preserve"> مورد ن</w:t>
+      </w:r>
+      <w:r>
+        <w:rPr>
+          <w:rFonts w:cs="B Nazanin" w:hint="cs"/>
+          <w:sz w:val="24"/>
+          <w:szCs w:val="24"/>
+          <w:rtl/>
+        </w:rPr>
+        <w:t>ی</w:t>
+      </w:r>
+      <w:r>
+        <w:rPr>
+          <w:rFonts w:cs="B Nazanin" w:hint="eastAsia"/>
+          <w:sz w:val="24"/>
+          <w:szCs w:val="24"/>
+          <w:rtl/>
+        </w:rPr>
+        <w:t>از</w:t>
+      </w:r>
+      <w:r>
+        <w:rPr>
+          <w:rFonts w:cs="B Nazanin"/>
+          <w:sz w:val="24"/>
+          <w:szCs w:val="24"/>
+          <w:rtl/>
+        </w:rPr>
+        <w:t xml:space="preserve"> برا</w:t>
+      </w:r>
+      <w:r>
+        <w:rPr>
+          <w:rFonts w:cs="B Nazanin" w:hint="cs"/>
+          <w:sz w:val="24"/>
+          <w:szCs w:val="24"/>
+          <w:rtl/>
+        </w:rPr>
+        <w:t>ی</w:t>
+      </w:r>
+      <w:r>
+        <w:rPr>
+          <w:rFonts w:cs="B Nazanin"/>
+          <w:sz w:val="24"/>
+          <w:szCs w:val="24"/>
+          <w:rtl/>
+        </w:rPr>
+        <w:t xml:space="preserve"> مراحل بعد شروع به کار م</w:t>
+      </w:r>
+      <w:r>
+        <w:rPr>
+          <w:rFonts w:cs="B Nazanin" w:hint="cs"/>
+          <w:sz w:val="24"/>
+          <w:szCs w:val="24"/>
+          <w:rtl/>
+        </w:rPr>
+        <w:t>ی</w:t>
+      </w:r>
+      <w:r>
+        <w:rPr>
+          <w:rFonts w:cs="B Nazanin" w:hint="cs"/>
+          <w:sz w:val="24"/>
+          <w:szCs w:val="24"/>
+          <w:rtl/>
+        </w:rPr>
+        <w:t>‌</w:t>
+      </w:r>
+      <w:r>
+        <w:rPr>
+          <w:rFonts w:cs="B Nazanin"/>
+          <w:sz w:val="24"/>
+          <w:szCs w:val="24"/>
+          <w:rtl/>
+        </w:rPr>
+        <w:t>کنند.</w:t>
       </w:r>
     </w:p>
     <w:p>
       <w:pPr>
         <w:bidi/>
+        <w:jc w:val="both"/>
         <w:rPr>
           <w:rFonts w:cs="B Nazanin"/>
           <w:sz w:val="24"/>
@@ -2834,43 +3557,107 @@
           <w:szCs w:val="24"/>
           <w:rtl/>
         </w:rPr>
-        <w:t>6</w:t>
-      </w:r>
-      <w:r>
-        <w:rPr>
-          <w:rFonts w:cs="B Nazanin"/>
-          <w:sz w:val="24"/>
-          <w:szCs w:val="24"/>
-          <w:rtl/>
-        </w:rPr>
-        <w:t>- سلوشن را کامپا</w:t>
-      </w:r>
-      <w:r>
-        <w:rPr>
-          <w:rFonts w:cs="B Nazanin" w:hint="cs"/>
-          <w:sz w:val="24"/>
-          <w:szCs w:val="24"/>
-          <w:rtl/>
-        </w:rPr>
-        <w:t>ی</w:t>
-      </w:r>
-      <w:r>
-        <w:rPr>
-          <w:rFonts w:cs="B Nazanin" w:hint="eastAsia"/>
-          <w:sz w:val="24"/>
-          <w:szCs w:val="24"/>
-          <w:rtl/>
-        </w:rPr>
-        <w:t>ل</w:t>
-      </w:r>
-      <w:r>
-        <w:rPr>
-          <w:rFonts w:cs="B Nazanin"/>
-          <w:sz w:val="24"/>
-          <w:szCs w:val="24"/>
-          <w:rtl/>
-        </w:rPr>
-        <w:t xml:space="preserve"> کن</w:t>
+        <w:t>8</w:t>
+      </w:r>
+      <w:r>
+        <w:rPr>
+          <w:rFonts w:cs="B Nazanin"/>
+          <w:sz w:val="24"/>
+          <w:szCs w:val="24"/>
+          <w:rtl/>
+        </w:rPr>
+        <w:t>- از پوشه مجاز</w:t>
+      </w:r>
+      <w:r>
+        <w:rPr>
+          <w:rFonts w:cs="B Nazanin" w:hint="cs"/>
+          <w:sz w:val="24"/>
+          <w:szCs w:val="24"/>
+          <w:rtl/>
+        </w:rPr>
+        <w:t>ی</w:t>
+      </w:r>
+      <w:r>
+        <w:rPr>
+          <w:rFonts w:cs="B Nazanin"/>
+          <w:sz w:val="24"/>
+          <w:szCs w:val="24"/>
+          <w:rtl/>
+        </w:rPr>
+        <w:t xml:space="preserve"> "</w:t>
+      </w:r>
+      <w:r>
+        <w:rPr>
+          <w:rFonts w:cs="B Nazanin"/>
+          <w:sz w:val="24"/>
+          <w:szCs w:val="24"/>
+        </w:rPr>
+        <w:t>Tools\</w:t>
+      </w:r>
+      <w:proofErr w:type="spellStart"/>
+      <w:r>
+        <w:rPr>
+          <w:rFonts w:cs="B Nazanin"/>
+          <w:sz w:val="24"/>
+          <w:szCs w:val="24"/>
+        </w:rPr>
+        <w:t>FrontEnd</w:t>
+      </w:r>
+      <w:proofErr w:type="spellEnd"/>
+      <w:r>
+        <w:rPr>
+          <w:rFonts w:cs="B Nazanin"/>
+          <w:sz w:val="24"/>
+          <w:szCs w:val="24"/>
+          <w:rtl/>
+        </w:rPr>
+        <w:t xml:space="preserve">" پروژه </w:t>
+      </w:r>
+      <w:proofErr w:type="spellStart"/>
+      <w:r>
+        <w:rPr>
+          <w:rFonts w:cs="B Nazanin"/>
+          <w:sz w:val="24"/>
+          <w:szCs w:val="24"/>
+        </w:rPr>
+        <w:t>SPPC.Tools.SystemDesigner</w:t>
+      </w:r>
+      <w:proofErr w:type="spellEnd"/>
+      <w:r>
+        <w:rPr>
+          <w:rFonts w:cs="B Nazanin"/>
+          <w:sz w:val="24"/>
+          <w:szCs w:val="24"/>
+          <w:rtl/>
+        </w:rPr>
+        <w:t xml:space="preserve"> را در حالت د</w:t>
+      </w:r>
+      <w:r>
+        <w:rPr>
+          <w:rFonts w:cs="B Nazanin" w:hint="cs"/>
+          <w:sz w:val="24"/>
+          <w:szCs w:val="24"/>
+          <w:rtl/>
+        </w:rPr>
+        <w:t>ی</w:t>
+      </w:r>
+      <w:r>
+        <w:rPr>
+          <w:rFonts w:cs="B Nazanin" w:hint="eastAsia"/>
+          <w:sz w:val="24"/>
+          <w:szCs w:val="24"/>
+          <w:rtl/>
+        </w:rPr>
+        <w:t>باگ</w:t>
+      </w:r>
+      <w:r>
+        <w:rPr>
+          <w:rFonts w:cs="B Nazanin"/>
+          <w:sz w:val="24"/>
+          <w:szCs w:val="24"/>
+          <w:rtl/>
+        </w:rPr>
+        <w:t xml:space="preserve"> اجرا کن</w:t>
       </w:r>
       <w:r>
         <w:rPr>
@@ -2897,173 +3684,13 @@
           <w:szCs w:val="24"/>
           <w:rtl/>
         </w:rPr>
-        <w:t xml:space="preserve"> (دستور </w:t>
-      </w:r>
-      <w:r>
-        <w:rPr>
-          <w:rFonts w:cs="B Nazanin"/>
-          <w:sz w:val="24"/>
-          <w:szCs w:val="24"/>
-        </w:rPr>
-        <w:t>Build Solution</w:t>
-      </w:r>
-      <w:r>
-        <w:rPr>
-          <w:rFonts w:cs="B Nazanin"/>
-          <w:sz w:val="24"/>
-          <w:szCs w:val="24"/>
-          <w:rtl/>
-        </w:rPr>
-        <w:t>). در ابتدا</w:t>
-      </w:r>
-      <w:r>
-        <w:rPr>
-          <w:rFonts w:cs="B Nazanin" w:hint="cs"/>
-          <w:sz w:val="24"/>
-          <w:szCs w:val="24"/>
-          <w:rtl/>
-        </w:rPr>
-        <w:t>ی</w:t>
-      </w:r>
-      <w:r>
-        <w:rPr>
-          <w:rFonts w:cs="B Nazanin"/>
-          <w:sz w:val="24"/>
-          <w:szCs w:val="24"/>
-          <w:rtl/>
-        </w:rPr>
-        <w:t xml:space="preserve"> کار، دانلود شدن پک</w:t>
-      </w:r>
-      <w:r>
-        <w:rPr>
-          <w:rFonts w:cs="B Nazanin" w:hint="cs"/>
-          <w:sz w:val="24"/>
-          <w:szCs w:val="24"/>
-          <w:rtl/>
-        </w:rPr>
-        <w:t>ی</w:t>
-      </w:r>
-      <w:r>
-        <w:rPr>
-          <w:rFonts w:cs="B Nazanin" w:hint="eastAsia"/>
-          <w:sz w:val="24"/>
-          <w:szCs w:val="24"/>
-          <w:rtl/>
-        </w:rPr>
-        <w:t>ج</w:t>
-      </w:r>
-      <w:r>
-        <w:rPr>
-          <w:rFonts w:cs="B Nazanin" w:hint="cs"/>
-          <w:sz w:val="24"/>
-          <w:szCs w:val="24"/>
-          <w:rtl/>
-        </w:rPr>
-        <w:t>‌</w:t>
-      </w:r>
-      <w:r>
-        <w:rPr>
-          <w:rFonts w:cs="B Nazanin"/>
-          <w:sz w:val="24"/>
-          <w:szCs w:val="24"/>
-          <w:rtl/>
-        </w:rPr>
-        <w:t>ها</w:t>
-      </w:r>
-      <w:r>
-        <w:rPr>
-          <w:rFonts w:cs="B Nazanin" w:hint="cs"/>
-          <w:sz w:val="24"/>
-          <w:szCs w:val="24"/>
-          <w:rtl/>
-        </w:rPr>
-        <w:t>ی</w:t>
-      </w:r>
-      <w:r>
-        <w:rPr>
-          <w:rFonts w:cs="B Nazanin"/>
-          <w:sz w:val="24"/>
-          <w:szCs w:val="24"/>
-          <w:rtl/>
-        </w:rPr>
-        <w:t xml:space="preserve"> مورد ن</w:t>
-      </w:r>
-      <w:r>
-        <w:rPr>
-          <w:rFonts w:cs="B Nazanin" w:hint="cs"/>
-          <w:sz w:val="24"/>
-          <w:szCs w:val="24"/>
-          <w:rtl/>
-        </w:rPr>
-        <w:t>ی</w:t>
-      </w:r>
-      <w:r>
-        <w:rPr>
-          <w:rFonts w:cs="B Nazanin" w:hint="eastAsia"/>
-          <w:sz w:val="24"/>
-          <w:szCs w:val="24"/>
-          <w:rtl/>
-        </w:rPr>
-        <w:t>از</w:t>
-      </w:r>
-      <w:r>
-        <w:rPr>
-          <w:rFonts w:cs="B Nazanin"/>
-          <w:sz w:val="24"/>
-          <w:szCs w:val="24"/>
-          <w:rtl/>
-        </w:rPr>
-        <w:t xml:space="preserve"> انگولار مدت</w:t>
-      </w:r>
-      <w:r>
-        <w:rPr>
-          <w:rFonts w:cs="B Nazanin" w:hint="cs"/>
-          <w:sz w:val="24"/>
-          <w:szCs w:val="24"/>
-          <w:rtl/>
-        </w:rPr>
-        <w:t>ی</w:t>
-      </w:r>
-      <w:r>
-        <w:rPr>
-          <w:rFonts w:cs="B Nazanin"/>
-          <w:sz w:val="24"/>
-          <w:szCs w:val="24"/>
-          <w:rtl/>
-        </w:rPr>
-        <w:t xml:space="preserve"> طول م</w:t>
-      </w:r>
-      <w:r>
-        <w:rPr>
-          <w:rFonts w:cs="B Nazanin" w:hint="cs"/>
-          <w:sz w:val="24"/>
-          <w:szCs w:val="24"/>
-          <w:rtl/>
-        </w:rPr>
-        <w:t>ی</w:t>
-      </w:r>
-      <w:r>
-        <w:rPr>
-          <w:rFonts w:cs="B Nazanin" w:hint="cs"/>
-          <w:sz w:val="24"/>
-          <w:szCs w:val="24"/>
-          <w:rtl/>
-        </w:rPr>
-        <w:t>‌</w:t>
-      </w:r>
-      <w:r>
-        <w:rPr>
-          <w:rFonts w:cs="B Nazanin"/>
-          <w:sz w:val="24"/>
-          <w:szCs w:val="24"/>
-          <w:rtl/>
-        </w:rPr>
-        <w:t>کشد.</w:t>
+        <w:t>.</w:t>
       </w:r>
     </w:p>
     <w:p>
       <w:pPr>
         <w:bidi/>
+        <w:jc w:val="both"/>
         <w:rPr>
           <w:rFonts w:cs="B Nazanin"/>
           <w:sz w:val="24"/>
@@ -3077,35 +3704,140 @@
           <w:szCs w:val="24"/>
           <w:rtl/>
         </w:rPr>
-        <w:lastRenderedPageBreak/>
-        <w:t>7</w:t>
-      </w:r>
-      <w:r>
-        <w:rPr>
-          <w:rFonts w:cs="B Nazanin"/>
-          <w:sz w:val="24"/>
-          <w:szCs w:val="24"/>
-          <w:rtl/>
-        </w:rPr>
-        <w:t>- برا</w:t>
-      </w:r>
-      <w:r>
-        <w:rPr>
-          <w:rFonts w:cs="B Nazanin" w:hint="cs"/>
-          <w:sz w:val="24"/>
-          <w:szCs w:val="24"/>
-          <w:rtl/>
-        </w:rPr>
-        <w:t>ی</w:t>
-      </w:r>
-      <w:r>
-        <w:rPr>
-          <w:rFonts w:cs="B Nazanin"/>
-          <w:sz w:val="24"/>
-          <w:szCs w:val="24"/>
-          <w:rtl/>
-        </w:rPr>
-        <w:t xml:space="preserve"> شروع جلسه جد</w:t>
+        <w:t>9</w:t>
+      </w:r>
+      <w:r>
+        <w:rPr>
+          <w:rFonts w:cs="B Nazanin"/>
+          <w:sz w:val="24"/>
+          <w:szCs w:val="24"/>
+          <w:rtl/>
+        </w:rPr>
+        <w:t>- منو</w:t>
+      </w:r>
+      <w:r>
+        <w:rPr>
+          <w:rFonts w:cs="B Nazanin" w:hint="cs"/>
+          <w:sz w:val="24"/>
+          <w:szCs w:val="24"/>
+          <w:rtl/>
+        </w:rPr>
+        <w:t>ی</w:t>
+      </w:r>
+      <w:r>
+        <w:rPr>
+          <w:rFonts w:cs="B Nazanin"/>
+          <w:sz w:val="24"/>
+          <w:szCs w:val="24"/>
+          <w:rtl/>
+        </w:rPr>
+        <w:t xml:space="preserve"> "</w:t>
+      </w:r>
+      <w:r>
+        <w:rPr>
+          <w:rFonts w:cs="B Nazanin"/>
+          <w:sz w:val="24"/>
+          <w:szCs w:val="24"/>
+        </w:rPr>
+        <w:t>Wizards</w:t>
+      </w:r>
+      <w:r>
+        <w:rPr>
+          <w:rFonts w:cs="B Nazanin"/>
+          <w:sz w:val="24"/>
+          <w:szCs w:val="24"/>
+          <w:rtl/>
+        </w:rPr>
+        <w:t>" را باز کرده و رو</w:t>
+      </w:r>
+      <w:r>
+        <w:rPr>
+          <w:rFonts w:cs="B Nazanin" w:hint="cs"/>
+          <w:sz w:val="24"/>
+          <w:szCs w:val="24"/>
+          <w:rtl/>
+        </w:rPr>
+        <w:t>ی</w:t>
+      </w:r>
+      <w:r>
+        <w:rPr>
+          <w:rFonts w:cs="B Nazanin"/>
+          <w:sz w:val="24"/>
+          <w:szCs w:val="24"/>
+          <w:rtl/>
+        </w:rPr>
+        <w:t xml:space="preserve"> گز</w:t>
+      </w:r>
+      <w:r>
+        <w:rPr>
+          <w:rFonts w:cs="B Nazanin" w:hint="cs"/>
+          <w:sz w:val="24"/>
+          <w:szCs w:val="24"/>
+          <w:rtl/>
+        </w:rPr>
+        <w:t>ی</w:t>
+      </w:r>
+      <w:r>
+        <w:rPr>
+          <w:rFonts w:cs="B Nazanin" w:hint="eastAsia"/>
+          <w:sz w:val="24"/>
+          <w:szCs w:val="24"/>
+          <w:rtl/>
+        </w:rPr>
+        <w:t>نه</w:t>
+      </w:r>
+      <w:r>
+        <w:rPr>
+          <w:rFonts w:cs="B Nazanin"/>
+          <w:sz w:val="24"/>
+          <w:szCs w:val="24"/>
+          <w:rtl/>
+        </w:rPr>
+        <w:t xml:space="preserve"> "</w:t>
+      </w:r>
+      <w:r>
+        <w:rPr>
+          <w:rFonts w:cs="B Nazanin"/>
+          <w:sz w:val="24"/>
+          <w:szCs w:val="24"/>
+        </w:rPr>
+        <w:t>Setup Environment Wizard</w:t>
+      </w:r>
+      <w:r>
+        <w:rPr>
+          <w:rFonts w:cs="B Nazanin"/>
+          <w:sz w:val="24"/>
+          <w:szCs w:val="24"/>
+          <w:rtl/>
+        </w:rPr>
+        <w:t>" کل</w:t>
+      </w:r>
+      <w:r>
+        <w:rPr>
+          <w:rFonts w:cs="B Nazanin" w:hint="cs"/>
+          <w:sz w:val="24"/>
+          <w:szCs w:val="24"/>
+          <w:rtl/>
+        </w:rPr>
+        <w:t>ی</w:t>
+      </w:r>
+      <w:r>
+        <w:rPr>
+          <w:rFonts w:cs="B Nazanin" w:hint="eastAsia"/>
+          <w:sz w:val="24"/>
+          <w:szCs w:val="24"/>
+          <w:rtl/>
+        </w:rPr>
+        <w:t>ک</w:t>
+      </w:r>
+      <w:r>
+        <w:rPr>
+          <w:rFonts w:cs="B Nazanin"/>
+          <w:sz w:val="24"/>
+          <w:szCs w:val="24"/>
+          <w:rtl/>
+        </w:rPr>
+        <w:t xml:space="preserve"> کن</w:t>
       </w:r>
       <w:r>
         <w:rPr>
@@ -3132,262 +3864,13 @@
           <w:szCs w:val="24"/>
           <w:rtl/>
         </w:rPr>
-        <w:t xml:space="preserve"> اشکال</w:t>
-      </w:r>
-      <w:r>
-        <w:rPr>
-          <w:rFonts w:cs="B Nazanin" w:hint="cs"/>
-          <w:sz w:val="24"/>
-          <w:szCs w:val="24"/>
-          <w:rtl/>
-        </w:rPr>
-        <w:t>‌</w:t>
-      </w:r>
-      <w:r>
-        <w:rPr>
-          <w:rFonts w:cs="B Nazanin"/>
-          <w:sz w:val="24"/>
-          <w:szCs w:val="24"/>
-          <w:rtl/>
-        </w:rPr>
-        <w:t>زدا</w:t>
-      </w:r>
-      <w:r>
-        <w:rPr>
-          <w:rFonts w:cs="B Nazanin" w:hint="cs"/>
-          <w:sz w:val="24"/>
-          <w:szCs w:val="24"/>
-          <w:rtl/>
-        </w:rPr>
-        <w:t>یی</w:t>
-      </w:r>
-      <w:r>
-        <w:rPr>
-          <w:rFonts w:cs="B Nazanin"/>
-          <w:sz w:val="24"/>
-          <w:szCs w:val="24"/>
-          <w:rtl/>
-        </w:rPr>
-        <w:t xml:space="preserve"> (</w:t>
-      </w:r>
-      <w:r>
-        <w:rPr>
-          <w:rFonts w:cs="B Nazanin"/>
-          <w:sz w:val="24"/>
-          <w:szCs w:val="24"/>
-        </w:rPr>
-        <w:t>Debug</w:t>
-      </w:r>
-      <w:r>
-        <w:rPr>
-          <w:rFonts w:cs="B Nazanin"/>
-          <w:sz w:val="24"/>
-          <w:szCs w:val="24"/>
-          <w:rtl/>
-        </w:rPr>
-        <w:t>) کل</w:t>
-      </w:r>
-      <w:r>
-        <w:rPr>
-          <w:rFonts w:cs="B Nazanin" w:hint="cs"/>
-          <w:sz w:val="24"/>
-          <w:szCs w:val="24"/>
-          <w:rtl/>
-        </w:rPr>
-        <w:t>ی</w:t>
-      </w:r>
-      <w:r>
-        <w:rPr>
-          <w:rFonts w:cs="B Nazanin" w:hint="eastAsia"/>
-          <w:sz w:val="24"/>
-          <w:szCs w:val="24"/>
-          <w:rtl/>
-        </w:rPr>
-        <w:t>د</w:t>
-      </w:r>
-      <w:r>
-        <w:rPr>
-          <w:rFonts w:cs="B Nazanin"/>
-          <w:sz w:val="24"/>
-          <w:szCs w:val="24"/>
-          <w:rtl/>
-        </w:rPr>
-        <w:t xml:space="preserve"> </w:t>
-      </w:r>
-      <w:r>
-        <w:rPr>
-          <w:rFonts w:cs="B Nazanin"/>
-          <w:sz w:val="24"/>
-          <w:szCs w:val="24"/>
-        </w:rPr>
-        <w:t>F5</w:t>
-      </w:r>
-      <w:r>
-        <w:rPr>
-          <w:rFonts w:cs="B Nazanin"/>
-          <w:sz w:val="24"/>
-          <w:szCs w:val="24"/>
-          <w:rtl/>
-        </w:rPr>
-        <w:t xml:space="preserve"> را فشار ده</w:t>
-      </w:r>
-      <w:r>
-        <w:rPr>
-          <w:rFonts w:cs="B Nazanin" w:hint="cs"/>
-          <w:sz w:val="24"/>
-          <w:szCs w:val="24"/>
-          <w:rtl/>
-        </w:rPr>
-        <w:t>ی</w:t>
-      </w:r>
-      <w:r>
-        <w:rPr>
-          <w:rFonts w:cs="B Nazanin" w:hint="eastAsia"/>
-          <w:sz w:val="24"/>
-          <w:szCs w:val="24"/>
-          <w:rtl/>
-        </w:rPr>
-        <w:t>د</w:t>
-      </w:r>
-      <w:r>
-        <w:rPr>
-          <w:rFonts w:cs="B Nazanin"/>
-          <w:sz w:val="24"/>
-          <w:szCs w:val="24"/>
-          <w:rtl/>
-        </w:rPr>
-        <w:t>. با ا</w:t>
-      </w:r>
-      <w:r>
-        <w:rPr>
-          <w:rFonts w:cs="B Nazanin" w:hint="cs"/>
-          <w:sz w:val="24"/>
-          <w:szCs w:val="24"/>
-          <w:rtl/>
-        </w:rPr>
-        <w:t>ی</w:t>
-      </w:r>
-      <w:r>
-        <w:rPr>
-          <w:rFonts w:cs="B Nazanin" w:hint="eastAsia"/>
-          <w:sz w:val="24"/>
-          <w:szCs w:val="24"/>
-          <w:rtl/>
-        </w:rPr>
-        <w:t>ن</w:t>
-      </w:r>
-      <w:r>
-        <w:rPr>
-          <w:rFonts w:cs="B Nazanin"/>
-          <w:sz w:val="24"/>
-          <w:szCs w:val="24"/>
-          <w:rtl/>
-        </w:rPr>
-        <w:t xml:space="preserve"> کار سرور</w:t>
-      </w:r>
-      <w:r>
-        <w:rPr>
-          <w:rFonts w:cs="B Nazanin"/>
-          <w:sz w:val="24"/>
-          <w:szCs w:val="24"/>
-          <w:rtl/>
-        </w:rPr>
-        <w:t>ها</w:t>
-      </w:r>
-      <w:r>
-        <w:rPr>
-          <w:rFonts w:cs="B Nazanin" w:hint="cs"/>
-          <w:sz w:val="24"/>
-          <w:szCs w:val="24"/>
-          <w:rtl/>
-        </w:rPr>
-        <w:t>ی</w:t>
-      </w:r>
-      <w:r>
-        <w:rPr>
-          <w:rFonts w:cs="B Nazanin"/>
-          <w:sz w:val="24"/>
-          <w:szCs w:val="24"/>
-          <w:rtl/>
-        </w:rPr>
-        <w:t xml:space="preserve"> مورد ن</w:t>
-      </w:r>
-      <w:r>
-        <w:rPr>
-          <w:rFonts w:cs="B Nazanin" w:hint="cs"/>
-          <w:sz w:val="24"/>
-          <w:szCs w:val="24"/>
-          <w:rtl/>
-        </w:rPr>
-        <w:t>ی</w:t>
-      </w:r>
-      <w:r>
-        <w:rPr>
-          <w:rFonts w:cs="B Nazanin" w:hint="eastAsia"/>
-          <w:sz w:val="24"/>
-          <w:szCs w:val="24"/>
-          <w:rtl/>
-        </w:rPr>
-        <w:t>از</w:t>
-      </w:r>
-      <w:r>
-        <w:rPr>
-          <w:rFonts w:cs="B Nazanin"/>
-          <w:sz w:val="24"/>
-          <w:szCs w:val="24"/>
-          <w:rtl/>
-        </w:rPr>
-        <w:t xml:space="preserve"> برا</w:t>
-      </w:r>
-      <w:r>
-        <w:rPr>
-          <w:rFonts w:cs="B Nazanin" w:hint="cs"/>
-          <w:sz w:val="24"/>
-          <w:szCs w:val="24"/>
-          <w:rtl/>
-        </w:rPr>
-        <w:t>ی</w:t>
-      </w:r>
-      <w:r>
-        <w:rPr>
-          <w:rFonts w:cs="B Nazanin"/>
-          <w:sz w:val="24"/>
-          <w:szCs w:val="24"/>
-          <w:rtl/>
-        </w:rPr>
-        <w:t xml:space="preserve"> مراحل بعد شروع به کار م</w:t>
-      </w:r>
-      <w:r>
-        <w:rPr>
-          <w:rFonts w:cs="B Nazanin" w:hint="cs"/>
-          <w:sz w:val="24"/>
-          <w:szCs w:val="24"/>
-          <w:rtl/>
-        </w:rPr>
-        <w:t>ی</w:t>
-      </w:r>
-      <w:r>
-        <w:rPr>
-          <w:rFonts w:cs="B Nazanin" w:hint="cs"/>
-          <w:sz w:val="24"/>
-          <w:szCs w:val="24"/>
-          <w:rtl/>
-        </w:rPr>
-        <w:t>‌</w:t>
-      </w:r>
-      <w:r>
-        <w:rPr>
-          <w:rFonts w:cs="B Nazanin"/>
-          <w:sz w:val="24"/>
-          <w:szCs w:val="24"/>
-          <w:rtl/>
-        </w:rPr>
-        <w:t>کنند.</w:t>
+        <w:t>.</w:t>
       </w:r>
     </w:p>
     <w:p>
       <w:pPr>
         <w:bidi/>
+        <w:jc w:val="both"/>
         <w:rPr>
           <w:rFonts w:cs="B Nazanin"/>
           <w:sz w:val="24"/>
@@ -3401,107 +3884,348 @@
           <w:szCs w:val="24"/>
           <w:rtl/>
         </w:rPr>
-        <w:t>8</w:t>
-      </w:r>
-      <w:r>
-        <w:rPr>
-          <w:rFonts w:cs="B Nazanin"/>
-          <w:sz w:val="24"/>
-          <w:szCs w:val="24"/>
-          <w:rtl/>
-        </w:rPr>
-        <w:t>- از پوشه مجاز</w:t>
-      </w:r>
-      <w:r>
-        <w:rPr>
-          <w:rFonts w:cs="B Nazanin" w:hint="cs"/>
-          <w:sz w:val="24"/>
-          <w:szCs w:val="24"/>
-          <w:rtl/>
-        </w:rPr>
-        <w:t>ی</w:t>
-      </w:r>
-      <w:r>
-        <w:rPr>
-          <w:rFonts w:cs="B Nazanin"/>
-          <w:sz w:val="24"/>
-          <w:szCs w:val="24"/>
-          <w:rtl/>
-        </w:rPr>
-        <w:t xml:space="preserve"> "</w:t>
-      </w:r>
-      <w:r>
-        <w:rPr>
-          <w:rFonts w:cs="B Nazanin"/>
-          <w:sz w:val="24"/>
-          <w:szCs w:val="24"/>
-        </w:rPr>
-        <w:t>Tools\</w:t>
-      </w:r>
-      <w:proofErr w:type="spellStart"/>
-      <w:r>
-        <w:rPr>
-          <w:rFonts w:cs="B Nazanin"/>
-          <w:sz w:val="24"/>
-          <w:szCs w:val="24"/>
-        </w:rPr>
-        <w:t>FrontEnd</w:t>
-      </w:r>
-      <w:proofErr w:type="spellEnd"/>
-      <w:r>
-        <w:rPr>
-          <w:rFonts w:cs="B Nazanin"/>
-          <w:sz w:val="24"/>
-          <w:szCs w:val="24"/>
-          <w:rtl/>
-        </w:rPr>
-        <w:t xml:space="preserve">" پروژه </w:t>
-      </w:r>
-      <w:proofErr w:type="spellStart"/>
-      <w:r>
-        <w:rPr>
-          <w:rFonts w:cs="B Nazanin"/>
-          <w:sz w:val="24"/>
-          <w:szCs w:val="24"/>
-        </w:rPr>
-        <w:t>SPPC.Tools.SystemDesigner</w:t>
-      </w:r>
-      <w:proofErr w:type="spellEnd"/>
-      <w:r>
-        <w:rPr>
-          <w:rFonts w:cs="B Nazanin"/>
-          <w:sz w:val="24"/>
-          <w:szCs w:val="24"/>
-          <w:rtl/>
-        </w:rPr>
-        <w:t xml:space="preserve"> را در حالت د</w:t>
-      </w:r>
-      <w:r>
-        <w:rPr>
-          <w:rFonts w:cs="B Nazanin" w:hint="cs"/>
-          <w:sz w:val="24"/>
-          <w:szCs w:val="24"/>
-          <w:rtl/>
-        </w:rPr>
-        <w:t>ی</w:t>
-      </w:r>
-      <w:r>
-        <w:rPr>
-          <w:rFonts w:cs="B Nazanin" w:hint="eastAsia"/>
-          <w:sz w:val="24"/>
-          <w:szCs w:val="24"/>
-          <w:rtl/>
-        </w:rPr>
-        <w:t>باگ</w:t>
-      </w:r>
-      <w:r>
-        <w:rPr>
-          <w:rFonts w:cs="B Nazanin"/>
-          <w:sz w:val="24"/>
-          <w:szCs w:val="24"/>
-          <w:rtl/>
-        </w:rPr>
-        <w:t xml:space="preserve"> اجرا کن</w:t>
+        <w:t>10</w:t>
+      </w:r>
+      <w:r>
+        <w:rPr>
+          <w:rFonts w:cs="B Nazanin"/>
+          <w:sz w:val="24"/>
+          <w:szCs w:val="24"/>
+          <w:rtl/>
+        </w:rPr>
+        <w:t>- فرم چند</w:t>
+      </w:r>
+      <w:r>
+        <w:rPr>
+          <w:rFonts w:cs="B Nazanin"/>
+          <w:sz w:val="24"/>
+          <w:szCs w:val="24"/>
+          <w:rtl/>
+        </w:rPr>
+        <w:t>مرحله</w:t>
+      </w:r>
+      <w:r>
+        <w:rPr>
+          <w:rFonts w:cs="B Nazanin" w:hint="cs"/>
+          <w:sz w:val="24"/>
+          <w:szCs w:val="24"/>
+          <w:rtl/>
+        </w:rPr>
+        <w:t>‌</w:t>
+      </w:r>
+      <w:r>
+        <w:rPr>
+          <w:rFonts w:cs="B Nazanin"/>
+          <w:sz w:val="24"/>
+          <w:szCs w:val="24"/>
+          <w:rtl/>
+        </w:rPr>
+        <w:t>ا</w:t>
+      </w:r>
+      <w:r>
+        <w:rPr>
+          <w:rFonts w:cs="B Nazanin" w:hint="cs"/>
+          <w:sz w:val="24"/>
+          <w:szCs w:val="24"/>
+          <w:rtl/>
+        </w:rPr>
+        <w:t>ی</w:t>
+      </w:r>
+      <w:r>
+        <w:rPr>
+          <w:rFonts w:cs="B Nazanin"/>
+          <w:sz w:val="24"/>
+          <w:szCs w:val="24"/>
+          <w:rtl/>
+        </w:rPr>
+        <w:t xml:space="preserve"> </w:t>
+      </w:r>
+      <w:r>
+        <w:rPr>
+          <w:rFonts w:cs="B Nazanin" w:hint="cs"/>
+          <w:sz w:val="24"/>
+          <w:szCs w:val="24"/>
+          <w:rtl/>
+        </w:rPr>
+        <w:t>(</w:t>
+      </w:r>
+      <w:r>
+        <w:rPr>
+          <w:rFonts w:cs="B Nazanin"/>
+          <w:sz w:val="24"/>
+          <w:szCs w:val="24"/>
+        </w:rPr>
+        <w:t>Wizard</w:t>
+      </w:r>
+      <w:r>
+        <w:rPr>
+          <w:rFonts w:cs="B Nazanin" w:hint="cs"/>
+          <w:sz w:val="24"/>
+          <w:szCs w:val="24"/>
+          <w:rtl/>
+        </w:rPr>
+        <w:t xml:space="preserve">) </w:t>
+      </w:r>
+      <w:r>
+        <w:rPr>
+          <w:rFonts w:cs="B Nazanin"/>
+          <w:sz w:val="24"/>
+          <w:szCs w:val="24"/>
+          <w:rtl/>
+        </w:rPr>
+        <w:t>را تا مرحله آخر پ</w:t>
+      </w:r>
+      <w:r>
+        <w:rPr>
+          <w:rFonts w:cs="B Nazanin" w:hint="cs"/>
+          <w:sz w:val="24"/>
+          <w:szCs w:val="24"/>
+          <w:rtl/>
+        </w:rPr>
+        <w:t>ی</w:t>
+      </w:r>
+      <w:r>
+        <w:rPr>
+          <w:rFonts w:cs="B Nazanin" w:hint="eastAsia"/>
+          <w:sz w:val="24"/>
+          <w:szCs w:val="24"/>
+          <w:rtl/>
+        </w:rPr>
+        <w:t>ش</w:t>
+      </w:r>
+      <w:r>
+        <w:rPr>
+          <w:rFonts w:cs="B Nazanin"/>
+          <w:sz w:val="24"/>
+          <w:szCs w:val="24"/>
+          <w:rtl/>
+        </w:rPr>
+        <w:t xml:space="preserve"> ببر</w:t>
+      </w:r>
+      <w:r>
+        <w:rPr>
+          <w:rFonts w:cs="B Nazanin" w:hint="cs"/>
+          <w:sz w:val="24"/>
+          <w:szCs w:val="24"/>
+          <w:rtl/>
+        </w:rPr>
+        <w:t>ی</w:t>
+      </w:r>
+      <w:r>
+        <w:rPr>
+          <w:rFonts w:cs="B Nazanin" w:hint="eastAsia"/>
+          <w:sz w:val="24"/>
+          <w:szCs w:val="24"/>
+          <w:rtl/>
+        </w:rPr>
+        <w:t>د</w:t>
+      </w:r>
+      <w:r>
+        <w:rPr>
+          <w:rFonts w:cs="B Nazanin"/>
+          <w:sz w:val="24"/>
+          <w:szCs w:val="24"/>
+          <w:rtl/>
+        </w:rPr>
+        <w:t xml:space="preserve"> و صبر کن</w:t>
+      </w:r>
+      <w:r>
+        <w:rPr>
+          <w:rFonts w:cs="B Nazanin" w:hint="cs"/>
+          <w:sz w:val="24"/>
+          <w:szCs w:val="24"/>
+          <w:rtl/>
+        </w:rPr>
+        <w:t>ی</w:t>
+      </w:r>
+      <w:r>
+        <w:rPr>
+          <w:rFonts w:cs="B Nazanin" w:hint="eastAsia"/>
+          <w:sz w:val="24"/>
+          <w:szCs w:val="24"/>
+          <w:rtl/>
+        </w:rPr>
+        <w:t>د</w:t>
+      </w:r>
+      <w:r>
+        <w:rPr>
+          <w:rFonts w:cs="B Nazanin"/>
+          <w:sz w:val="24"/>
+          <w:szCs w:val="24"/>
+          <w:rtl/>
+        </w:rPr>
+        <w:t xml:space="preserve"> تا کل</w:t>
+      </w:r>
+      <w:r>
+        <w:rPr>
+          <w:rFonts w:cs="B Nazanin" w:hint="cs"/>
+          <w:sz w:val="24"/>
+          <w:szCs w:val="24"/>
+          <w:rtl/>
+        </w:rPr>
+        <w:t>ی</w:t>
+      </w:r>
+      <w:r>
+        <w:rPr>
+          <w:rFonts w:cs="B Nazanin" w:hint="eastAsia"/>
+          <w:sz w:val="24"/>
+          <w:szCs w:val="24"/>
+          <w:rtl/>
+        </w:rPr>
+        <w:t>ه</w:t>
+      </w:r>
+      <w:r>
+        <w:rPr>
+          <w:rFonts w:cs="B Nazanin"/>
+          <w:sz w:val="24"/>
+          <w:szCs w:val="24"/>
+          <w:rtl/>
+        </w:rPr>
+        <w:t xml:space="preserve"> مراحل آماده</w:t>
+      </w:r>
+      <w:r>
+        <w:rPr>
+          <w:rFonts w:cs="B Nazanin" w:hint="cs"/>
+          <w:sz w:val="24"/>
+          <w:szCs w:val="24"/>
+          <w:rtl/>
+        </w:rPr>
+        <w:t>‌</w:t>
+      </w:r>
+      <w:r>
+        <w:rPr>
+          <w:rFonts w:cs="B Nazanin"/>
+          <w:sz w:val="24"/>
+          <w:szCs w:val="24"/>
+          <w:rtl/>
+        </w:rPr>
+        <w:t>ساز</w:t>
+      </w:r>
+      <w:r>
+        <w:rPr>
+          <w:rFonts w:cs="B Nazanin" w:hint="cs"/>
+          <w:sz w:val="24"/>
+          <w:szCs w:val="24"/>
+          <w:rtl/>
+        </w:rPr>
+        <w:t>ی</w:t>
+      </w:r>
+      <w:r>
+        <w:rPr>
+          <w:rFonts w:cs="B Nazanin"/>
+          <w:sz w:val="24"/>
+          <w:szCs w:val="24"/>
+          <w:rtl/>
+        </w:rPr>
+        <w:t xml:space="preserve"> برنامه انجام شود. اگر در طول کار خطا</w:t>
+      </w:r>
+      <w:r>
+        <w:rPr>
+          <w:rFonts w:cs="B Nazanin" w:hint="cs"/>
+          <w:sz w:val="24"/>
+          <w:szCs w:val="24"/>
+          <w:rtl/>
+        </w:rPr>
+        <w:t>یی</w:t>
+      </w:r>
+      <w:r>
+        <w:rPr>
+          <w:rFonts w:cs="B Nazanin"/>
+          <w:sz w:val="24"/>
+          <w:szCs w:val="24"/>
+          <w:rtl/>
+        </w:rPr>
+        <w:t xml:space="preserve"> پ</w:t>
+      </w:r>
+      <w:r>
+        <w:rPr>
+          <w:rFonts w:cs="B Nazanin" w:hint="cs"/>
+          <w:sz w:val="24"/>
+          <w:szCs w:val="24"/>
+          <w:rtl/>
+        </w:rPr>
+        <w:t>ی</w:t>
+      </w:r>
+      <w:r>
+        <w:rPr>
+          <w:rFonts w:cs="B Nazanin" w:hint="eastAsia"/>
+          <w:sz w:val="24"/>
+          <w:szCs w:val="24"/>
+          <w:rtl/>
+        </w:rPr>
+        <w:t>ش</w:t>
+      </w:r>
+      <w:r>
+        <w:rPr>
+          <w:rFonts w:cs="B Nazanin"/>
+          <w:sz w:val="24"/>
+          <w:szCs w:val="24"/>
+          <w:rtl/>
+        </w:rPr>
+        <w:t xml:space="preserve"> آمد، با ت</w:t>
+      </w:r>
+      <w:r>
+        <w:rPr>
+          <w:rFonts w:cs="B Nazanin" w:hint="cs"/>
+          <w:sz w:val="24"/>
+          <w:szCs w:val="24"/>
+          <w:rtl/>
+        </w:rPr>
+        <w:t>ی</w:t>
+      </w:r>
+      <w:r>
+        <w:rPr>
+          <w:rFonts w:cs="B Nazanin" w:hint="eastAsia"/>
+          <w:sz w:val="24"/>
+          <w:szCs w:val="24"/>
+          <w:rtl/>
+        </w:rPr>
+        <w:t>م</w:t>
+      </w:r>
+      <w:r>
+        <w:rPr>
+          <w:rFonts w:cs="B Nazanin"/>
+          <w:sz w:val="24"/>
+          <w:szCs w:val="24"/>
+          <w:rtl/>
+        </w:rPr>
+        <w:t xml:space="preserve"> فن</w:t>
+      </w:r>
+      <w:r>
+        <w:rPr>
+          <w:rFonts w:cs="B Nazanin" w:hint="cs"/>
+          <w:sz w:val="24"/>
+          <w:szCs w:val="24"/>
+          <w:rtl/>
+        </w:rPr>
+        <w:t>ی</w:t>
+      </w:r>
+      <w:r>
+        <w:rPr>
+          <w:rFonts w:cs="B Nazanin"/>
+          <w:sz w:val="24"/>
+          <w:szCs w:val="24"/>
+          <w:rtl/>
+        </w:rPr>
+        <w:t xml:space="preserve"> پروژه تماس بگ</w:t>
+      </w:r>
+      <w:r>
+        <w:rPr>
+          <w:rFonts w:cs="B Nazanin" w:hint="cs"/>
+          <w:sz w:val="24"/>
+          <w:szCs w:val="24"/>
+          <w:rtl/>
+        </w:rPr>
+        <w:t>ی</w:t>
+      </w:r>
+      <w:r>
+        <w:rPr>
+          <w:rFonts w:cs="B Nazanin" w:hint="eastAsia"/>
+          <w:sz w:val="24"/>
+          <w:szCs w:val="24"/>
+          <w:rtl/>
+        </w:rPr>
+        <w:t>ر</w:t>
       </w:r>
       <w:r>
         <w:rPr>
@@ -3534,6 +4258,7 @@
     <w:p>
       <w:pPr>
         <w:bidi/>
+        <w:jc w:val="both"/>
         <w:rPr>
           <w:rFonts w:cs="B Nazanin"/>
           <w:sz w:val="24"/>
@@ -3547,140 +4272,195 @@
           <w:szCs w:val="24"/>
           <w:rtl/>
         </w:rPr>
-        <w:t>9</w:t>
-      </w:r>
-      <w:r>
-        <w:rPr>
-          <w:rFonts w:cs="B Nazanin"/>
-          <w:sz w:val="24"/>
-          <w:szCs w:val="24"/>
-          <w:rtl/>
-        </w:rPr>
-        <w:t>- منو</w:t>
-      </w:r>
-      <w:r>
-        <w:rPr>
-          <w:rFonts w:cs="B Nazanin" w:hint="cs"/>
-          <w:sz w:val="24"/>
-          <w:szCs w:val="24"/>
-          <w:rtl/>
-        </w:rPr>
-        <w:t>ی</w:t>
-      </w:r>
-      <w:r>
-        <w:rPr>
-          <w:rFonts w:cs="B Nazanin"/>
-          <w:sz w:val="24"/>
-          <w:szCs w:val="24"/>
-          <w:rtl/>
-        </w:rPr>
-        <w:t xml:space="preserve"> "</w:t>
-      </w:r>
-      <w:r>
-        <w:rPr>
-          <w:rFonts w:cs="B Nazanin"/>
-          <w:sz w:val="24"/>
-          <w:szCs w:val="24"/>
-        </w:rPr>
-        <w:t>Wizards</w:t>
-      </w:r>
-      <w:r>
-        <w:rPr>
-          <w:rFonts w:cs="B Nazanin"/>
-          <w:sz w:val="24"/>
-          <w:szCs w:val="24"/>
-          <w:rtl/>
-        </w:rPr>
-        <w:t>" را باز کرده و رو</w:t>
-      </w:r>
-      <w:r>
-        <w:rPr>
-          <w:rFonts w:cs="B Nazanin" w:hint="cs"/>
-          <w:sz w:val="24"/>
-          <w:szCs w:val="24"/>
-          <w:rtl/>
-        </w:rPr>
-        <w:t>ی</w:t>
-      </w:r>
-      <w:r>
-        <w:rPr>
-          <w:rFonts w:cs="B Nazanin"/>
-          <w:sz w:val="24"/>
-          <w:szCs w:val="24"/>
-          <w:rtl/>
-        </w:rPr>
-        <w:t xml:space="preserve"> گز</w:t>
-      </w:r>
-      <w:r>
-        <w:rPr>
-          <w:rFonts w:cs="B Nazanin" w:hint="cs"/>
-          <w:sz w:val="24"/>
-          <w:szCs w:val="24"/>
-          <w:rtl/>
-        </w:rPr>
-        <w:t>ی</w:t>
-      </w:r>
-      <w:r>
-        <w:rPr>
-          <w:rFonts w:cs="B Nazanin" w:hint="eastAsia"/>
-          <w:sz w:val="24"/>
-          <w:szCs w:val="24"/>
-          <w:rtl/>
-        </w:rPr>
-        <w:t>نه</w:t>
-      </w:r>
-      <w:r>
-        <w:rPr>
-          <w:rFonts w:cs="B Nazanin"/>
-          <w:sz w:val="24"/>
-          <w:szCs w:val="24"/>
-          <w:rtl/>
-        </w:rPr>
-        <w:t xml:space="preserve"> "</w:t>
-      </w:r>
-      <w:r>
-        <w:rPr>
-          <w:rFonts w:cs="B Nazanin"/>
-          <w:sz w:val="24"/>
-          <w:szCs w:val="24"/>
-        </w:rPr>
-        <w:t>Setup Environment Wizard</w:t>
-      </w:r>
-      <w:r>
-        <w:rPr>
-          <w:rFonts w:cs="B Nazanin"/>
-          <w:sz w:val="24"/>
-          <w:szCs w:val="24"/>
-          <w:rtl/>
-        </w:rPr>
-        <w:t>" کل</w:t>
-      </w:r>
-      <w:r>
-        <w:rPr>
-          <w:rFonts w:cs="B Nazanin" w:hint="cs"/>
-          <w:sz w:val="24"/>
-          <w:szCs w:val="24"/>
-          <w:rtl/>
-        </w:rPr>
-        <w:t>ی</w:t>
-      </w:r>
-      <w:r>
-        <w:rPr>
-          <w:rFonts w:cs="B Nazanin" w:hint="eastAsia"/>
-          <w:sz w:val="24"/>
-          <w:szCs w:val="24"/>
-          <w:rtl/>
-        </w:rPr>
-        <w:t>ک</w:t>
-      </w:r>
-      <w:r>
-        <w:rPr>
-          <w:rFonts w:cs="B Nazanin"/>
-          <w:sz w:val="24"/>
-          <w:szCs w:val="24"/>
-          <w:rtl/>
-        </w:rPr>
-        <w:t xml:space="preserve"> کن</w:t>
+        <w:t>11</w:t>
+      </w:r>
+      <w:r>
+        <w:rPr>
+          <w:rFonts w:cs="B Nazanin"/>
+          <w:sz w:val="24"/>
+          <w:szCs w:val="24"/>
+          <w:rtl/>
+        </w:rPr>
+        <w:t>- ابزار طراح س</w:t>
+      </w:r>
+      <w:r>
+        <w:rPr>
+          <w:rFonts w:cs="B Nazanin" w:hint="cs"/>
+          <w:sz w:val="24"/>
+          <w:szCs w:val="24"/>
+          <w:rtl/>
+        </w:rPr>
+        <w:t>ی</w:t>
+      </w:r>
+      <w:r>
+        <w:rPr>
+          <w:rFonts w:cs="B Nazanin" w:hint="eastAsia"/>
+          <w:sz w:val="24"/>
+          <w:szCs w:val="24"/>
+          <w:rtl/>
+        </w:rPr>
+        <w:t>ستم</w:t>
+      </w:r>
+      <w:r>
+        <w:rPr>
+          <w:rFonts w:cs="B Nazanin"/>
+          <w:sz w:val="24"/>
+          <w:szCs w:val="24"/>
+          <w:rtl/>
+        </w:rPr>
+        <w:t xml:space="preserve"> (</w:t>
+      </w:r>
+      <w:r>
+        <w:rPr>
+          <w:rFonts w:cs="B Nazanin"/>
+          <w:sz w:val="24"/>
+          <w:szCs w:val="24"/>
+        </w:rPr>
+        <w:t>System Designer</w:t>
+      </w:r>
+      <w:r>
+        <w:rPr>
+          <w:rFonts w:cs="B Nazanin"/>
+          <w:sz w:val="24"/>
+          <w:szCs w:val="24"/>
+          <w:rtl/>
+        </w:rPr>
+        <w:t>) را ببند</w:t>
+      </w:r>
+      <w:r>
+        <w:rPr>
+          <w:rFonts w:cs="B Nazanin" w:hint="cs"/>
+          <w:sz w:val="24"/>
+          <w:szCs w:val="24"/>
+          <w:rtl/>
+        </w:rPr>
+        <w:t>ی</w:t>
+      </w:r>
+      <w:r>
+        <w:rPr>
+          <w:rFonts w:cs="B Nazanin" w:hint="eastAsia"/>
+          <w:sz w:val="24"/>
+          <w:szCs w:val="24"/>
+          <w:rtl/>
+        </w:rPr>
+        <w:t>د</w:t>
+      </w:r>
+      <w:r>
+        <w:rPr>
+          <w:rFonts w:cs="B Nazanin"/>
+          <w:sz w:val="24"/>
+          <w:szCs w:val="24"/>
+          <w:rtl/>
+        </w:rPr>
+        <w:t xml:space="preserve"> ول</w:t>
+      </w:r>
+      <w:r>
+        <w:rPr>
+          <w:rFonts w:cs="B Nazanin" w:hint="cs"/>
+          <w:sz w:val="24"/>
+          <w:szCs w:val="24"/>
+          <w:rtl/>
+        </w:rPr>
+        <w:t>ی</w:t>
+      </w:r>
+      <w:r>
+        <w:rPr>
+          <w:rFonts w:cs="B Nazanin"/>
+          <w:sz w:val="24"/>
+          <w:szCs w:val="24"/>
+          <w:rtl/>
+        </w:rPr>
+        <w:t xml:space="preserve"> سلوشن را در حالت اشکال</w:t>
+      </w:r>
+      <w:r>
+        <w:rPr>
+          <w:rFonts w:cs="B Nazanin" w:hint="cs"/>
+          <w:sz w:val="24"/>
+          <w:szCs w:val="24"/>
+          <w:rtl/>
+        </w:rPr>
+        <w:t>‌</w:t>
+      </w:r>
+      <w:r>
+        <w:rPr>
+          <w:rFonts w:cs="B Nazanin"/>
+          <w:sz w:val="24"/>
+          <w:szCs w:val="24"/>
+          <w:rtl/>
+        </w:rPr>
+        <w:t>زدا</w:t>
+      </w:r>
+      <w:r>
+        <w:rPr>
+          <w:rFonts w:cs="B Nazanin" w:hint="cs"/>
+          <w:sz w:val="24"/>
+          <w:szCs w:val="24"/>
+          <w:rtl/>
+        </w:rPr>
+        <w:t>یی</w:t>
+      </w:r>
+      <w:r>
+        <w:rPr>
+          <w:rFonts w:cs="B Nazanin"/>
+          <w:sz w:val="24"/>
+          <w:szCs w:val="24"/>
+          <w:rtl/>
+        </w:rPr>
+        <w:t xml:space="preserve"> </w:t>
+      </w:r>
+      <w:r>
+        <w:rPr>
+          <w:rFonts w:cs="B Nazanin" w:hint="cs"/>
+          <w:sz w:val="24"/>
+          <w:szCs w:val="24"/>
+          <w:rtl/>
+        </w:rPr>
+        <w:t>ی</w:t>
+      </w:r>
+      <w:r>
+        <w:rPr>
+          <w:rFonts w:cs="B Nazanin" w:hint="eastAsia"/>
+          <w:sz w:val="24"/>
+          <w:szCs w:val="24"/>
+          <w:rtl/>
+        </w:rPr>
+        <w:t>ا</w:t>
+      </w:r>
+      <w:r>
+        <w:rPr>
+          <w:rFonts w:cs="B Nazanin"/>
+          <w:sz w:val="24"/>
+          <w:szCs w:val="24"/>
+          <w:rtl/>
+        </w:rPr>
+        <w:t xml:space="preserve"> د</w:t>
+      </w:r>
+      <w:r>
+        <w:rPr>
+          <w:rFonts w:cs="B Nazanin" w:hint="cs"/>
+          <w:sz w:val="24"/>
+          <w:szCs w:val="24"/>
+          <w:rtl/>
+        </w:rPr>
+        <w:t>ی</w:t>
+      </w:r>
+      <w:r>
+        <w:rPr>
+          <w:rFonts w:cs="B Nazanin" w:hint="eastAsia"/>
+          <w:sz w:val="24"/>
+          <w:szCs w:val="24"/>
+          <w:rtl/>
+        </w:rPr>
+        <w:t>باگ</w:t>
+      </w:r>
+      <w:r>
+        <w:rPr>
+          <w:rFonts w:cs="B Nazanin"/>
+          <w:sz w:val="24"/>
+          <w:szCs w:val="24"/>
+          <w:rtl/>
+        </w:rPr>
+        <w:t xml:space="preserve"> نگه دار</w:t>
       </w:r>
       <w:r>
         <w:rPr>
@@ -3726,25 +4506,223 @@
           <w:szCs w:val="24"/>
           <w:rtl/>
         </w:rPr>
-        <w:t>10</w:t>
-      </w:r>
-      <w:r>
-        <w:rPr>
-          <w:rFonts w:cs="B Nazanin"/>
-          <w:sz w:val="24"/>
-          <w:szCs w:val="24"/>
-          <w:rtl/>
-        </w:rPr>
-        <w:t>- فرم چند</w:t>
-      </w:r>
-      <w:r>
-        <w:rPr>
-          <w:rFonts w:cs="B Nazanin"/>
-          <w:sz w:val="24"/>
-          <w:szCs w:val="24"/>
-          <w:rtl/>
-        </w:rPr>
-        <w:t>مرحله</w:t>
+        <w:t>12</w:t>
+      </w:r>
+      <w:r>
+        <w:rPr>
+          <w:rFonts w:cs="B Nazanin"/>
+          <w:sz w:val="24"/>
+          <w:szCs w:val="24"/>
+          <w:rtl/>
+        </w:rPr>
+        <w:t>- ابزار خط فرمان و</w:t>
+      </w:r>
+      <w:r>
+        <w:rPr>
+          <w:rFonts w:cs="B Nazanin" w:hint="cs"/>
+          <w:sz w:val="24"/>
+          <w:szCs w:val="24"/>
+          <w:rtl/>
+        </w:rPr>
+        <w:t>ی</w:t>
+      </w:r>
+      <w:r>
+        <w:rPr>
+          <w:rFonts w:cs="B Nazanin" w:hint="eastAsia"/>
+          <w:sz w:val="24"/>
+          <w:szCs w:val="24"/>
+          <w:rtl/>
+        </w:rPr>
+        <w:t>ندوز</w:t>
+      </w:r>
+      <w:r>
+        <w:rPr>
+          <w:rFonts w:cs="B Nazanin"/>
+          <w:sz w:val="24"/>
+          <w:szCs w:val="24"/>
+          <w:rtl/>
+        </w:rPr>
+        <w:t xml:space="preserve"> (</w:t>
+      </w:r>
+      <w:r>
+        <w:rPr>
+          <w:rFonts w:cs="B Nazanin"/>
+          <w:sz w:val="24"/>
+          <w:szCs w:val="24"/>
+        </w:rPr>
+        <w:t>cmd.exe</w:t>
+      </w:r>
+      <w:r>
+        <w:rPr>
+          <w:rFonts w:cs="B Nazanin"/>
+          <w:sz w:val="24"/>
+          <w:szCs w:val="24"/>
+          <w:rtl/>
+        </w:rPr>
+        <w:t>) را اجرا کن</w:t>
+      </w:r>
+      <w:r>
+        <w:rPr>
+          <w:rFonts w:cs="B Nazanin" w:hint="cs"/>
+          <w:sz w:val="24"/>
+          <w:szCs w:val="24"/>
+          <w:rtl/>
+        </w:rPr>
+        <w:t>ی</w:t>
+      </w:r>
+      <w:r>
+        <w:rPr>
+          <w:rFonts w:cs="B Nazanin" w:hint="eastAsia"/>
+          <w:sz w:val="24"/>
+          <w:szCs w:val="24"/>
+          <w:rtl/>
+        </w:rPr>
+        <w:t>د</w:t>
+      </w:r>
+      <w:r>
+        <w:rPr>
+          <w:rFonts w:cs="B Nazanin"/>
+          <w:sz w:val="24"/>
+          <w:szCs w:val="24"/>
+          <w:rtl/>
+        </w:rPr>
+        <w:t xml:space="preserve"> و پوشه جار</w:t>
+      </w:r>
+      <w:r>
+        <w:rPr>
+          <w:rFonts w:cs="B Nazanin" w:hint="cs"/>
+          <w:sz w:val="24"/>
+          <w:szCs w:val="24"/>
+          <w:rtl/>
+        </w:rPr>
+        <w:t>ی</w:t>
+      </w:r>
+      <w:r>
+        <w:rPr>
+          <w:rFonts w:cs="B Nazanin"/>
+          <w:sz w:val="24"/>
+          <w:szCs w:val="24"/>
+          <w:rtl/>
+        </w:rPr>
+        <w:t xml:space="preserve"> را رو</w:t>
+      </w:r>
+      <w:r>
+        <w:rPr>
+          <w:rFonts w:cs="B Nazanin" w:hint="cs"/>
+          <w:sz w:val="24"/>
+          <w:szCs w:val="24"/>
+          <w:rtl/>
+        </w:rPr>
+        <w:t>ی</w:t>
+      </w:r>
+      <w:r>
+        <w:rPr>
+          <w:rFonts w:cs="B Nazanin"/>
+          <w:sz w:val="24"/>
+          <w:szCs w:val="24"/>
+          <w:rtl/>
+        </w:rPr>
+        <w:t xml:space="preserve"> مس</w:t>
+      </w:r>
+      <w:r>
+        <w:rPr>
+          <w:rFonts w:cs="B Nazanin" w:hint="cs"/>
+          <w:sz w:val="24"/>
+          <w:szCs w:val="24"/>
+          <w:rtl/>
+        </w:rPr>
+        <w:t>ی</w:t>
+      </w:r>
+      <w:r>
+        <w:rPr>
+          <w:rFonts w:cs="B Nazanin" w:hint="eastAsia"/>
+          <w:sz w:val="24"/>
+          <w:szCs w:val="24"/>
+          <w:rtl/>
+        </w:rPr>
+        <w:t>ر</w:t>
+      </w:r>
+      <w:r>
+        <w:rPr>
+          <w:rFonts w:cs="B Nazanin"/>
+          <w:sz w:val="24"/>
+          <w:szCs w:val="24"/>
+          <w:rtl/>
+        </w:rPr>
+        <w:t xml:space="preserve"> "</w:t>
+      </w:r>
+      <w:proofErr w:type="spellStart"/>
+      <w:r>
+        <w:rPr>
+          <w:rFonts w:cs="B Nazanin"/>
+          <w:sz w:val="24"/>
+          <w:szCs w:val="24"/>
+        </w:rPr>
+        <w:t>src</w:t>
+      </w:r>
+      <w:proofErr w:type="spellEnd"/>
+      <w:r>
+        <w:rPr>
+          <w:rFonts w:cs="B Nazanin"/>
+          <w:sz w:val="24"/>
+          <w:szCs w:val="24"/>
+        </w:rPr>
+        <w:t>\</w:t>
+      </w:r>
+      <w:proofErr w:type="spellStart"/>
+      <w:r>
+        <w:rPr>
+          <w:rFonts w:cs="B Nazanin"/>
+          <w:sz w:val="24"/>
+          <w:szCs w:val="24"/>
+        </w:rPr>
+        <w:t>TadbirNG</w:t>
+      </w:r>
+      <w:proofErr w:type="spellEnd"/>
+      <w:r>
+        <w:rPr>
+          <w:rFonts w:cs="B Nazanin"/>
+          <w:sz w:val="24"/>
+          <w:szCs w:val="24"/>
+        </w:rPr>
+        <w:t>\</w:t>
+      </w:r>
+      <w:proofErr w:type="spellStart"/>
+      <w:r>
+        <w:rPr>
+          <w:rFonts w:cs="B Nazanin"/>
+          <w:sz w:val="24"/>
+          <w:szCs w:val="24"/>
+        </w:rPr>
+        <w:t>SPPC.Tadbir.Web</w:t>
+      </w:r>
+      <w:proofErr w:type="spellEnd"/>
+      <w:r>
+        <w:rPr>
+          <w:rFonts w:cs="B Nazanin"/>
+          <w:sz w:val="24"/>
+          <w:szCs w:val="24"/>
+        </w:rPr>
+        <w:t>\</w:t>
+      </w:r>
+      <w:proofErr w:type="spellStart"/>
+      <w:r>
+        <w:rPr>
+          <w:rFonts w:cs="B Nazanin"/>
+          <w:sz w:val="24"/>
+          <w:szCs w:val="24"/>
+        </w:rPr>
+        <w:t>ClientApp</w:t>
+      </w:r>
+      <w:proofErr w:type="spellEnd"/>
+      <w:r>
+        <w:rPr>
+          <w:rFonts w:cs="B Nazanin"/>
+          <w:sz w:val="24"/>
+          <w:szCs w:val="24"/>
+          <w:rtl/>
+        </w:rPr>
+        <w:t>" در پوشه پروژه</w:t>
       </w:r>
       <w:r>
         <w:rPr>
@@ -3762,87 +4740,34 @@
           <w:szCs w:val="24"/>
           <w:rtl/>
         </w:rPr>
-        <w:t>ا</w:t>
-      </w:r>
-      <w:r>
-        <w:rPr>
-          <w:rFonts w:cs="B Nazanin" w:hint="cs"/>
-          <w:sz w:val="24"/>
-          <w:szCs w:val="24"/>
-          <w:rtl/>
-        </w:rPr>
-        <w:t>ی</w:t>
-      </w:r>
-      <w:r>
-        <w:rPr>
-          <w:rFonts w:cs="B Nazanin"/>
-          <w:sz w:val="24"/>
-          <w:szCs w:val="24"/>
-          <w:rtl/>
-        </w:rPr>
-        <w:t xml:space="preserve"> </w:t>
-      </w:r>
-      <w:r>
-        <w:rPr>
-          <w:rFonts w:cs="B Nazanin" w:hint="cs"/>
-          <w:sz w:val="24"/>
-          <w:szCs w:val="24"/>
-          <w:rtl/>
-        </w:rPr>
-        <w:t>(</w:t>
-      </w:r>
-      <w:r>
-        <w:rPr>
-          <w:rFonts w:cs="B Nazanin"/>
-          <w:sz w:val="24"/>
-          <w:szCs w:val="24"/>
-        </w:rPr>
-        <w:t>Wizard</w:t>
-      </w:r>
-      <w:r>
-        <w:rPr>
-          <w:rFonts w:cs="B Nazanin" w:hint="cs"/>
-          <w:sz w:val="24"/>
-          <w:szCs w:val="24"/>
-          <w:rtl/>
-        </w:rPr>
-        <w:t xml:space="preserve">) </w:t>
-      </w:r>
-      <w:r>
-        <w:rPr>
-          <w:rFonts w:cs="B Nazanin"/>
-          <w:sz w:val="24"/>
-          <w:szCs w:val="24"/>
-          <w:rtl/>
-        </w:rPr>
-        <w:t>را تا مرحله آخر پ</w:t>
-      </w:r>
-      <w:r>
-        <w:rPr>
-          <w:rFonts w:cs="B Nazanin" w:hint="cs"/>
-          <w:sz w:val="24"/>
-          <w:szCs w:val="24"/>
-          <w:rtl/>
-        </w:rPr>
-        <w:t>ی</w:t>
-      </w:r>
-      <w:r>
-        <w:rPr>
-          <w:rFonts w:cs="B Nazanin" w:hint="eastAsia"/>
-          <w:sz w:val="24"/>
-          <w:szCs w:val="24"/>
-          <w:rtl/>
-        </w:rPr>
-        <w:t>ش</w:t>
-      </w:r>
-      <w:r>
-        <w:rPr>
-          <w:rFonts w:cs="B Nazanin"/>
-          <w:sz w:val="24"/>
-          <w:szCs w:val="24"/>
-          <w:rtl/>
-        </w:rPr>
-        <w:t xml:space="preserve"> ببر</w:t>
+        <w:t>ها تغ</w:t>
+      </w:r>
+      <w:r>
+        <w:rPr>
+          <w:rFonts w:cs="B Nazanin" w:hint="cs"/>
+          <w:sz w:val="24"/>
+          <w:szCs w:val="24"/>
+          <w:rtl/>
+        </w:rPr>
+        <w:t>یی</w:t>
+      </w:r>
+      <w:r>
+        <w:rPr>
+          <w:rFonts w:cs="B Nazanin" w:hint="eastAsia"/>
+          <w:sz w:val="24"/>
+          <w:szCs w:val="24"/>
+          <w:rtl/>
+        </w:rPr>
+        <w:t>ر</w:t>
+      </w:r>
+      <w:r>
+        <w:rPr>
+          <w:rFonts w:cs="B Nazanin"/>
+          <w:sz w:val="24"/>
+          <w:szCs w:val="24"/>
+          <w:rtl/>
+        </w:rPr>
+        <w:t xml:space="preserve"> ده</w:t>
       </w:r>
       <w:r>
         <w:rPr>
@@ -3869,7 +4794,70 @@
           <w:szCs w:val="24"/>
           <w:rtl/>
         </w:rPr>
-        <w:t xml:space="preserve"> و صبر کن</w:t>
+        <w:t>. سپس برا</w:t>
+      </w:r>
+      <w:r>
+        <w:rPr>
+          <w:rFonts w:cs="B Nazanin" w:hint="cs"/>
+          <w:sz w:val="24"/>
+          <w:szCs w:val="24"/>
+          <w:rtl/>
+        </w:rPr>
+        <w:t>ی</w:t>
+      </w:r>
+      <w:r>
+        <w:rPr>
+          <w:rFonts w:cs="B Nazanin"/>
+          <w:sz w:val="24"/>
+          <w:szCs w:val="24"/>
+          <w:rtl/>
+        </w:rPr>
+        <w:t xml:space="preserve"> اجرا</w:t>
+      </w:r>
+      <w:r>
+        <w:rPr>
+          <w:rFonts w:cs="B Nazanin" w:hint="cs"/>
+          <w:sz w:val="24"/>
+          <w:szCs w:val="24"/>
+          <w:rtl/>
+        </w:rPr>
+        <w:t>ی</w:t>
+      </w:r>
+      <w:r>
+        <w:rPr>
+          <w:rFonts w:cs="B Nazanin"/>
+          <w:sz w:val="24"/>
+          <w:szCs w:val="24"/>
+          <w:rtl/>
+        </w:rPr>
+        <w:t xml:space="preserve"> برنامه انگولار دستور ز</w:t>
+      </w:r>
+      <w:r>
+        <w:rPr>
+          <w:rFonts w:cs="B Nazanin" w:hint="cs"/>
+          <w:sz w:val="24"/>
+          <w:szCs w:val="24"/>
+          <w:rtl/>
+        </w:rPr>
+        <w:t>ی</w:t>
+      </w:r>
+      <w:r>
+        <w:rPr>
+          <w:rFonts w:cs="B Nazanin" w:hint="eastAsia"/>
+          <w:sz w:val="24"/>
+          <w:szCs w:val="24"/>
+          <w:rtl/>
+        </w:rPr>
+        <w:t>ر</w:t>
+      </w:r>
+      <w:r>
+        <w:rPr>
+          <w:rFonts w:cs="B Nazanin"/>
+          <w:sz w:val="24"/>
+          <w:szCs w:val="24"/>
+          <w:rtl/>
+        </w:rPr>
+        <w:t xml:space="preserve"> را وارد کرده و اجرا کن</w:t>
       </w:r>
       <w:r>
         <w:rPr>
@@ -3896,870 +4884,41 @@
           <w:szCs w:val="24"/>
           <w:rtl/>
         </w:rPr>
-        <w:t xml:space="preserve"> تا کل</w:t>
-      </w:r>
-      <w:r>
-        <w:rPr>
-          <w:rFonts w:cs="B Nazanin" w:hint="cs"/>
-          <w:sz w:val="24"/>
-          <w:szCs w:val="24"/>
-          <w:rtl/>
-        </w:rPr>
-        <w:t>ی</w:t>
-      </w:r>
-      <w:r>
-        <w:rPr>
-          <w:rFonts w:cs="B Nazanin" w:hint="eastAsia"/>
-          <w:sz w:val="24"/>
-          <w:szCs w:val="24"/>
-          <w:rtl/>
-        </w:rPr>
-        <w:t>ه</w:t>
-      </w:r>
-      <w:r>
-        <w:rPr>
-          <w:rFonts w:cs="B Nazanin"/>
-          <w:sz w:val="24"/>
-          <w:szCs w:val="24"/>
-          <w:rtl/>
-        </w:rPr>
-        <w:t xml:space="preserve"> مراحل آماده</w:t>
-      </w:r>
-      <w:r>
-        <w:rPr>
-          <w:rFonts w:cs="B Nazanin" w:hint="cs"/>
-          <w:sz w:val="24"/>
-          <w:szCs w:val="24"/>
-          <w:rtl/>
-        </w:rPr>
-        <w:t>‌</w:t>
-      </w:r>
-      <w:r>
-        <w:rPr>
-          <w:rFonts w:cs="B Nazanin"/>
-          <w:sz w:val="24"/>
-          <w:szCs w:val="24"/>
-          <w:rtl/>
-        </w:rPr>
-        <w:t>ساز</w:t>
-      </w:r>
-      <w:r>
-        <w:rPr>
-          <w:rFonts w:cs="B Nazanin" w:hint="cs"/>
-          <w:sz w:val="24"/>
-          <w:szCs w:val="24"/>
-          <w:rtl/>
-        </w:rPr>
-        <w:t>ی</w:t>
-      </w:r>
-      <w:r>
-        <w:rPr>
-          <w:rFonts w:cs="B Nazanin"/>
-          <w:sz w:val="24"/>
-          <w:szCs w:val="24"/>
-          <w:rtl/>
-        </w:rPr>
-        <w:t xml:space="preserve"> برنامه انجام شود. اگر در طول کار خطا</w:t>
-      </w:r>
-      <w:r>
-        <w:rPr>
-          <w:rFonts w:cs="B Nazanin" w:hint="cs"/>
-          <w:sz w:val="24"/>
-          <w:szCs w:val="24"/>
-          <w:rtl/>
-        </w:rPr>
-        <w:t>یی</w:t>
-      </w:r>
-      <w:r>
-        <w:rPr>
-          <w:rFonts w:cs="B Nazanin"/>
-          <w:sz w:val="24"/>
-          <w:szCs w:val="24"/>
-          <w:rtl/>
-        </w:rPr>
-        <w:t xml:space="preserve"> پ</w:t>
-      </w:r>
-      <w:r>
-        <w:rPr>
-          <w:rFonts w:cs="B Nazanin" w:hint="cs"/>
-          <w:sz w:val="24"/>
-          <w:szCs w:val="24"/>
-          <w:rtl/>
-        </w:rPr>
-        <w:t>ی</w:t>
-      </w:r>
-      <w:r>
-        <w:rPr>
-          <w:rFonts w:cs="B Nazanin" w:hint="eastAsia"/>
-          <w:sz w:val="24"/>
-          <w:szCs w:val="24"/>
-          <w:rtl/>
-        </w:rPr>
-        <w:t>ش</w:t>
-      </w:r>
-      <w:r>
-        <w:rPr>
-          <w:rFonts w:cs="B Nazanin"/>
-          <w:sz w:val="24"/>
-          <w:szCs w:val="24"/>
-          <w:rtl/>
-        </w:rPr>
-        <w:t xml:space="preserve"> آمد، با ت</w:t>
-      </w:r>
-      <w:r>
-        <w:rPr>
-          <w:rFonts w:cs="B Nazanin" w:hint="cs"/>
-          <w:sz w:val="24"/>
-          <w:szCs w:val="24"/>
-          <w:rtl/>
-        </w:rPr>
-        <w:t>ی</w:t>
-      </w:r>
-      <w:r>
-        <w:rPr>
-          <w:rFonts w:cs="B Nazanin" w:hint="eastAsia"/>
-          <w:sz w:val="24"/>
-          <w:szCs w:val="24"/>
-          <w:rtl/>
-        </w:rPr>
-        <w:t>م</w:t>
-      </w:r>
-      <w:r>
-        <w:rPr>
-          <w:rFonts w:cs="B Nazanin"/>
-          <w:sz w:val="24"/>
-          <w:szCs w:val="24"/>
-          <w:rtl/>
-        </w:rPr>
-        <w:t xml:space="preserve"> فن</w:t>
-      </w:r>
-      <w:r>
-        <w:rPr>
-          <w:rFonts w:cs="B Nazanin" w:hint="cs"/>
-          <w:sz w:val="24"/>
-          <w:szCs w:val="24"/>
-          <w:rtl/>
-        </w:rPr>
-        <w:t>ی</w:t>
-      </w:r>
-      <w:r>
-        <w:rPr>
-          <w:rFonts w:cs="B Nazanin"/>
-          <w:sz w:val="24"/>
-          <w:szCs w:val="24"/>
-          <w:rtl/>
-        </w:rPr>
-        <w:t xml:space="preserve"> پروژه تماس بگ</w:t>
-      </w:r>
-      <w:r>
-        <w:rPr>
-          <w:rFonts w:cs="B Nazanin" w:hint="cs"/>
-          <w:sz w:val="24"/>
-          <w:szCs w:val="24"/>
-          <w:rtl/>
-        </w:rPr>
-        <w:t>ی</w:t>
-      </w:r>
-      <w:r>
-        <w:rPr>
-          <w:rFonts w:cs="B Nazanin" w:hint="eastAsia"/>
-          <w:sz w:val="24"/>
-          <w:szCs w:val="24"/>
-          <w:rtl/>
-        </w:rPr>
-        <w:t>ر</w:t>
-      </w:r>
-      <w:r>
-        <w:rPr>
-          <w:rFonts w:cs="B Nazanin" w:hint="cs"/>
-          <w:sz w:val="24"/>
-          <w:szCs w:val="24"/>
-          <w:rtl/>
-        </w:rPr>
-        <w:t>ی</w:t>
-      </w:r>
-      <w:r>
-        <w:rPr>
-          <w:rFonts w:cs="B Nazanin" w:hint="eastAsia"/>
-          <w:sz w:val="24"/>
-          <w:szCs w:val="24"/>
-          <w:rtl/>
-        </w:rPr>
-        <w:t>د</w:t>
-      </w:r>
-      <w:r>
-        <w:rPr>
-          <w:rFonts w:cs="B Nazanin"/>
-          <w:sz w:val="24"/>
-          <w:szCs w:val="24"/>
-          <w:rtl/>
-        </w:rPr>
-        <w:t>.</w:t>
+        <w:t xml:space="preserve"> :</w:t>
+      </w:r>
+    </w:p>
+    <w:p>
+      <w:pPr>
+        <w:jc w:val="both"/>
+        <w:rPr>
+          <w:rFonts w:cs="B Nazanin"/>
+          <w:sz w:val="24"/>
+          <w:szCs w:val="24"/>
+        </w:rPr>
+      </w:pPr>
+      <w:proofErr w:type="gramStart"/>
+      <w:r>
+        <w:rPr>
+          <w:rFonts w:cs="B Nazanin"/>
+          <w:sz w:val="24"/>
+          <w:szCs w:val="24"/>
+        </w:rPr>
+        <w:t>ng</w:t>
+      </w:r>
+      <w:proofErr w:type="gramEnd"/>
+      <w:r>
+        <w:rPr>
+          <w:rFonts w:cs="B Nazanin"/>
+          <w:sz w:val="24"/>
+          <w:szCs w:val="24"/>
+        </w:rPr>
+        <w:t xml:space="preserve"> serve -o</w:t>
       </w:r>
     </w:p>
     <w:p>
       <w:pPr>
         <w:bidi/>
-        <w:rPr>
-          <w:rFonts w:cs="B Nazanin"/>
-          <w:sz w:val="24"/>
-          <w:szCs w:val="24"/>
-        </w:rPr>
-      </w:pPr>
-      <w:r>
-        <w:rPr>
-          <w:rFonts w:cs="B Nazanin" w:hint="cs"/>
-          <w:sz w:val="24"/>
-          <w:szCs w:val="24"/>
-          <w:rtl/>
-        </w:rPr>
-        <w:t>11</w:t>
-      </w:r>
-      <w:r>
-        <w:rPr>
-          <w:rFonts w:cs="B Nazanin"/>
-          <w:sz w:val="24"/>
-          <w:szCs w:val="24"/>
-          <w:rtl/>
-        </w:rPr>
-        <w:t>- ابزار طراح س</w:t>
-      </w:r>
-      <w:r>
-        <w:rPr>
-          <w:rFonts w:cs="B Nazanin" w:hint="cs"/>
-          <w:sz w:val="24"/>
-          <w:szCs w:val="24"/>
-          <w:rtl/>
-        </w:rPr>
-        <w:t>ی</w:t>
-      </w:r>
-      <w:r>
-        <w:rPr>
-          <w:rFonts w:cs="B Nazanin" w:hint="eastAsia"/>
-          <w:sz w:val="24"/>
-          <w:szCs w:val="24"/>
-          <w:rtl/>
-        </w:rPr>
-        <w:t>ستم</w:t>
-      </w:r>
-      <w:r>
-        <w:rPr>
-          <w:rFonts w:cs="B Nazanin"/>
-          <w:sz w:val="24"/>
-          <w:szCs w:val="24"/>
-          <w:rtl/>
-        </w:rPr>
-        <w:t xml:space="preserve"> (</w:t>
-      </w:r>
-      <w:r>
-        <w:rPr>
-          <w:rFonts w:cs="B Nazanin"/>
-          <w:sz w:val="24"/>
-          <w:szCs w:val="24"/>
-        </w:rPr>
-        <w:t>System Designer</w:t>
-      </w:r>
-      <w:r>
-        <w:rPr>
-          <w:rFonts w:cs="B Nazanin"/>
-          <w:sz w:val="24"/>
-          <w:szCs w:val="24"/>
-          <w:rtl/>
-        </w:rPr>
-        <w:t>) را ببند</w:t>
-      </w:r>
-      <w:r>
-        <w:rPr>
-          <w:rFonts w:cs="B Nazanin" w:hint="cs"/>
-          <w:sz w:val="24"/>
-          <w:szCs w:val="24"/>
-          <w:rtl/>
-        </w:rPr>
-        <w:t>ی</w:t>
-      </w:r>
-      <w:r>
-        <w:rPr>
-          <w:rFonts w:cs="B Nazanin" w:hint="eastAsia"/>
-          <w:sz w:val="24"/>
-          <w:szCs w:val="24"/>
-          <w:rtl/>
-        </w:rPr>
-        <w:t>د</w:t>
-      </w:r>
-      <w:r>
-        <w:rPr>
-          <w:rFonts w:cs="B Nazanin"/>
-          <w:sz w:val="24"/>
-          <w:szCs w:val="24"/>
-          <w:rtl/>
-        </w:rPr>
-        <w:t xml:space="preserve"> ول</w:t>
-      </w:r>
-      <w:r>
-        <w:rPr>
-          <w:rFonts w:cs="B Nazanin" w:hint="cs"/>
-          <w:sz w:val="24"/>
-          <w:szCs w:val="24"/>
-          <w:rtl/>
-        </w:rPr>
-        <w:t>ی</w:t>
-      </w:r>
-      <w:r>
-        <w:rPr>
-          <w:rFonts w:cs="B Nazanin"/>
-          <w:sz w:val="24"/>
-          <w:szCs w:val="24"/>
-          <w:rtl/>
-        </w:rPr>
-        <w:t xml:space="preserve"> سلوشن را در حالت اشکال</w:t>
-      </w:r>
-      <w:r>
-        <w:rPr>
-          <w:rFonts w:cs="B Nazanin" w:hint="cs"/>
-          <w:sz w:val="24"/>
-          <w:szCs w:val="24"/>
-          <w:rtl/>
-        </w:rPr>
-        <w:t>‌</w:t>
-      </w:r>
-      <w:r>
-        <w:rPr>
-          <w:rFonts w:cs="B Nazanin"/>
-          <w:sz w:val="24"/>
-          <w:szCs w:val="24"/>
-          <w:rtl/>
-        </w:rPr>
-        <w:t>زدا</w:t>
-      </w:r>
-      <w:r>
-        <w:rPr>
-          <w:rFonts w:cs="B Nazanin" w:hint="cs"/>
-          <w:sz w:val="24"/>
-          <w:szCs w:val="24"/>
-          <w:rtl/>
-        </w:rPr>
-        <w:t>یی</w:t>
-      </w:r>
-      <w:r>
-        <w:rPr>
-          <w:rFonts w:cs="B Nazanin"/>
-          <w:sz w:val="24"/>
-          <w:szCs w:val="24"/>
-          <w:rtl/>
-        </w:rPr>
-        <w:t xml:space="preserve"> </w:t>
-      </w:r>
-      <w:r>
-        <w:rPr>
-          <w:rFonts w:cs="B Nazanin" w:hint="cs"/>
-          <w:sz w:val="24"/>
-          <w:szCs w:val="24"/>
-          <w:rtl/>
-        </w:rPr>
-        <w:t>ی</w:t>
-      </w:r>
-      <w:r>
-        <w:rPr>
-          <w:rFonts w:cs="B Nazanin" w:hint="eastAsia"/>
-          <w:sz w:val="24"/>
-          <w:szCs w:val="24"/>
-          <w:rtl/>
-        </w:rPr>
-        <w:t>ا</w:t>
-      </w:r>
-      <w:r>
-        <w:rPr>
-          <w:rFonts w:cs="B Nazanin"/>
-          <w:sz w:val="24"/>
-          <w:szCs w:val="24"/>
-          <w:rtl/>
-        </w:rPr>
-        <w:t xml:space="preserve"> د</w:t>
-      </w:r>
-      <w:r>
-        <w:rPr>
-          <w:rFonts w:cs="B Nazanin" w:hint="cs"/>
-          <w:sz w:val="24"/>
-          <w:szCs w:val="24"/>
-          <w:rtl/>
-        </w:rPr>
-        <w:t>ی</w:t>
-      </w:r>
-      <w:r>
-        <w:rPr>
-          <w:rFonts w:cs="B Nazanin" w:hint="eastAsia"/>
-          <w:sz w:val="24"/>
-          <w:szCs w:val="24"/>
-          <w:rtl/>
-        </w:rPr>
-        <w:t>باگ</w:t>
-      </w:r>
-      <w:r>
-        <w:rPr>
-          <w:rFonts w:cs="B Nazanin"/>
-          <w:sz w:val="24"/>
-          <w:szCs w:val="24"/>
-          <w:rtl/>
-        </w:rPr>
-        <w:t xml:space="preserve"> نگه دار</w:t>
-      </w:r>
-      <w:r>
-        <w:rPr>
-          <w:rFonts w:cs="B Nazanin" w:hint="cs"/>
-          <w:sz w:val="24"/>
-          <w:szCs w:val="24"/>
-          <w:rtl/>
-        </w:rPr>
-        <w:t>ی</w:t>
-      </w:r>
-      <w:r>
-        <w:rPr>
-          <w:rFonts w:cs="B Nazanin" w:hint="eastAsia"/>
-          <w:sz w:val="24"/>
-          <w:szCs w:val="24"/>
-          <w:rtl/>
-        </w:rPr>
-        <w:t>د</w:t>
-      </w:r>
-      <w:r>
-        <w:rPr>
-          <w:rFonts w:cs="B Nazanin"/>
-          <w:sz w:val="24"/>
-          <w:szCs w:val="24"/>
-          <w:rtl/>
-        </w:rPr>
-        <w:t>.</w:t>
-      </w:r>
-    </w:p>
-    <w:p>
-      <w:pPr>
-        <w:bidi/>
-        <w:rPr>
-          <w:rFonts w:cs="B Nazanin"/>
-          <w:sz w:val="24"/>
-          <w:szCs w:val="24"/>
-        </w:rPr>
-      </w:pPr>
-      <w:r>
-        <w:rPr>
-          <w:rFonts w:cs="B Nazanin" w:hint="cs"/>
-          <w:sz w:val="24"/>
-          <w:szCs w:val="24"/>
-          <w:rtl/>
-        </w:rPr>
-        <w:t>12</w:t>
-      </w:r>
-      <w:r>
-        <w:rPr>
-          <w:rFonts w:cs="B Nazanin"/>
-          <w:sz w:val="24"/>
-          <w:szCs w:val="24"/>
-          <w:rtl/>
-        </w:rPr>
-        <w:t>- ابزار خط فرمان و</w:t>
-      </w:r>
-      <w:r>
-        <w:rPr>
-          <w:rFonts w:cs="B Nazanin" w:hint="cs"/>
-          <w:sz w:val="24"/>
-          <w:szCs w:val="24"/>
-          <w:rtl/>
-        </w:rPr>
-        <w:t>ی</w:t>
-      </w:r>
-      <w:r>
-        <w:rPr>
-          <w:rFonts w:cs="B Nazanin" w:hint="eastAsia"/>
-          <w:sz w:val="24"/>
-          <w:szCs w:val="24"/>
-          <w:rtl/>
-        </w:rPr>
-        <w:t>ندوز</w:t>
-      </w:r>
-      <w:r>
-        <w:rPr>
-          <w:rFonts w:cs="B Nazanin"/>
-          <w:sz w:val="24"/>
-          <w:szCs w:val="24"/>
-          <w:rtl/>
-        </w:rPr>
-        <w:t xml:space="preserve"> (</w:t>
-      </w:r>
-      <w:r>
-        <w:rPr>
-          <w:rFonts w:cs="B Nazanin"/>
-          <w:sz w:val="24"/>
-          <w:szCs w:val="24"/>
-        </w:rPr>
-        <w:t>cmd.exe</w:t>
-      </w:r>
-      <w:r>
-        <w:rPr>
-          <w:rFonts w:cs="B Nazanin"/>
-          <w:sz w:val="24"/>
-          <w:szCs w:val="24"/>
-          <w:rtl/>
-        </w:rPr>
-        <w:t>) را اجرا کن</w:t>
-      </w:r>
-      <w:r>
-        <w:rPr>
-          <w:rFonts w:cs="B Nazanin" w:hint="cs"/>
-          <w:sz w:val="24"/>
-          <w:szCs w:val="24"/>
-          <w:rtl/>
-        </w:rPr>
-        <w:t>ی</w:t>
-      </w:r>
-      <w:r>
-        <w:rPr>
-          <w:rFonts w:cs="B Nazanin" w:hint="eastAsia"/>
-          <w:sz w:val="24"/>
-          <w:szCs w:val="24"/>
-          <w:rtl/>
-        </w:rPr>
-        <w:t>د</w:t>
-      </w:r>
-      <w:r>
-        <w:rPr>
-          <w:rFonts w:cs="B Nazanin"/>
-          <w:sz w:val="24"/>
-          <w:szCs w:val="24"/>
-          <w:rtl/>
-        </w:rPr>
-        <w:t xml:space="preserve"> و پوشه جار</w:t>
-      </w:r>
-      <w:r>
-        <w:rPr>
-          <w:rFonts w:cs="B Nazanin" w:hint="cs"/>
-          <w:sz w:val="24"/>
-          <w:szCs w:val="24"/>
-          <w:rtl/>
-        </w:rPr>
-        <w:t>ی</w:t>
-      </w:r>
-      <w:r>
-        <w:rPr>
-          <w:rFonts w:cs="B Nazanin"/>
-          <w:sz w:val="24"/>
-          <w:szCs w:val="24"/>
-          <w:rtl/>
-        </w:rPr>
-        <w:t xml:space="preserve"> را رو</w:t>
-      </w:r>
-      <w:r>
-        <w:rPr>
-          <w:rFonts w:cs="B Nazanin" w:hint="cs"/>
-          <w:sz w:val="24"/>
-          <w:szCs w:val="24"/>
-          <w:rtl/>
-        </w:rPr>
-        <w:t>ی</w:t>
-      </w:r>
-      <w:r>
-        <w:rPr>
-          <w:rFonts w:cs="B Nazanin"/>
-          <w:sz w:val="24"/>
-          <w:szCs w:val="24"/>
-          <w:rtl/>
-        </w:rPr>
-        <w:t xml:space="preserve"> مس</w:t>
-      </w:r>
-      <w:r>
-        <w:rPr>
-          <w:rFonts w:cs="B Nazanin" w:hint="cs"/>
-          <w:sz w:val="24"/>
-          <w:szCs w:val="24"/>
-          <w:rtl/>
-        </w:rPr>
-        <w:t>ی</w:t>
-      </w:r>
-      <w:r>
-        <w:rPr>
-          <w:rFonts w:cs="B Nazanin" w:hint="eastAsia"/>
-          <w:sz w:val="24"/>
-          <w:szCs w:val="24"/>
-          <w:rtl/>
-        </w:rPr>
-        <w:t>ر</w:t>
-      </w:r>
-      <w:r>
-        <w:rPr>
-          <w:rFonts w:cs="B Nazanin"/>
-          <w:sz w:val="24"/>
-          <w:szCs w:val="24"/>
-          <w:rtl/>
-        </w:rPr>
-        <w:t xml:space="preserve"> "</w:t>
-      </w:r>
-      <w:proofErr w:type="spellStart"/>
-      <w:r>
-        <w:rPr>
-          <w:rFonts w:cs="B Nazanin"/>
-          <w:sz w:val="24"/>
-          <w:szCs w:val="24"/>
-        </w:rPr>
-        <w:t>src</w:t>
-      </w:r>
-      <w:proofErr w:type="spellEnd"/>
-      <w:r>
-        <w:rPr>
-          <w:rFonts w:cs="B Nazanin"/>
-          <w:sz w:val="24"/>
-          <w:szCs w:val="24"/>
-        </w:rPr>
-        <w:t>\</w:t>
-      </w:r>
-      <w:proofErr w:type="spellStart"/>
-      <w:r>
-        <w:rPr>
-          <w:rFonts w:cs="B Nazanin"/>
-          <w:sz w:val="24"/>
-          <w:szCs w:val="24"/>
-        </w:rPr>
-        <w:t>TadbirNG</w:t>
-      </w:r>
-      <w:proofErr w:type="spellEnd"/>
-      <w:r>
-        <w:rPr>
-          <w:rFonts w:cs="B Nazanin"/>
-          <w:sz w:val="24"/>
-          <w:szCs w:val="24"/>
-        </w:rPr>
-        <w:t>\</w:t>
-      </w:r>
-      <w:proofErr w:type="spellStart"/>
-      <w:r>
-        <w:rPr>
-          <w:rFonts w:cs="B Nazanin"/>
-          <w:sz w:val="24"/>
-          <w:szCs w:val="24"/>
-        </w:rPr>
-        <w:t>SPPC.Tadbir.Web</w:t>
-      </w:r>
-      <w:proofErr w:type="spellEnd"/>
-      <w:r>
-        <w:rPr>
-          <w:rFonts w:cs="B Nazanin"/>
-          <w:sz w:val="24"/>
-          <w:szCs w:val="24"/>
-        </w:rPr>
-        <w:t>\</w:t>
-      </w:r>
-      <w:proofErr w:type="spellStart"/>
-      <w:r>
-        <w:rPr>
-          <w:rFonts w:cs="B Nazanin"/>
-          <w:sz w:val="24"/>
-          <w:szCs w:val="24"/>
-        </w:rPr>
-        <w:t>ClientApp</w:t>
-      </w:r>
-      <w:proofErr w:type="spellEnd"/>
-      <w:r>
-        <w:rPr>
-          <w:rFonts w:cs="B Nazanin"/>
-          <w:sz w:val="24"/>
-          <w:szCs w:val="24"/>
-          <w:rtl/>
-        </w:rPr>
-        <w:t>" در پوشه پروژه</w:t>
-      </w:r>
-      <w:r>
-        <w:rPr>
-          <w:rFonts w:cs="B Nazanin" w:hint="cs"/>
-          <w:sz w:val="24"/>
-          <w:szCs w:val="24"/>
-          <w:rtl/>
-        </w:rPr>
-        <w:t>‌</w:t>
-      </w:r>
-      <w:r>
-        <w:rPr>
-          <w:rFonts w:cs="B Nazanin"/>
-          <w:sz w:val="24"/>
-          <w:szCs w:val="24"/>
-          <w:rtl/>
-        </w:rPr>
-        <w:t>ها تغ</w:t>
-      </w:r>
-      <w:r>
-        <w:rPr>
-          <w:rFonts w:cs="B Nazanin" w:hint="cs"/>
-          <w:sz w:val="24"/>
-          <w:szCs w:val="24"/>
-          <w:rtl/>
-        </w:rPr>
-        <w:t>یی</w:t>
-      </w:r>
-      <w:r>
-        <w:rPr>
-          <w:rFonts w:cs="B Nazanin" w:hint="eastAsia"/>
-          <w:sz w:val="24"/>
-          <w:szCs w:val="24"/>
-          <w:rtl/>
-        </w:rPr>
-        <w:t>ر</w:t>
-      </w:r>
-      <w:r>
-        <w:rPr>
-          <w:rFonts w:cs="B Nazanin"/>
-          <w:sz w:val="24"/>
-          <w:szCs w:val="24"/>
-          <w:rtl/>
-        </w:rPr>
-        <w:t xml:space="preserve"> ده</w:t>
-      </w:r>
-      <w:r>
-        <w:rPr>
-          <w:rFonts w:cs="B Nazanin" w:hint="cs"/>
-          <w:sz w:val="24"/>
-          <w:szCs w:val="24"/>
-          <w:rtl/>
-        </w:rPr>
-        <w:t>ی</w:t>
-      </w:r>
-      <w:r>
-        <w:rPr>
-          <w:rFonts w:cs="B Nazanin" w:hint="eastAsia"/>
-          <w:sz w:val="24"/>
-          <w:szCs w:val="24"/>
-          <w:rtl/>
-        </w:rPr>
-        <w:t>د</w:t>
-      </w:r>
-      <w:r>
-        <w:rPr>
-          <w:rFonts w:cs="B Nazanin"/>
-          <w:sz w:val="24"/>
-          <w:szCs w:val="24"/>
-          <w:rtl/>
-        </w:rPr>
-        <w:t>. سپس برا</w:t>
-      </w:r>
-      <w:r>
-        <w:rPr>
-          <w:rFonts w:cs="B Nazanin" w:hint="cs"/>
-          <w:sz w:val="24"/>
-          <w:szCs w:val="24"/>
-          <w:rtl/>
-        </w:rPr>
-        <w:t>ی</w:t>
-      </w:r>
-      <w:r>
-        <w:rPr>
-          <w:rFonts w:cs="B Nazanin"/>
-          <w:sz w:val="24"/>
-          <w:szCs w:val="24"/>
-          <w:rtl/>
-        </w:rPr>
-        <w:t xml:space="preserve"> اجرا</w:t>
-      </w:r>
-      <w:r>
-        <w:rPr>
-          <w:rFonts w:cs="B Nazanin" w:hint="cs"/>
-          <w:sz w:val="24"/>
-          <w:szCs w:val="24"/>
-          <w:rtl/>
-        </w:rPr>
-        <w:t>ی</w:t>
-      </w:r>
-      <w:r>
-        <w:rPr>
-          <w:rFonts w:cs="B Nazanin"/>
-          <w:sz w:val="24"/>
-          <w:szCs w:val="24"/>
-          <w:rtl/>
-        </w:rPr>
-        <w:t xml:space="preserve"> برنامه انگولار دستور ز</w:t>
-      </w:r>
-      <w:r>
-        <w:rPr>
-          <w:rFonts w:cs="B Nazanin" w:hint="cs"/>
-          <w:sz w:val="24"/>
-          <w:szCs w:val="24"/>
-          <w:rtl/>
-        </w:rPr>
-        <w:t>ی</w:t>
-      </w:r>
-      <w:r>
-        <w:rPr>
-          <w:rFonts w:cs="B Nazanin" w:hint="eastAsia"/>
-          <w:sz w:val="24"/>
-          <w:szCs w:val="24"/>
-          <w:rtl/>
-        </w:rPr>
-        <w:t>ر</w:t>
-      </w:r>
-      <w:r>
-        <w:rPr>
-          <w:rFonts w:cs="B Nazanin"/>
-          <w:sz w:val="24"/>
-          <w:szCs w:val="24"/>
-          <w:rtl/>
-        </w:rPr>
-        <w:t xml:space="preserve"> را وارد کرده و اجرا کن</w:t>
-      </w:r>
-      <w:r>
-        <w:rPr>
-          <w:rFonts w:cs="B Nazanin" w:hint="cs"/>
-          <w:sz w:val="24"/>
-          <w:szCs w:val="24"/>
-          <w:rtl/>
-        </w:rPr>
-        <w:t>ی</w:t>
-      </w:r>
-      <w:r>
-        <w:rPr>
-          <w:rFonts w:cs="B Nazanin" w:hint="eastAsia"/>
-          <w:sz w:val="24"/>
-          <w:szCs w:val="24"/>
-          <w:rtl/>
-        </w:rPr>
-        <w:t>د</w:t>
-      </w:r>
-      <w:r>
-        <w:rPr>
-          <w:rFonts w:cs="B Nazanin"/>
-          <w:sz w:val="24"/>
-          <w:szCs w:val="24"/>
-          <w:rtl/>
-        </w:rPr>
-        <w:t xml:space="preserve"> :</w:t>
-      </w:r>
-    </w:p>
-    <w:p>
-      <w:pPr>
-        <w:bidi/>
-        <w:jc w:val="right"/>
-        <w:rPr>
-          <w:rFonts w:cs="B Nazanin"/>
-          <w:sz w:val="24"/>
-          <w:szCs w:val="24"/>
-        </w:rPr>
-      </w:pPr>
-      <w:proofErr w:type="gramStart"/>
-      <w:r>
-        <w:rPr>
-          <w:rFonts w:cs="B Nazanin"/>
-          <w:sz w:val="24"/>
-          <w:szCs w:val="24"/>
-        </w:rPr>
-        <w:t>ng</w:t>
-      </w:r>
-      <w:proofErr w:type="gramEnd"/>
-      <w:r>
-        <w:rPr>
-          <w:rFonts w:cs="B Nazanin"/>
-          <w:sz w:val="24"/>
-          <w:szCs w:val="24"/>
-        </w:rPr>
-        <w:t xml:space="preserve"> serve -o</w:t>
-      </w:r>
-    </w:p>
-    <w:p>
-      <w:pPr>
-        <w:bidi/>
+        <w:jc w:val="both"/>
         <w:rPr>
           <w:rFonts w:cs="B Nazanin"/>
           <w:sz w:val="24"/>
@@ -4843,6 +5002,7 @@
       <w:pPr>
         <w:bidi/>
         <w:spacing w:after="0"/>
+        <w:jc w:val="both"/>
         <w:rPr>
           <w:rFonts w:cs="B Nazanin"/>
           <w:sz w:val="24"/>
@@ -4897,6 +5057,7 @@
     <w:p>
       <w:pPr>
         <w:bidi/>
+        <w:jc w:val="both"/>
         <w:rPr>
           <w:rFonts w:cs="B Nazanin"/>
           <w:sz w:val="24"/>
@@ -4933,6 +5094,7 @@
     <w:p>
       <w:pPr>
         <w:bidi/>
+        <w:jc w:val="both"/>
         <w:rPr>
           <w:rFonts w:cs="B Nazanin"/>
           <w:sz w:val="24"/>
@@ -5222,6 +5384,7 @@
     <w:p>
       <w:pPr>
         <w:bidi/>
+        <w:jc w:val="both"/>
         <w:rPr>
           <w:rFonts w:cs="B Nazanin"/>
           <w:sz w:val="24"/>
@@ -5538,6 +5701,7 @@
     <w:p>
       <w:pPr>
         <w:bidi/>
+        <w:jc w:val="both"/>
         <w:rPr>
           <w:rFonts w:cs="B Nazanin"/>
           <w:sz w:val="24"/>
@@ -5701,6 +5865,7 @@
     <w:p>
       <w:pPr>
         <w:bidi/>
+        <w:jc w:val="both"/>
         <w:rPr>
           <w:rFonts w:cs="B Nazanin"/>
           <w:sz w:val="24"/>
@@ -5716,8 +5881,6 @@
         </w:rPr>
         <w:t>17</w:t>
       </w:r>
-      <w:bookmarkStart w:id="0" w:name="_GoBack"/>
-      <w:bookmarkEnd w:id="0"/>
       <w:r>
         <w:rPr>
           <w:rFonts w:cs="B Nazanin"/>
@@ -6044,6 +6207,7 @@
     <w:p>
       <w:pPr>
         <w:bidi/>
+        <w:jc w:val="both"/>
         <w:rPr>
           <w:rFonts w:cs="B Nazanin"/>
           <w:sz w:val="24"/>
@@ -6842,7 +7006,7 @@
 </file>
 
 <file path=customXml/itemProps1.xml><?xml version="1.0" encoding="utf-8"?>
-<ds:datastoreItem xmlns:ds="http://schemas.openxmlformats.org/officeDocument/2006/customXml" ds:itemID="{275CFB4B-324E-4909-BDF4-707BE28329EA}">
+<ds:datastoreItem xmlns:ds="http://schemas.openxmlformats.org/officeDocument/2006/customXml" ds:itemID="{A7E88754-9711-47F2-8B96-6C862C4A5C81}">
   <ds:schemaRefs>
     <ds:schemaRef ds:uri="http://schemas.openxmlformats.org/officeDocument/2006/bibliography"/>
   </ds:schemaRefs>

</xml_diff>